<commit_message>
Update Group 4 Project Report.docx
</commit_message>
<xml_diff>
--- a/Documentation/Group 4 Project Report.docx
+++ b/Documentation/Group 4 Project Report.docx
@@ -2091,6 +2091,8 @@
         </w:rPr>
         <w:t>Check for quiz marks in the results section</w:t>
       </w:r>
+      <w:bookmarkStart w:id="0" w:name="_GoBack"/>
+      <w:bookmarkEnd w:id="0"/>
     </w:p>
     <w:p>
       <w:pPr>
@@ -2102,8 +2104,6 @@
           <w:sz w:val="28"/>
         </w:rPr>
       </w:pPr>
-      <w:bookmarkStart w:id="0" w:name="_GoBack"/>
-      <w:bookmarkEnd w:id="0"/>
     </w:p>
     <w:p>
       <w:pPr>
@@ -2135,10 +2135,14 @@
           <w:ilvl w:val="0"/>
           <w:numId w:val="13"/>
         </w:numPr>
-        <w:rPr>
-          <w:rFonts w:ascii="Arial" w:hAnsi="Arial" w:cs="Arial"/>
+        <w:spacing w:line="360" w:lineRule="auto"/>
+        <w:rPr>
+          <w:rStyle w:val="Hyperlink"/>
+          <w:rFonts w:ascii="Arial" w:hAnsi="Arial" w:cs="Arial"/>
+          <w:color w:val="auto"/>
           <w:sz w:val="24"/>
           <w:szCs w:val="24"/>
+          <w:u w:val="none"/>
         </w:rPr>
       </w:pPr>
       <w:r>
@@ -2163,12 +2167,74 @@
     </w:p>
     <w:p>
       <w:pPr>
+        <w:pStyle w:val="ListParagraph"/>
+        <w:numPr>
+          <w:ilvl w:val="0"/>
+          <w:numId w:val="13"/>
+        </w:numPr>
+        <w:spacing w:line="360" w:lineRule="auto"/>
         <w:rPr>
           <w:rFonts w:ascii="Arial" w:hAnsi="Arial" w:cs="Arial"/>
           <w:sz w:val="24"/>
           <w:szCs w:val="24"/>
         </w:rPr>
       </w:pPr>
+      <w:r>
+        <w:rPr>
+          <w:rFonts w:ascii="Arial" w:hAnsi="Arial" w:cs="Arial"/>
+          <w:sz w:val="24"/>
+          <w:szCs w:val="24"/>
+        </w:rPr>
+        <w:t xml:space="preserve">Graph chart library </w:t>
+      </w:r>
+      <w:r>
+        <w:t xml:space="preserve"> </w:t>
+      </w:r>
+      <w:hyperlink r:id="rId11" w:history="1">
+        <w:r>
+          <w:rPr>
+            <w:rStyle w:val="Hyperlink"/>
+            <w:rFonts w:ascii="Arial" w:hAnsi="Arial" w:cs="Arial"/>
+            <w:sz w:val="24"/>
+            <w:szCs w:val="24"/>
+          </w:rPr>
+          <w:t>https://canvasjs.com/php-charts/</w:t>
+        </w:r>
+      </w:hyperlink>
+    </w:p>
+    <w:p>
+      <w:pPr>
+        <w:pStyle w:val="ListParagraph"/>
+        <w:numPr>
+          <w:ilvl w:val="0"/>
+          <w:numId w:val="13"/>
+        </w:numPr>
+        <w:spacing w:line="360" w:lineRule="auto"/>
+        <w:rPr>
+          <w:rFonts w:ascii="Arial" w:hAnsi="Arial" w:cs="Arial"/>
+          <w:sz w:val="24"/>
+          <w:szCs w:val="24"/>
+        </w:rPr>
+      </w:pPr>
+      <w:r>
+        <w:rPr>
+          <w:rFonts w:ascii="Arial" w:hAnsi="Arial" w:cs="Arial"/>
+          <w:sz w:val="24"/>
+          <w:szCs w:val="24"/>
+        </w:rPr>
+        <w:t xml:space="preserve">Css framework </w:t>
+      </w:r>
+      <w:hyperlink r:id="rId12" w:history="1">
+        <w:r>
+          <w:rPr>
+            <w:rStyle w:val="Hyperlink"/>
+            <w:rFonts w:ascii="Arial" w:hAnsi="Arial" w:cs="Arial"/>
+            <w:sz w:val="24"/>
+            <w:szCs w:val="24"/>
+          </w:rPr>
+          <w:t>https://bulma.io/</w:t>
+        </w:r>
+      </w:hyperlink>
     </w:p>
     <w:sectPr>
       <w:pgSz w:w="12240" w:h="15840"/>
@@ -4891,6 +4957,7 @@
   <w:style w:type="character" w:default="1" w:styleId="DefaultParagraphFont">
     <w:name w:val="Default Paragraph Font"/>
     <w:uiPriority w:val="1"/>
+    <w:semiHidden/>
     <w:unhideWhenUsed/>
   </w:style>
   <w:style w:type="table" w:default="1" w:styleId="TableNormal">

</xml_diff>

<commit_message>
Project report updated according to specifications
</commit_message>
<xml_diff>
--- a/Documentation/Group 4 Project Report.docx
+++ b/Documentation/Group 4 Project Report.docx
@@ -1,6 +1,6 @@
 
 <file path=word/document.xml><?xml version="1.0" encoding="utf-8"?>
-<w:document xmlns:wpc="http://schemas.microsoft.com/office/word/2010/wordprocessingCanvas" xmlns:mc="http://schemas.openxmlformats.org/markup-compatibility/2006" xmlns:o="urn:schemas-microsoft-com:office:office" xmlns:r="http://schemas.openxmlformats.org/officeDocument/2006/relationships" xmlns:m="http://schemas.openxmlformats.org/officeDocument/2006/math" xmlns:v="urn:schemas-microsoft-com:vml" xmlns:wp14="http://schemas.microsoft.com/office/word/2010/wordprocessingDrawing" xmlns:wp="http://schemas.openxmlformats.org/drawingml/2006/wordprocessingDrawing" xmlns:w10="urn:schemas-microsoft-com:office:word" xmlns:w="http://schemas.openxmlformats.org/wordprocessingml/2006/main" xmlns:w14="http://schemas.microsoft.com/office/word/2010/wordml" xmlns:w15="http://schemas.microsoft.com/office/word/2012/wordml" xmlns:wpg="http://schemas.microsoft.com/office/word/2010/wordprocessingGroup" xmlns:wpi="http://schemas.microsoft.com/office/word/2010/wordprocessingInk" xmlns:wne="http://schemas.microsoft.com/office/word/2006/wordml" xmlns:wps="http://schemas.microsoft.com/office/word/2010/wordprocessingShape" mc:Ignorable="w14 w15 wp14">
+<w:document xmlns:wpc="http://schemas.microsoft.com/office/word/2010/wordprocessingCanvas" xmlns:cx="http://schemas.microsoft.com/office/drawing/2014/chartex" xmlns:cx1="http://schemas.microsoft.com/office/drawing/2015/9/8/chartex" xmlns:cx2="http://schemas.microsoft.com/office/drawing/2015/10/21/chartex" xmlns:cx3="http://schemas.microsoft.com/office/drawing/2016/5/9/chartex" xmlns:cx4="http://schemas.microsoft.com/office/drawing/2016/5/10/chartex" xmlns:cx5="http://schemas.microsoft.com/office/drawing/2016/5/11/chartex" xmlns:cx6="http://schemas.microsoft.com/office/drawing/2016/5/12/chartex" xmlns:cx7="http://schemas.microsoft.com/office/drawing/2016/5/13/chartex" xmlns:cx8="http://schemas.microsoft.com/office/drawing/2016/5/14/chartex" xmlns:mc="http://schemas.openxmlformats.org/markup-compatibility/2006" xmlns:aink="http://schemas.microsoft.com/office/drawing/2016/ink" xmlns:am3d="http://schemas.microsoft.com/office/drawing/2017/model3d" xmlns:o="urn:schemas-microsoft-com:office:office" xmlns:r="http://schemas.openxmlformats.org/officeDocument/2006/relationships" xmlns:m="http://schemas.openxmlformats.org/officeDocument/2006/math" xmlns:v="urn:schemas-microsoft-com:vml" xmlns:wp14="http://schemas.microsoft.com/office/word/2010/wordprocessingDrawing" xmlns:wp="http://schemas.openxmlformats.org/drawingml/2006/wordprocessingDrawing" xmlns:w10="urn:schemas-microsoft-com:office:word" xmlns:w="http://schemas.openxmlformats.org/wordprocessingml/2006/main" xmlns:w14="http://schemas.microsoft.com/office/word/2010/wordml" xmlns:w15="http://schemas.microsoft.com/office/word/2012/wordml" xmlns:w16cid="http://schemas.microsoft.com/office/word/2016/wordml/cid" xmlns:w16se="http://schemas.microsoft.com/office/word/2015/wordml/symex" xmlns:wpg="http://schemas.microsoft.com/office/word/2010/wordprocessingGroup" xmlns:wpi="http://schemas.microsoft.com/office/word/2010/wordprocessingInk" xmlns:wne="http://schemas.microsoft.com/office/word/2006/wordml" xmlns:wps="http://schemas.microsoft.com/office/word/2010/wordprocessingShape" mc:Ignorable="w14 w15 w16se w16cid wp14">
   <w:body>
     <w:p>
       <w:pPr>
@@ -10,13 +10,14 @@
           <w:sz w:val="36"/>
         </w:rPr>
       </w:pPr>
+      <w:bookmarkStart w:id="0" w:name="_GoBack"/>
+      <w:bookmarkEnd w:id="0"/>
       <w:r>
         <w:rPr>
           <w:noProof/>
-          <w:lang w:bidi="bn-IN"/>
         </w:rPr>
         <w:drawing>
-          <wp:anchor distT="0" distB="0" distL="114300" distR="114300" simplePos="0" relativeHeight="251658240" behindDoc="0" locked="0" layoutInCell="1" allowOverlap="1" wp14:anchorId="1D48C4D6" wp14:editId="0BB3FA58">
+          <wp:anchor distT="0" distB="0" distL="114300" distR="114300" simplePos="0" relativeHeight="251658240" behindDoc="0" locked="0" layoutInCell="1" allowOverlap="1" wp14:anchorId="12BE2D26" wp14:editId="24D6D177">
             <wp:simplePos x="0" y="0"/>
             <wp:positionH relativeFrom="margin">
               <wp:align>center</wp:align>
@@ -193,6 +194,7 @@
           <w:sz w:val="28"/>
         </w:rPr>
       </w:pPr>
+      <w:proofErr w:type="gramStart"/>
       <w:r>
         <w:rPr>
           <w:rFonts w:ascii="Arial Black" w:hAnsi="Arial Black"/>
@@ -205,7 +207,15 @@
           <w:rFonts w:ascii="Arial Black" w:hAnsi="Arial Black"/>
           <w:sz w:val="28"/>
         </w:rPr>
-        <w:t xml:space="preserve">: </w:t>
+        <w:t>:</w:t>
+      </w:r>
+      <w:proofErr w:type="gramEnd"/>
+      <w:r>
+        <w:rPr>
+          <w:rFonts w:ascii="Arial Black" w:hAnsi="Arial Black"/>
+          <w:sz w:val="28"/>
+        </w:rPr>
+        <w:t xml:space="preserve"> </w:t>
       </w:r>
       <w:r>
         <w:rPr>
@@ -245,12 +255,11 @@
         <w:rPr>
           <w:rFonts w:ascii="Arial Black" w:hAnsi="Arial Black"/>
           <w:noProof/>
-          <w:lang w:bidi="bn-IN"/>
         </w:rPr>
         <mc:AlternateContent>
           <mc:Choice Requires="wps">
             <w:drawing>
-              <wp:anchor distT="0" distB="0" distL="114300" distR="114300" simplePos="0" relativeHeight="251659264" behindDoc="0" locked="0" layoutInCell="1" allowOverlap="1">
+              <wp:anchor distT="0" distB="0" distL="114300" distR="114300" simplePos="0" relativeHeight="251659264" behindDoc="0" locked="0" layoutInCell="1" allowOverlap="1" wp14:anchorId="602E80B8" wp14:editId="730CFF69">
                 <wp:simplePos x="0" y="0"/>
                 <wp:positionH relativeFrom="column">
                   <wp:posOffset>3048000</wp:posOffset>
@@ -346,7 +355,23 @@
           <w:rFonts w:ascii="Arial" w:hAnsi="Arial" w:cs="Arial"/>
           <w:sz w:val="24"/>
         </w:rPr>
-        <w:t xml:space="preserve">Name: Afif Bari </w:t>
+        <w:t xml:space="preserve">Name: </w:t>
+      </w:r>
+      <w:proofErr w:type="spellStart"/>
+      <w:r>
+        <w:rPr>
+          <w:rFonts w:ascii="Arial" w:hAnsi="Arial" w:cs="Arial"/>
+          <w:sz w:val="24"/>
+        </w:rPr>
+        <w:t>Afif</w:t>
+      </w:r>
+      <w:proofErr w:type="spellEnd"/>
+      <w:r>
+        <w:rPr>
+          <w:rFonts w:ascii="Arial" w:hAnsi="Arial" w:cs="Arial"/>
+          <w:sz w:val="24"/>
+        </w:rPr>
+        <w:t xml:space="preserve"> Bari </w:t>
       </w:r>
       <w:r>
         <w:rPr>
@@ -384,12 +409,21 @@
         </w:rPr>
         <w:t xml:space="preserve"> </w:t>
       </w:r>
-      <w:r>
-        <w:rPr>
-          <w:rFonts w:ascii="Arial" w:hAnsi="Arial" w:cs="Arial"/>
-          <w:sz w:val="24"/>
-        </w:rPr>
-        <w:t xml:space="preserve">Mozid Rahman </w:t>
+      <w:proofErr w:type="spellStart"/>
+      <w:r>
+        <w:rPr>
+          <w:rFonts w:ascii="Arial" w:hAnsi="Arial" w:cs="Arial"/>
+          <w:sz w:val="24"/>
+        </w:rPr>
+        <w:t>Mozid</w:t>
+      </w:r>
+      <w:proofErr w:type="spellEnd"/>
+      <w:r>
+        <w:rPr>
+          <w:rFonts w:ascii="Arial" w:hAnsi="Arial" w:cs="Arial"/>
+          <w:sz w:val="24"/>
+        </w:rPr>
+        <w:t xml:space="preserve"> Rahman </w:t>
       </w:r>
     </w:p>
     <w:p>
@@ -583,7 +617,47 @@
           <w:szCs w:val="20"/>
           <w:shd w:val="clear" w:color="auto" w:fill="FFFFFF"/>
         </w:rPr>
-        <w:t>Shaikh Shawon Arefin Shimon</w:t>
+        <w:t xml:space="preserve">Shaikh </w:t>
+      </w:r>
+      <w:proofErr w:type="spellStart"/>
+      <w:r>
+        <w:rPr>
+          <w:rFonts w:ascii="Arial" w:hAnsi="Arial" w:cs="Arial"/>
+          <w:sz w:val="32"/>
+          <w:szCs w:val="20"/>
+          <w:shd w:val="clear" w:color="auto" w:fill="FFFFFF"/>
+        </w:rPr>
+        <w:t>Shawon</w:t>
+      </w:r>
+      <w:proofErr w:type="spellEnd"/>
+      <w:r>
+        <w:rPr>
+          <w:rFonts w:ascii="Arial" w:hAnsi="Arial" w:cs="Arial"/>
+          <w:sz w:val="32"/>
+          <w:szCs w:val="20"/>
+          <w:shd w:val="clear" w:color="auto" w:fill="FFFFFF"/>
+        </w:rPr>
+        <w:t xml:space="preserve"> </w:t>
+      </w:r>
+      <w:proofErr w:type="spellStart"/>
+      <w:r>
+        <w:rPr>
+          <w:rFonts w:ascii="Arial" w:hAnsi="Arial" w:cs="Arial"/>
+          <w:sz w:val="32"/>
+          <w:szCs w:val="20"/>
+          <w:shd w:val="clear" w:color="auto" w:fill="FFFFFF"/>
+        </w:rPr>
+        <w:t>Arefin</w:t>
+      </w:r>
+      <w:proofErr w:type="spellEnd"/>
+      <w:r>
+        <w:rPr>
+          <w:rFonts w:ascii="Arial" w:hAnsi="Arial" w:cs="Arial"/>
+          <w:sz w:val="32"/>
+          <w:szCs w:val="20"/>
+          <w:shd w:val="clear" w:color="auto" w:fill="FFFFFF"/>
+        </w:rPr>
+        <w:t xml:space="preserve"> Shimon</w:t>
       </w:r>
     </w:p>
     <w:p>
@@ -714,7 +788,56 @@
           <w:rFonts w:ascii="Arial" w:hAnsi="Arial" w:cs="Arial"/>
           <w:sz w:val="24"/>
         </w:rPr>
-        <w:t>Online quiz web app will be a website application platform where the teachers around the world can take quizzes of their students virtually via the internet. The teachers will be able to create a classroom in which they can invite students to join and after that the teachers will be able to create a quiz session through the web app allowing him to use the basic quiz templates of the web app or create a custom quiz template of his own. The teacher will also be able to set a timeline for a specific quiz session and all the students can then access the quiz session within that specific timeline and attend the quiz.</w:t>
+        <w:t>Online quiz web app will be a website application platform where teachers around the world can take quizzes of their students virtually via the internet. The teachers will be able to create a classroom which they can invite students to join</w:t>
+      </w:r>
+      <w:r>
+        <w:rPr>
+          <w:rFonts w:ascii="Arial" w:hAnsi="Arial" w:cs="Arial"/>
+          <w:sz w:val="24"/>
+        </w:rPr>
+        <w:t>.</w:t>
+      </w:r>
+      <w:r>
+        <w:rPr>
+          <w:rFonts w:ascii="Arial" w:hAnsi="Arial" w:cs="Arial"/>
+          <w:sz w:val="24"/>
+        </w:rPr>
+        <w:t xml:space="preserve"> </w:t>
+      </w:r>
+      <w:r>
+        <w:rPr>
+          <w:rFonts w:ascii="Arial" w:hAnsi="Arial" w:cs="Arial"/>
+          <w:sz w:val="24"/>
+        </w:rPr>
+        <w:t>A</w:t>
+      </w:r>
+      <w:r>
+        <w:rPr>
+          <w:rFonts w:ascii="Arial" w:hAnsi="Arial" w:cs="Arial"/>
+          <w:sz w:val="24"/>
+        </w:rPr>
+        <w:t>fter that</w:t>
+      </w:r>
+      <w:r>
+        <w:rPr>
+          <w:rFonts w:ascii="Arial" w:hAnsi="Arial" w:cs="Arial"/>
+          <w:sz w:val="24"/>
+        </w:rPr>
+        <w:t>,</w:t>
+      </w:r>
+      <w:r>
+        <w:rPr>
+          <w:rFonts w:ascii="Arial" w:hAnsi="Arial" w:cs="Arial"/>
+          <w:sz w:val="24"/>
+        </w:rPr>
+        <w:t xml:space="preserve"> the teachers will be able to create a quiz through the web app. The teacher will also be able to set a time for a specific quiz </w:t>
+      </w:r>
+      <w:r>
+        <w:rPr>
+          <w:rFonts w:ascii="Arial" w:hAnsi="Arial" w:cs="Arial"/>
+          <w:sz w:val="24"/>
+        </w:rPr>
+        <w:t>as well as view the grade history of individual classes and students.</w:t>
       </w:r>
     </w:p>
     <w:p>
@@ -786,7 +909,21 @@
           <w:rFonts w:ascii="Arial" w:hAnsi="Arial" w:cs="Arial"/>
           <w:sz w:val="24"/>
         </w:rPr>
-        <w:t>Creation of classroom by teacher and inviting students in it</w:t>
+        <w:t xml:space="preserve">Creation of classroom by teacher and inviting students </w:t>
+      </w:r>
+      <w:r>
+        <w:rPr>
+          <w:rFonts w:ascii="Arial" w:hAnsi="Arial" w:cs="Arial"/>
+          <w:sz w:val="24"/>
+        </w:rPr>
+        <w:t>to</w:t>
+      </w:r>
+      <w:r>
+        <w:rPr>
+          <w:rFonts w:ascii="Arial" w:hAnsi="Arial" w:cs="Arial"/>
+          <w:sz w:val="24"/>
+        </w:rPr>
+        <w:t xml:space="preserve"> it</w:t>
       </w:r>
     </w:p>
     <w:p>
@@ -807,7 +944,7 @@
           <w:rFonts w:ascii="Arial" w:hAnsi="Arial" w:cs="Arial"/>
           <w:sz w:val="24"/>
         </w:rPr>
-        <w:t>Creation of quiz sessions with specific timeline</w:t>
+        <w:t>Creation of quiz sessions with specific time</w:t>
       </w:r>
     </w:p>
     <w:p>
@@ -910,17 +1047,7 @@
     </w:p>
     <w:p>
       <w:pPr>
-        <w:pStyle w:val="ListParagraph"/>
-        <w:spacing w:line="360" w:lineRule="auto"/>
-        <w:rPr>
-          <w:rFonts w:ascii="Arial" w:hAnsi="Arial" w:cs="Arial"/>
-          <w:sz w:val="24"/>
-        </w:rPr>
-      </w:pPr>
-    </w:p>
-    <w:p>
-      <w:pPr>
-        <w:spacing w:line="360" w:lineRule="auto"/>
+        <w:spacing w:line="276" w:lineRule="auto"/>
         <w:rPr>
           <w:rFonts w:ascii="Arial Black" w:hAnsi="Arial Black" w:cs="Times New Roman"/>
           <w:sz w:val="28"/>
@@ -931,7 +1058,7 @@
           <w:rFonts w:ascii="Arial Black" w:hAnsi="Arial Black" w:cs="Times New Roman"/>
           <w:sz w:val="28"/>
         </w:rPr>
-        <w:t>Technology Use:</w:t>
+        <w:t>Monetization Strategy:</w:t>
       </w:r>
     </w:p>
     <w:p>
@@ -939,39 +1066,6 @@
         <w:spacing w:line="360" w:lineRule="auto"/>
         <w:rPr>
           <w:rFonts w:ascii="Arial" w:hAnsi="Arial" w:cs="Arial"/>
-          <w:sz w:val="24"/>
-        </w:rPr>
-      </w:pPr>
-      <w:r>
-        <w:rPr>
-          <w:rFonts w:ascii="Arial" w:hAnsi="Arial" w:cs="Arial"/>
-          <w:sz w:val="24"/>
-        </w:rPr>
-        <w:t>The web app initially will be built using html, css, javascript for the frontend part and for the server side part php will be used along with firebase features.</w:t>
-      </w:r>
-    </w:p>
-    <w:p>
-      <w:pPr>
-        <w:spacing w:line="276" w:lineRule="auto"/>
-        <w:rPr>
-          <w:rFonts w:ascii="Arial Black" w:hAnsi="Arial Black" w:cs="Times New Roman"/>
-          <w:sz w:val="28"/>
-        </w:rPr>
-      </w:pPr>
-      <w:r>
-        <w:rPr>
-          <w:rFonts w:ascii="Arial Black" w:hAnsi="Arial Black" w:cs="Times New Roman"/>
-          <w:sz w:val="28"/>
-        </w:rPr>
-        <w:lastRenderedPageBreak/>
-        <w:t>Monetization Strategy:</w:t>
-      </w:r>
-    </w:p>
-    <w:p>
-      <w:pPr>
-        <w:spacing w:line="360" w:lineRule="auto"/>
-        <w:rPr>
-          <w:rFonts w:ascii="Arial" w:hAnsi="Arial" w:cs="Arial"/>
           <w:b/>
           <w:sz w:val="24"/>
         </w:rPr>
@@ -981,7 +1075,21 @@
           <w:rFonts w:ascii="Arial" w:hAnsi="Arial" w:cs="Arial"/>
           <w:sz w:val="24"/>
         </w:rPr>
-        <w:t>Initially the web app will be free to use for a single teacher account and the teacher will be able to take upto 2 quizzes free of charge. After the limit is reached teacher will be able to choose from two of our paid plans.</w:t>
+        <w:t xml:space="preserve">Initially the web app will be free to use for a single teacher account and the teacher will be able to take </w:t>
+      </w:r>
+      <w:r>
+        <w:rPr>
+          <w:rFonts w:ascii="Arial" w:hAnsi="Arial" w:cs="Arial"/>
+          <w:sz w:val="24"/>
+        </w:rPr>
+        <w:t>up to</w:t>
+      </w:r>
+      <w:r>
+        <w:rPr>
+          <w:rFonts w:ascii="Arial" w:hAnsi="Arial" w:cs="Arial"/>
+          <w:sz w:val="24"/>
+        </w:rPr>
+        <w:t xml:space="preserve"> 2 quizzes free of charge. After the limit is reached teacher will be able to choose from two of our paid plans.</w:t>
       </w:r>
     </w:p>
     <w:p>
@@ -1069,170 +1177,8 @@
           <w:rFonts w:ascii="Arial Black" w:hAnsi="Arial Black" w:cs="Times New Roman"/>
           <w:sz w:val="28"/>
         </w:rPr>
+        <w:lastRenderedPageBreak/>
         <w:t>Features List:</w:t>
-      </w:r>
-    </w:p>
-    <w:p>
-      <w:pPr>
-        <w:rPr>
-          <w:rFonts w:ascii="Arial" w:hAnsi="Arial" w:cs="Arial"/>
-          <w:b/>
-          <w:bCs/>
-          <w:sz w:val="28"/>
-          <w:szCs w:val="28"/>
-        </w:rPr>
-      </w:pPr>
-      <w:r>
-        <w:rPr>
-          <w:rFonts w:ascii="Arial" w:hAnsi="Arial" w:cs="Arial"/>
-          <w:b/>
-          <w:bCs/>
-          <w:sz w:val="24"/>
-          <w:szCs w:val="28"/>
-        </w:rPr>
-        <w:t xml:space="preserve">- </w:t>
-      </w:r>
-      <w:r>
-        <w:rPr>
-          <w:rFonts w:ascii="Arial" w:hAnsi="Arial" w:cs="Arial"/>
-          <w:b/>
-          <w:bCs/>
-          <w:sz w:val="24"/>
-          <w:szCs w:val="28"/>
-        </w:rPr>
-        <w:t>Admin Panel:</w:t>
-      </w:r>
-    </w:p>
-    <w:p>
-      <w:pPr>
-        <w:pStyle w:val="ListParagraph"/>
-        <w:numPr>
-          <w:ilvl w:val="0"/>
-          <w:numId w:val="5"/>
-        </w:numPr>
-        <w:rPr>
-          <w:rFonts w:ascii="Arial" w:hAnsi="Arial" w:cs="Arial"/>
-          <w:sz w:val="24"/>
-          <w:szCs w:val="24"/>
-        </w:rPr>
-      </w:pPr>
-      <w:r>
-        <w:rPr>
-          <w:rFonts w:ascii="Arial" w:hAnsi="Arial" w:cs="Arial"/>
-          <w:sz w:val="24"/>
-          <w:szCs w:val="24"/>
-        </w:rPr>
-        <w:t>Delete class</w:t>
-      </w:r>
-    </w:p>
-    <w:p>
-      <w:pPr>
-        <w:pStyle w:val="ListParagraph"/>
-        <w:numPr>
-          <w:ilvl w:val="0"/>
-          <w:numId w:val="5"/>
-        </w:numPr>
-        <w:rPr>
-          <w:rFonts w:ascii="Arial" w:hAnsi="Arial" w:cs="Arial"/>
-          <w:sz w:val="24"/>
-          <w:szCs w:val="24"/>
-        </w:rPr>
-      </w:pPr>
-      <w:r>
-        <w:rPr>
-          <w:rFonts w:ascii="Arial" w:hAnsi="Arial" w:cs="Arial"/>
-          <w:sz w:val="24"/>
-          <w:szCs w:val="24"/>
-        </w:rPr>
-        <w:t>Delete account</w:t>
-      </w:r>
-    </w:p>
-    <w:p>
-      <w:pPr>
-        <w:pStyle w:val="ListParagraph"/>
-        <w:numPr>
-          <w:ilvl w:val="0"/>
-          <w:numId w:val="5"/>
-        </w:numPr>
-        <w:rPr>
-          <w:rFonts w:ascii="Arial" w:hAnsi="Arial" w:cs="Arial"/>
-          <w:sz w:val="24"/>
-          <w:szCs w:val="24"/>
-        </w:rPr>
-      </w:pPr>
-      <w:r>
-        <w:rPr>
-          <w:rFonts w:ascii="Arial" w:hAnsi="Arial" w:cs="Arial"/>
-          <w:sz w:val="24"/>
-          <w:szCs w:val="24"/>
-        </w:rPr>
-        <w:t>View created classes</w:t>
-      </w:r>
-    </w:p>
-    <w:p>
-      <w:pPr>
-        <w:pStyle w:val="ListParagraph"/>
-        <w:numPr>
-          <w:ilvl w:val="0"/>
-          <w:numId w:val="5"/>
-        </w:numPr>
-        <w:rPr>
-          <w:rFonts w:ascii="Arial" w:hAnsi="Arial" w:cs="Arial"/>
-          <w:sz w:val="24"/>
-          <w:szCs w:val="24"/>
-        </w:rPr>
-      </w:pPr>
-      <w:r>
-        <w:rPr>
-          <w:rFonts w:ascii="Arial" w:hAnsi="Arial" w:cs="Arial"/>
-          <w:sz w:val="24"/>
-          <w:szCs w:val="24"/>
-        </w:rPr>
-        <w:t>View teachers</w:t>
-      </w:r>
-    </w:p>
-    <w:p>
-      <w:pPr>
-        <w:pStyle w:val="ListParagraph"/>
-        <w:numPr>
-          <w:ilvl w:val="0"/>
-          <w:numId w:val="5"/>
-        </w:numPr>
-        <w:rPr>
-          <w:rFonts w:ascii="Arial" w:hAnsi="Arial" w:cs="Arial"/>
-          <w:sz w:val="24"/>
-          <w:szCs w:val="24"/>
-        </w:rPr>
-      </w:pPr>
-      <w:r>
-        <w:rPr>
-          <w:rFonts w:ascii="Arial" w:hAnsi="Arial" w:cs="Arial"/>
-          <w:sz w:val="24"/>
-          <w:szCs w:val="24"/>
-        </w:rPr>
-        <w:t>View students</w:t>
-      </w:r>
-    </w:p>
-    <w:p>
-      <w:pPr>
-        <w:pStyle w:val="ListParagraph"/>
-        <w:numPr>
-          <w:ilvl w:val="0"/>
-          <w:numId w:val="5"/>
-        </w:numPr>
-        <w:rPr>
-          <w:rFonts w:ascii="Arial" w:hAnsi="Arial" w:cs="Arial"/>
-          <w:sz w:val="24"/>
-          <w:szCs w:val="24"/>
-        </w:rPr>
-      </w:pPr>
-      <w:r>
-        <w:rPr>
-          <w:rFonts w:ascii="Arial" w:hAnsi="Arial" w:cs="Arial"/>
-          <w:sz w:val="24"/>
-          <w:szCs w:val="24"/>
-        </w:rPr>
-        <w:t>Monitor quiz details for each classes/teachers</w:t>
       </w:r>
     </w:p>
     <w:p>
@@ -1339,7 +1285,39 @@
           <w:sz w:val="24"/>
           <w:szCs w:val="24"/>
         </w:rPr>
-        <w:t>Create questions for student practice</w:t>
+        <w:t>View</w:t>
+      </w:r>
+      <w:r>
+        <w:rPr>
+          <w:rFonts w:ascii="Arial" w:hAnsi="Arial" w:cs="Arial"/>
+          <w:sz w:val="24"/>
+          <w:szCs w:val="24"/>
+        </w:rPr>
+        <w:t xml:space="preserve"> each student</w:t>
+      </w:r>
+      <w:r>
+        <w:rPr>
+          <w:rFonts w:ascii="Arial" w:hAnsi="Arial" w:cs="Arial"/>
+          <w:sz w:val="24"/>
+          <w:szCs w:val="24"/>
+        </w:rPr>
+        <w:t>’s</w:t>
+      </w:r>
+      <w:r>
+        <w:rPr>
+          <w:rFonts w:ascii="Arial" w:hAnsi="Arial" w:cs="Arial"/>
+          <w:sz w:val="24"/>
+          <w:szCs w:val="24"/>
+        </w:rPr>
+        <w:t xml:space="preserve"> progress</w:t>
+      </w:r>
+      <w:r>
+        <w:rPr>
+          <w:rFonts w:ascii="Arial" w:hAnsi="Arial" w:cs="Arial"/>
+          <w:sz w:val="24"/>
+          <w:szCs w:val="24"/>
+        </w:rPr>
+        <w:t xml:space="preserve"> graphically</w:t>
       </w:r>
     </w:p>
     <w:p>
@@ -1361,7 +1339,48 @@
           <w:sz w:val="24"/>
           <w:szCs w:val="24"/>
         </w:rPr>
-        <w:t>Invite students to class</w:t>
+        <w:t>View each class’ progress graphically</w:t>
+      </w:r>
+    </w:p>
+    <w:p>
+      <w:pPr>
+        <w:rPr>
+          <w:rFonts w:ascii="Arial" w:hAnsi="Arial" w:cs="Arial"/>
+          <w:b/>
+          <w:bCs/>
+          <w:sz w:val="24"/>
+          <w:szCs w:val="28"/>
+        </w:rPr>
+      </w:pPr>
+      <w:r>
+        <w:rPr>
+          <w:rFonts w:ascii="Arial" w:hAnsi="Arial" w:cs="Arial"/>
+          <w:b/>
+          <w:bCs/>
+          <w:sz w:val="24"/>
+          <w:szCs w:val="28"/>
+        </w:rPr>
+        <w:t>-</w:t>
+      </w:r>
+      <w:r>
+        <w:rPr>
+          <w:rFonts w:ascii="Arial" w:hAnsi="Arial" w:cs="Arial"/>
+          <w:b/>
+          <w:bCs/>
+          <w:sz w:val="24"/>
+          <w:szCs w:val="28"/>
+        </w:rPr>
+        <w:t xml:space="preserve"> </w:t>
+      </w:r>
+      <w:r>
+        <w:rPr>
+          <w:rFonts w:ascii="Arial" w:hAnsi="Arial" w:cs="Arial"/>
+          <w:b/>
+          <w:bCs/>
+          <w:sz w:val="24"/>
+          <w:szCs w:val="28"/>
+        </w:rPr>
+        <w:t>Student Panel:</w:t>
       </w:r>
     </w:p>
     <w:p>
@@ -1383,7 +1402,7 @@
           <w:sz w:val="24"/>
           <w:szCs w:val="24"/>
         </w:rPr>
-        <w:t>Remove student from classes</w:t>
+        <w:t>Join classes</w:t>
       </w:r>
     </w:p>
     <w:p>
@@ -1405,7 +1424,15 @@
           <w:sz w:val="24"/>
           <w:szCs w:val="24"/>
         </w:rPr>
-        <w:t>Delete classes</w:t>
+        <w:t>Take</w:t>
+      </w:r>
+      <w:r>
+        <w:rPr>
+          <w:rFonts w:ascii="Arial" w:hAnsi="Arial" w:cs="Arial"/>
+          <w:sz w:val="24"/>
+          <w:szCs w:val="24"/>
+        </w:rPr>
+        <w:t xml:space="preserve"> quiz</w:t>
       </w:r>
     </w:p>
     <w:p>
@@ -1427,265 +1454,7 @@
           <w:sz w:val="24"/>
           <w:szCs w:val="24"/>
         </w:rPr>
-        <w:t>See each student progress</w:t>
-      </w:r>
-    </w:p>
-    <w:p>
-      <w:pPr>
-        <w:rPr>
-          <w:rFonts w:ascii="Arial" w:hAnsi="Arial" w:cs="Arial"/>
-          <w:b/>
-          <w:bCs/>
-          <w:sz w:val="24"/>
-          <w:szCs w:val="28"/>
-        </w:rPr>
-      </w:pPr>
-      <w:r>
-        <w:rPr>
-          <w:rFonts w:ascii="Arial" w:hAnsi="Arial" w:cs="Arial"/>
-          <w:b/>
-          <w:bCs/>
-          <w:sz w:val="24"/>
-          <w:szCs w:val="28"/>
-        </w:rPr>
-        <w:t>-</w:t>
-      </w:r>
-      <w:r>
-        <w:rPr>
-          <w:rFonts w:ascii="Arial" w:hAnsi="Arial" w:cs="Arial"/>
-          <w:b/>
-          <w:bCs/>
-          <w:sz w:val="24"/>
-          <w:szCs w:val="28"/>
-        </w:rPr>
-        <w:t xml:space="preserve"> </w:t>
-      </w:r>
-      <w:r>
-        <w:rPr>
-          <w:rFonts w:ascii="Arial" w:hAnsi="Arial" w:cs="Arial"/>
-          <w:b/>
-          <w:bCs/>
-          <w:sz w:val="24"/>
-          <w:szCs w:val="28"/>
-        </w:rPr>
-        <w:t>Student Panel:</w:t>
-      </w:r>
-    </w:p>
-    <w:p>
-      <w:pPr>
-        <w:pStyle w:val="ListParagraph"/>
-        <w:numPr>
-          <w:ilvl w:val="0"/>
-          <w:numId w:val="6"/>
-        </w:numPr>
-        <w:rPr>
-          <w:rFonts w:ascii="Arial" w:hAnsi="Arial" w:cs="Arial"/>
-          <w:sz w:val="24"/>
-          <w:szCs w:val="24"/>
-        </w:rPr>
-      </w:pPr>
-      <w:r>
-        <w:rPr>
-          <w:rFonts w:ascii="Arial" w:hAnsi="Arial" w:cs="Arial"/>
-          <w:sz w:val="24"/>
-          <w:szCs w:val="24"/>
-        </w:rPr>
-        <w:t>Join classes</w:t>
-      </w:r>
-    </w:p>
-    <w:p>
-      <w:pPr>
-        <w:pStyle w:val="ListParagraph"/>
-        <w:numPr>
-          <w:ilvl w:val="0"/>
-          <w:numId w:val="6"/>
-        </w:numPr>
-        <w:rPr>
-          <w:rFonts w:ascii="Arial" w:hAnsi="Arial" w:cs="Arial"/>
-          <w:sz w:val="24"/>
-          <w:szCs w:val="24"/>
-        </w:rPr>
-      </w:pPr>
-      <w:r>
-        <w:rPr>
-          <w:rFonts w:ascii="Arial" w:hAnsi="Arial" w:cs="Arial"/>
-          <w:sz w:val="24"/>
-          <w:szCs w:val="24"/>
-        </w:rPr>
-        <w:t>Attend quiz</w:t>
-      </w:r>
-    </w:p>
-    <w:p>
-      <w:pPr>
-        <w:pStyle w:val="ListParagraph"/>
-        <w:numPr>
-          <w:ilvl w:val="0"/>
-          <w:numId w:val="6"/>
-        </w:numPr>
-        <w:rPr>
-          <w:rFonts w:ascii="Arial" w:hAnsi="Arial" w:cs="Arial"/>
-          <w:sz w:val="24"/>
-          <w:szCs w:val="24"/>
-        </w:rPr>
-      </w:pPr>
-      <w:r>
-        <w:rPr>
-          <w:rFonts w:ascii="Arial" w:hAnsi="Arial" w:cs="Arial"/>
-          <w:sz w:val="24"/>
-          <w:szCs w:val="24"/>
-        </w:rPr>
-        <w:t>See quiz progress</w:t>
-      </w:r>
-    </w:p>
-    <w:p>
-      <w:pPr>
-        <w:pStyle w:val="ListParagraph"/>
-        <w:numPr>
-          <w:ilvl w:val="0"/>
-          <w:numId w:val="6"/>
-        </w:numPr>
-        <w:rPr>
-          <w:rFonts w:ascii="Arial" w:hAnsi="Arial" w:cs="Arial"/>
-          <w:sz w:val="24"/>
-          <w:szCs w:val="24"/>
-        </w:rPr>
-      </w:pPr>
-      <w:r>
-        <w:rPr>
-          <w:rFonts w:ascii="Arial" w:hAnsi="Arial" w:cs="Arial"/>
-          <w:sz w:val="24"/>
-          <w:szCs w:val="24"/>
-        </w:rPr>
-        <w:t>Solve practice questions</w:t>
-      </w:r>
-    </w:p>
-    <w:p>
-      <w:pPr>
-        <w:pStyle w:val="ListParagraph"/>
-        <w:numPr>
-          <w:ilvl w:val="0"/>
-          <w:numId w:val="6"/>
-        </w:numPr>
-        <w:rPr>
-          <w:rFonts w:ascii="Arial" w:hAnsi="Arial" w:cs="Arial"/>
-          <w:sz w:val="24"/>
-          <w:szCs w:val="24"/>
-        </w:rPr>
-      </w:pPr>
-      <w:r>
-        <w:rPr>
-          <w:rFonts w:ascii="Arial" w:hAnsi="Arial" w:cs="Arial"/>
-          <w:sz w:val="24"/>
-          <w:szCs w:val="24"/>
-        </w:rPr>
-        <w:t>Leave class</w:t>
-      </w:r>
-    </w:p>
-    <w:p>
-      <w:pPr>
-        <w:pStyle w:val="ListParagraph"/>
-        <w:numPr>
-          <w:ilvl w:val="0"/>
-          <w:numId w:val="6"/>
-        </w:numPr>
-        <w:rPr>
-          <w:rFonts w:ascii="Arial" w:hAnsi="Arial" w:cs="Arial"/>
-          <w:sz w:val="24"/>
-          <w:szCs w:val="24"/>
-        </w:rPr>
-      </w:pPr>
-      <w:r>
-        <w:rPr>
-          <w:rFonts w:ascii="Arial" w:hAnsi="Arial" w:cs="Arial"/>
-          <w:sz w:val="24"/>
-          <w:szCs w:val="24"/>
-        </w:rPr>
-        <w:t>Give bug to a question</w:t>
-      </w:r>
-    </w:p>
-    <w:p>
-      <w:pPr>
-        <w:rPr>
-          <w:rFonts w:ascii="Arial" w:hAnsi="Arial" w:cs="Arial"/>
-          <w:b/>
-          <w:bCs/>
-          <w:sz w:val="24"/>
-          <w:szCs w:val="28"/>
-        </w:rPr>
-      </w:pPr>
-      <w:r>
-        <w:rPr>
-          <w:rFonts w:ascii="Arial" w:hAnsi="Arial" w:cs="Arial"/>
-          <w:b/>
-          <w:bCs/>
-          <w:sz w:val="24"/>
-          <w:szCs w:val="28"/>
-        </w:rPr>
-        <w:t>-</w:t>
-      </w:r>
-      <w:r>
-        <w:rPr>
-          <w:rFonts w:ascii="Arial" w:hAnsi="Arial" w:cs="Arial"/>
-          <w:b/>
-          <w:bCs/>
-          <w:sz w:val="24"/>
-          <w:szCs w:val="28"/>
-        </w:rPr>
-        <w:t xml:space="preserve"> </w:t>
-      </w:r>
-      <w:r>
-        <w:rPr>
-          <w:rFonts w:ascii="Arial" w:hAnsi="Arial" w:cs="Arial"/>
-          <w:b/>
-          <w:bCs/>
-          <w:sz w:val="24"/>
-          <w:szCs w:val="28"/>
-        </w:rPr>
-        <w:t>Common Features:</w:t>
-      </w:r>
-    </w:p>
-    <w:p>
-      <w:pPr>
-        <w:pStyle w:val="ListParagraph"/>
-        <w:numPr>
-          <w:ilvl w:val="0"/>
-          <w:numId w:val="7"/>
-        </w:numPr>
-        <w:rPr>
-          <w:rFonts w:ascii="Arial" w:hAnsi="Arial" w:cs="Arial"/>
-          <w:sz w:val="24"/>
-          <w:szCs w:val="24"/>
-        </w:rPr>
-      </w:pPr>
-      <w:r>
-        <w:rPr>
-          <w:rFonts w:ascii="Arial" w:hAnsi="Arial" w:cs="Arial"/>
-          <w:sz w:val="24"/>
-          <w:szCs w:val="24"/>
-        </w:rPr>
-        <w:t>Forum</w:t>
-      </w:r>
-    </w:p>
-    <w:p>
-      <w:pPr>
-        <w:pStyle w:val="ListParagraph"/>
-        <w:numPr>
-          <w:ilvl w:val="0"/>
-          <w:numId w:val="7"/>
-        </w:numPr>
-        <w:rPr>
-          <w:rFonts w:ascii="Arial" w:hAnsi="Arial" w:cs="Arial"/>
-          <w:sz w:val="24"/>
-          <w:szCs w:val="24"/>
-        </w:rPr>
-      </w:pPr>
-      <w:r>
-        <w:rPr>
-          <w:rFonts w:ascii="Arial" w:hAnsi="Arial" w:cs="Arial"/>
-          <w:sz w:val="24"/>
-          <w:szCs w:val="24"/>
-        </w:rPr>
-        <w:t xml:space="preserve">Contact support </w:t>
+        <w:t>View quiz grades</w:t>
       </w:r>
     </w:p>
     <w:p>
@@ -1701,7 +1470,6 @@
           <w:rFonts w:ascii="Arial Black" w:hAnsi="Arial Black" w:cs="Times New Roman"/>
           <w:sz w:val="28"/>
         </w:rPr>
-        <w:lastRenderedPageBreak/>
         <w:t>Technology implementations</w:t>
       </w:r>
       <w:r>
@@ -1755,7 +1523,25 @@
           <w:sz w:val="24"/>
           <w:szCs w:val="24"/>
         </w:rPr>
-        <w:t>HTML, Javascript, PHP</w:t>
+        <w:t xml:space="preserve">HTML, </w:t>
+      </w:r>
+      <w:proofErr w:type="spellStart"/>
+      <w:r>
+        <w:rPr>
+          <w:rFonts w:ascii="Arial" w:hAnsi="Arial" w:cs="Arial"/>
+          <w:sz w:val="24"/>
+          <w:szCs w:val="24"/>
+        </w:rPr>
+        <w:t>Javascript</w:t>
+      </w:r>
+      <w:proofErr w:type="spellEnd"/>
+      <w:r>
+        <w:rPr>
+          <w:rFonts w:ascii="Arial" w:hAnsi="Arial" w:cs="Arial"/>
+          <w:sz w:val="24"/>
+          <w:szCs w:val="24"/>
+        </w:rPr>
+        <w:t>, PHP</w:t>
       </w:r>
     </w:p>
     <w:p>
@@ -1799,8 +1585,84 @@
           <w:sz w:val="24"/>
           <w:szCs w:val="24"/>
         </w:rPr>
-        <w:t>Library – Bulma.css, Bootstrap, Canvas.css</w:t>
-      </w:r>
+        <w:t>Library</w:t>
+      </w:r>
+      <w:r>
+        <w:rPr>
+          <w:rFonts w:ascii="Arial" w:hAnsi="Arial" w:cs="Arial"/>
+          <w:sz w:val="24"/>
+          <w:szCs w:val="24"/>
+        </w:rPr>
+        <w:t>/Frameworks</w:t>
+      </w:r>
+      <w:r>
+        <w:rPr>
+          <w:rFonts w:ascii="Arial" w:hAnsi="Arial" w:cs="Arial"/>
+          <w:sz w:val="24"/>
+          <w:szCs w:val="24"/>
+        </w:rPr>
+        <w:t xml:space="preserve"> – </w:t>
+      </w:r>
+      <w:proofErr w:type="spellStart"/>
+      <w:r>
+        <w:rPr>
+          <w:rFonts w:ascii="Arial" w:hAnsi="Arial" w:cs="Arial"/>
+          <w:sz w:val="24"/>
+          <w:szCs w:val="24"/>
+        </w:rPr>
+        <w:t>Bulma</w:t>
+      </w:r>
+      <w:proofErr w:type="spellEnd"/>
+      <w:r>
+        <w:rPr>
+          <w:rFonts w:ascii="Arial" w:hAnsi="Arial" w:cs="Arial"/>
+          <w:sz w:val="24"/>
+          <w:szCs w:val="24"/>
+        </w:rPr>
+        <w:t xml:space="preserve"> framework</w:t>
+      </w:r>
+      <w:r>
+        <w:rPr>
+          <w:rFonts w:ascii="Arial" w:hAnsi="Arial" w:cs="Arial"/>
+          <w:sz w:val="24"/>
+          <w:szCs w:val="24"/>
+        </w:rPr>
+        <w:t>, Bootstrap</w:t>
+      </w:r>
+      <w:r>
+        <w:rPr>
+          <w:rFonts w:ascii="Arial" w:hAnsi="Arial" w:cs="Arial"/>
+          <w:sz w:val="24"/>
+          <w:szCs w:val="24"/>
+        </w:rPr>
+        <w:t xml:space="preserve"> framework</w:t>
+      </w:r>
+      <w:r>
+        <w:rPr>
+          <w:rFonts w:ascii="Arial" w:hAnsi="Arial" w:cs="Arial"/>
+          <w:sz w:val="24"/>
+          <w:szCs w:val="24"/>
+        </w:rPr>
+        <w:t xml:space="preserve">, </w:t>
+      </w:r>
+      <w:proofErr w:type="spellStart"/>
+      <w:r>
+        <w:rPr>
+          <w:rFonts w:ascii="Arial" w:hAnsi="Arial" w:cs="Arial"/>
+          <w:sz w:val="24"/>
+          <w:szCs w:val="24"/>
+        </w:rPr>
+        <w:t>Canvas</w:t>
+      </w:r>
+      <w:r>
+        <w:rPr>
+          <w:rFonts w:ascii="Arial" w:hAnsi="Arial" w:cs="Arial"/>
+          <w:sz w:val="24"/>
+          <w:szCs w:val="24"/>
+        </w:rPr>
+        <w:t>JS</w:t>
+      </w:r>
+      <w:proofErr w:type="spellEnd"/>
     </w:p>
     <w:p>
       <w:pPr>
@@ -1961,7 +1823,28 @@
           <w:rFonts w:ascii="Arial" w:hAnsi="Arial" w:cs="Arial"/>
           <w:sz w:val="28"/>
         </w:rPr>
-        <w:t>Check quiz marks of the students in results panel</w:t>
+        <w:t>View students’ grade history</w:t>
+      </w:r>
+    </w:p>
+    <w:p>
+      <w:pPr>
+        <w:pStyle w:val="ListParagraph"/>
+        <w:numPr>
+          <w:ilvl w:val="0"/>
+          <w:numId w:val="19"/>
+        </w:numPr>
+        <w:spacing w:line="276" w:lineRule="auto"/>
+        <w:rPr>
+          <w:rFonts w:ascii="Arial" w:hAnsi="Arial" w:cs="Arial"/>
+          <w:sz w:val="28"/>
+        </w:rPr>
+      </w:pPr>
+      <w:r>
+        <w:rPr>
+          <w:rFonts w:ascii="Arial" w:hAnsi="Arial" w:cs="Arial"/>
+          <w:sz w:val="28"/>
+        </w:rPr>
+        <w:t>View class’ grade history</w:t>
       </w:r>
     </w:p>
     <w:p>
@@ -2043,7 +1926,14 @@
           <w:rFonts w:ascii="Arial" w:hAnsi="Arial" w:cs="Arial"/>
           <w:sz w:val="28"/>
         </w:rPr>
-        <w:t>Join a class with unique class id</w:t>
+        <w:t xml:space="preserve">Join a </w:t>
+      </w:r>
+      <w:r>
+        <w:rPr>
+          <w:rFonts w:ascii="Arial" w:hAnsi="Arial" w:cs="Arial"/>
+          <w:sz w:val="28"/>
+        </w:rPr>
+        <w:t>particular class</w:t>
       </w:r>
     </w:p>
     <w:p>
@@ -2066,7 +1956,21 @@
           <w:rFonts w:ascii="Arial" w:hAnsi="Arial" w:cs="Arial"/>
           <w:sz w:val="28"/>
         </w:rPr>
-        <w:t>Give quiz created by the teacher in a classroom</w:t>
+        <w:t>Take a</w:t>
+      </w:r>
+      <w:r>
+        <w:rPr>
+          <w:rFonts w:ascii="Arial" w:hAnsi="Arial" w:cs="Arial"/>
+          <w:sz w:val="28"/>
+        </w:rPr>
+        <w:t xml:space="preserve"> </w:t>
+      </w:r>
+      <w:r>
+        <w:rPr>
+          <w:rFonts w:ascii="Arial" w:hAnsi="Arial" w:cs="Arial"/>
+          <w:sz w:val="28"/>
+        </w:rPr>
+        <w:t>quiz</w:t>
       </w:r>
     </w:p>
     <w:p>
@@ -2089,10 +1993,8 @@
           <w:rFonts w:ascii="Arial" w:hAnsi="Arial" w:cs="Arial"/>
           <w:sz w:val="28"/>
         </w:rPr>
-        <w:t>Check for quiz marks in the results section</w:t>
-      </w:r>
-      <w:bookmarkStart w:id="0" w:name="_GoBack"/>
-      <w:bookmarkEnd w:id="0"/>
+        <w:t>View grade history</w:t>
+      </w:r>
     </w:p>
     <w:p>
       <w:pPr>
@@ -2118,6 +2020,7 @@
           <w:rFonts w:ascii="Arial Black" w:hAnsi="Arial Black" w:cs="Times New Roman"/>
           <w:sz w:val="28"/>
         </w:rPr>
+        <w:lastRenderedPageBreak/>
         <w:t>References</w:t>
       </w:r>
       <w:r>
@@ -2185,7 +2088,23 @@
           <w:sz w:val="24"/>
           <w:szCs w:val="24"/>
         </w:rPr>
-        <w:t xml:space="preserve">Graph chart library </w:t>
+        <w:t>Graph chart library</w:t>
+      </w:r>
+      <w:r>
+        <w:rPr>
+          <w:rFonts w:ascii="Arial" w:hAnsi="Arial" w:cs="Arial"/>
+          <w:sz w:val="24"/>
+          <w:szCs w:val="24"/>
+        </w:rPr>
+        <w:t>:</w:t>
+      </w:r>
+      <w:r>
+        <w:rPr>
+          <w:rFonts w:ascii="Arial" w:hAnsi="Arial" w:cs="Arial"/>
+          <w:sz w:val="24"/>
+          <w:szCs w:val="24"/>
+        </w:rPr>
+        <w:t xml:space="preserve"> </w:t>
       </w:r>
       <w:r>
         <w:t xml:space="preserve"> </w:t>
@@ -2211,18 +2130,31 @@
         </w:numPr>
         <w:spacing w:line="360" w:lineRule="auto"/>
         <w:rPr>
-          <w:rFonts w:ascii="Arial" w:hAnsi="Arial" w:cs="Arial"/>
-          <w:sz w:val="24"/>
-          <w:szCs w:val="24"/>
-        </w:rPr>
-      </w:pPr>
-      <w:r>
-        <w:rPr>
-          <w:rFonts w:ascii="Arial" w:hAnsi="Arial" w:cs="Arial"/>
-          <w:sz w:val="24"/>
-          <w:szCs w:val="24"/>
-        </w:rPr>
-        <w:t xml:space="preserve">Css framework </w:t>
+          <w:rStyle w:val="Hyperlink"/>
+          <w:rFonts w:ascii="Arial" w:hAnsi="Arial" w:cs="Arial"/>
+          <w:color w:val="auto"/>
+          <w:sz w:val="24"/>
+          <w:szCs w:val="24"/>
+          <w:u w:val="none"/>
+        </w:rPr>
+      </w:pPr>
+      <w:proofErr w:type="spellStart"/>
+      <w:r>
+        <w:rPr>
+          <w:rFonts w:ascii="Arial" w:hAnsi="Arial" w:cs="Arial"/>
+          <w:sz w:val="24"/>
+          <w:szCs w:val="24"/>
+        </w:rPr>
+        <w:t>Css</w:t>
+      </w:r>
+      <w:proofErr w:type="spellEnd"/>
+      <w:r>
+        <w:rPr>
+          <w:rFonts w:ascii="Arial" w:hAnsi="Arial" w:cs="Arial"/>
+          <w:sz w:val="24"/>
+          <w:szCs w:val="24"/>
+        </w:rPr>
+        <w:t xml:space="preserve"> framework </w:t>
       </w:r>
       <w:hyperlink r:id="rId12" w:history="1">
         <w:r>
@@ -2236,6 +2168,2546 @@
         </w:r>
       </w:hyperlink>
     </w:p>
+    <w:p>
+      <w:pPr>
+        <w:spacing w:line="360" w:lineRule="auto"/>
+        <w:rPr>
+          <w:rFonts w:ascii="Arial" w:hAnsi="Arial" w:cs="Arial"/>
+          <w:sz w:val="24"/>
+          <w:szCs w:val="24"/>
+        </w:rPr>
+      </w:pPr>
+    </w:p>
+    <w:p>
+      <w:pPr>
+        <w:spacing w:line="276" w:lineRule="auto"/>
+        <w:rPr>
+          <w:rFonts w:ascii="Arial Black" w:hAnsi="Arial Black" w:cs="Times New Roman"/>
+          <w:sz w:val="28"/>
+        </w:rPr>
+      </w:pPr>
+      <w:r>
+        <w:rPr>
+          <w:rFonts w:ascii="Arial Black" w:hAnsi="Arial Black" w:cs="Times New Roman"/>
+          <w:sz w:val="28"/>
+        </w:rPr>
+        <w:t>Miscellaneous</w:t>
+      </w:r>
+      <w:r>
+        <w:rPr>
+          <w:rFonts w:ascii="Arial Black" w:hAnsi="Arial Black" w:cs="Times New Roman"/>
+          <w:sz w:val="28"/>
+        </w:rPr>
+        <w:t>:</w:t>
+      </w:r>
+    </w:p>
+    <w:p>
+      <w:pPr>
+        <w:spacing w:line="360" w:lineRule="auto"/>
+        <w:rPr>
+          <w:rFonts w:ascii="Arial" w:hAnsi="Arial" w:cs="Arial"/>
+          <w:sz w:val="24"/>
+          <w:szCs w:val="24"/>
+        </w:rPr>
+      </w:pPr>
+      <w:proofErr w:type="spellStart"/>
+      <w:r>
+        <w:rPr>
+          <w:rFonts w:ascii="Arial" w:hAnsi="Arial" w:cs="Arial"/>
+          <w:sz w:val="24"/>
+          <w:szCs w:val="24"/>
+        </w:rPr>
+        <w:t>Github</w:t>
+      </w:r>
+      <w:proofErr w:type="spellEnd"/>
+      <w:r>
+        <w:rPr>
+          <w:rFonts w:ascii="Arial" w:hAnsi="Arial" w:cs="Arial"/>
+          <w:sz w:val="24"/>
+          <w:szCs w:val="24"/>
+        </w:rPr>
+        <w:t xml:space="preserve"> </w:t>
+      </w:r>
+      <w:r>
+        <w:rPr>
+          <w:rFonts w:ascii="Arial" w:hAnsi="Arial" w:cs="Arial"/>
+          <w:sz w:val="24"/>
+          <w:szCs w:val="24"/>
+        </w:rPr>
+        <w:t>p</w:t>
+      </w:r>
+      <w:r>
+        <w:rPr>
+          <w:rFonts w:ascii="Arial" w:hAnsi="Arial" w:cs="Arial"/>
+          <w:sz w:val="24"/>
+          <w:szCs w:val="24"/>
+        </w:rPr>
+        <w:t>roject link: https://github.com/nsuspring2019cse299sec2/Group-4</w:t>
+      </w:r>
+    </w:p>
+    <w:p>
+      <w:pPr>
+        <w:spacing w:line="360" w:lineRule="auto"/>
+        <w:rPr>
+          <w:rFonts w:ascii="Arial" w:hAnsi="Arial" w:cs="Arial"/>
+          <w:sz w:val="24"/>
+          <w:szCs w:val="24"/>
+        </w:rPr>
+      </w:pPr>
+      <w:r>
+        <w:rPr>
+          <w:rFonts w:ascii="Arial" w:hAnsi="Arial" w:cs="Arial"/>
+          <w:sz w:val="24"/>
+          <w:szCs w:val="24"/>
+        </w:rPr>
+        <w:t>Trello board link: https://trello.com/b/0G7XSZ7g/quiz-web-app</w:t>
+      </w:r>
+    </w:p>
+    <w:p>
+      <w:pPr>
+        <w:spacing w:line="360" w:lineRule="auto"/>
+        <w:rPr>
+          <w:rFonts w:ascii="Arial" w:hAnsi="Arial" w:cs="Arial"/>
+          <w:sz w:val="24"/>
+          <w:szCs w:val="24"/>
+        </w:rPr>
+      </w:pPr>
+      <w:r>
+        <w:rPr>
+          <w:rFonts w:ascii="Arial" w:hAnsi="Arial" w:cs="Arial"/>
+          <w:sz w:val="24"/>
+          <w:szCs w:val="24"/>
+        </w:rPr>
+        <w:t xml:space="preserve">Slack </w:t>
+      </w:r>
+      <w:r>
+        <w:rPr>
+          <w:rFonts w:ascii="Arial" w:hAnsi="Arial" w:cs="Arial"/>
+          <w:sz w:val="24"/>
+          <w:szCs w:val="24"/>
+        </w:rPr>
+        <w:t>c</w:t>
+      </w:r>
+      <w:r>
+        <w:rPr>
+          <w:rFonts w:ascii="Arial" w:hAnsi="Arial" w:cs="Arial"/>
+          <w:sz w:val="24"/>
+          <w:szCs w:val="24"/>
+        </w:rPr>
+        <w:t>hannel link: https://sp19cse299sc2grp4.slack.com/</w:t>
+      </w:r>
+    </w:p>
+    <w:p>
+      <w:pPr>
+        <w:spacing w:line="360" w:lineRule="auto"/>
+        <w:rPr>
+          <w:rFonts w:ascii="Arial" w:hAnsi="Arial" w:cs="Arial"/>
+          <w:sz w:val="24"/>
+          <w:szCs w:val="24"/>
+        </w:rPr>
+      </w:pPr>
+    </w:p>
+    <w:p>
+      <w:pPr>
+        <w:spacing w:line="276" w:lineRule="auto"/>
+        <w:rPr>
+          <w:rFonts w:ascii="Arial Black" w:hAnsi="Arial Black" w:cs="Times New Roman"/>
+          <w:sz w:val="28"/>
+        </w:rPr>
+      </w:pPr>
+      <w:r>
+        <w:rPr>
+          <w:rFonts w:ascii="Arial Black" w:hAnsi="Arial Black" w:cs="Times New Roman"/>
+          <w:sz w:val="28"/>
+        </w:rPr>
+        <w:t>User pathway as a teacher</w:t>
+      </w:r>
+      <w:r>
+        <w:rPr>
+          <w:rFonts w:ascii="Arial Black" w:hAnsi="Arial Black" w:cs="Times New Roman"/>
+          <w:sz w:val="28"/>
+        </w:rPr>
+        <w:t>:</w:t>
+      </w:r>
+    </w:p>
+    <w:p>
+      <w:pPr>
+        <w:pStyle w:val="ListParagraph"/>
+        <w:numPr>
+          <w:ilvl w:val="0"/>
+          <w:numId w:val="21"/>
+        </w:numPr>
+        <w:spacing w:line="360" w:lineRule="auto"/>
+        <w:rPr>
+          <w:rFonts w:ascii="Arial" w:hAnsi="Arial" w:cs="Arial"/>
+          <w:sz w:val="24"/>
+          <w:szCs w:val="24"/>
+        </w:rPr>
+      </w:pPr>
+      <w:r>
+        <w:rPr>
+          <w:rFonts w:ascii="Arial" w:hAnsi="Arial" w:cs="Arial"/>
+          <w:sz w:val="24"/>
+          <w:szCs w:val="24"/>
+        </w:rPr>
+        <w:t xml:space="preserve">Login – </w:t>
+      </w:r>
+      <w:r>
+        <w:rPr>
+          <w:rFonts w:ascii="Arial" w:hAnsi="Arial" w:cs="Arial"/>
+          <w:sz w:val="24"/>
+          <w:szCs w:val="24"/>
+        </w:rPr>
+        <w:t xml:space="preserve">The teacher enters his </w:t>
+      </w:r>
+      <w:r>
+        <w:rPr>
+          <w:rFonts w:ascii="Arial" w:hAnsi="Arial" w:cs="Arial"/>
+          <w:sz w:val="24"/>
+          <w:szCs w:val="24"/>
+        </w:rPr>
+        <w:t xml:space="preserve">registered email, </w:t>
+      </w:r>
+      <w:r>
+        <w:rPr>
+          <w:rFonts w:ascii="Arial" w:hAnsi="Arial" w:cs="Arial"/>
+          <w:sz w:val="24"/>
+          <w:szCs w:val="24"/>
+        </w:rPr>
+        <w:t xml:space="preserve">password </w:t>
+      </w:r>
+      <w:r>
+        <w:rPr>
+          <w:rFonts w:ascii="Arial" w:hAnsi="Arial" w:cs="Arial"/>
+          <w:sz w:val="24"/>
+          <w:szCs w:val="24"/>
+        </w:rPr>
+        <w:t xml:space="preserve">and user type </w:t>
+      </w:r>
+      <w:r>
+        <w:rPr>
+          <w:rFonts w:ascii="Arial" w:hAnsi="Arial" w:cs="Arial"/>
+          <w:sz w:val="24"/>
+          <w:szCs w:val="24"/>
+        </w:rPr>
+        <w:t>for logging in.</w:t>
+      </w:r>
+    </w:p>
+    <w:p>
+      <w:pPr>
+        <w:pStyle w:val="ListParagraph"/>
+        <w:spacing w:line="360" w:lineRule="auto"/>
+        <w:rPr>
+          <w:rFonts w:ascii="Arial" w:hAnsi="Arial" w:cs="Arial"/>
+          <w:sz w:val="24"/>
+          <w:szCs w:val="24"/>
+        </w:rPr>
+      </w:pPr>
+      <w:r>
+        <w:rPr>
+          <w:noProof/>
+        </w:rPr>
+        <w:drawing>
+          <wp:inline distT="0" distB="0" distL="0" distR="0" wp14:anchorId="54AF66EA" wp14:editId="788EDC56">
+            <wp:extent cx="3896436" cy="2645497"/>
+            <wp:effectExtent l="0" t="0" r="8890" b="2540"/>
+            <wp:docPr id="4" name="Picture 4"/>
+            <wp:cNvGraphicFramePr>
+              <a:graphicFrameLocks xmlns:a="http://schemas.openxmlformats.org/drawingml/2006/main" noChangeAspect="1"/>
+            </wp:cNvGraphicFramePr>
+            <a:graphic xmlns:a="http://schemas.openxmlformats.org/drawingml/2006/main">
+              <a:graphicData uri="http://schemas.openxmlformats.org/drawingml/2006/picture">
+                <pic:pic xmlns:pic="http://schemas.openxmlformats.org/drawingml/2006/picture">
+                  <pic:nvPicPr>
+                    <pic:cNvPr id="1" name=""/>
+                    <pic:cNvPicPr/>
+                  </pic:nvPicPr>
+                  <pic:blipFill>
+                    <a:blip r:embed="rId13"/>
+                    <a:stretch>
+                      <a:fillRect/>
+                    </a:stretch>
+                  </pic:blipFill>
+                  <pic:spPr>
+                    <a:xfrm>
+                      <a:off x="0" y="0"/>
+                      <a:ext cx="3946935" cy="2679783"/>
+                    </a:xfrm>
+                    <a:prstGeom prst="rect">
+                      <a:avLst/>
+                    </a:prstGeom>
+                  </pic:spPr>
+                </pic:pic>
+              </a:graphicData>
+            </a:graphic>
+          </wp:inline>
+        </w:drawing>
+      </w:r>
+    </w:p>
+    <w:p>
+      <w:pPr>
+        <w:pStyle w:val="ListParagraph"/>
+        <w:spacing w:line="360" w:lineRule="auto"/>
+        <w:rPr>
+          <w:rFonts w:ascii="Arial" w:hAnsi="Arial" w:cs="Arial"/>
+          <w:sz w:val="24"/>
+          <w:szCs w:val="24"/>
+        </w:rPr>
+      </w:pPr>
+    </w:p>
+    <w:p>
+      <w:pPr>
+        <w:pStyle w:val="ListParagraph"/>
+        <w:numPr>
+          <w:ilvl w:val="0"/>
+          <w:numId w:val="21"/>
+        </w:numPr>
+        <w:spacing w:line="360" w:lineRule="auto"/>
+        <w:rPr>
+          <w:rFonts w:ascii="Arial" w:hAnsi="Arial" w:cs="Arial"/>
+          <w:sz w:val="24"/>
+          <w:szCs w:val="24"/>
+        </w:rPr>
+      </w:pPr>
+      <w:r>
+        <w:rPr>
+          <w:rFonts w:ascii="Arial" w:hAnsi="Arial" w:cs="Arial"/>
+          <w:sz w:val="24"/>
+          <w:szCs w:val="24"/>
+        </w:rPr>
+        <w:t xml:space="preserve">Registration – If </w:t>
+      </w:r>
+      <w:r>
+        <w:rPr>
+          <w:rFonts w:ascii="Arial" w:hAnsi="Arial" w:cs="Arial"/>
+          <w:sz w:val="24"/>
+          <w:szCs w:val="24"/>
+        </w:rPr>
+        <w:t>a teacher doesn’t</w:t>
+      </w:r>
+      <w:r>
+        <w:rPr>
+          <w:rFonts w:ascii="Arial" w:hAnsi="Arial" w:cs="Arial"/>
+          <w:sz w:val="24"/>
+          <w:szCs w:val="24"/>
+        </w:rPr>
+        <w:t xml:space="preserve"> have an account then </w:t>
+      </w:r>
+      <w:r>
+        <w:rPr>
+          <w:rFonts w:ascii="Arial" w:hAnsi="Arial" w:cs="Arial"/>
+          <w:sz w:val="24"/>
+          <w:szCs w:val="24"/>
+        </w:rPr>
+        <w:t xml:space="preserve">he can </w:t>
+      </w:r>
+      <w:r>
+        <w:rPr>
+          <w:rFonts w:ascii="Arial" w:hAnsi="Arial" w:cs="Arial"/>
+          <w:sz w:val="24"/>
+          <w:szCs w:val="24"/>
+        </w:rPr>
+        <w:t xml:space="preserve">register for it in the “Sign up here” section of the login page. </w:t>
+      </w:r>
+      <w:r>
+        <w:rPr>
+          <w:rFonts w:ascii="Arial" w:hAnsi="Arial" w:cs="Arial"/>
+          <w:sz w:val="24"/>
+          <w:szCs w:val="24"/>
+        </w:rPr>
+        <w:t>Then he c</w:t>
+      </w:r>
+      <w:r>
+        <w:rPr>
+          <w:rFonts w:ascii="Arial" w:hAnsi="Arial" w:cs="Arial"/>
+          <w:sz w:val="24"/>
+          <w:szCs w:val="24"/>
+        </w:rPr>
+        <w:t>hoose</w:t>
+      </w:r>
+      <w:r>
+        <w:rPr>
+          <w:rFonts w:ascii="Arial" w:hAnsi="Arial" w:cs="Arial"/>
+          <w:sz w:val="24"/>
+          <w:szCs w:val="24"/>
+        </w:rPr>
+        <w:t>s</w:t>
+      </w:r>
+      <w:r>
+        <w:rPr>
+          <w:rFonts w:ascii="Arial" w:hAnsi="Arial" w:cs="Arial"/>
+          <w:sz w:val="24"/>
+          <w:szCs w:val="24"/>
+        </w:rPr>
+        <w:t xml:space="preserve"> </w:t>
+      </w:r>
+      <w:r>
+        <w:rPr>
+          <w:rFonts w:ascii="Arial" w:hAnsi="Arial" w:cs="Arial"/>
+          <w:sz w:val="24"/>
+          <w:szCs w:val="24"/>
+        </w:rPr>
+        <w:t>his user type</w:t>
+      </w:r>
+      <w:r>
+        <w:rPr>
+          <w:rFonts w:ascii="Arial" w:hAnsi="Arial" w:cs="Arial"/>
+          <w:sz w:val="24"/>
+          <w:szCs w:val="24"/>
+        </w:rPr>
+        <w:t xml:space="preserve"> and </w:t>
+      </w:r>
+      <w:r>
+        <w:rPr>
+          <w:rFonts w:ascii="Arial" w:hAnsi="Arial" w:cs="Arial"/>
+          <w:sz w:val="24"/>
+          <w:szCs w:val="24"/>
+        </w:rPr>
+        <w:lastRenderedPageBreak/>
+        <w:t>provide</w:t>
+      </w:r>
+      <w:r>
+        <w:rPr>
+          <w:rFonts w:ascii="Arial" w:hAnsi="Arial" w:cs="Arial"/>
+          <w:sz w:val="24"/>
+          <w:szCs w:val="24"/>
+        </w:rPr>
+        <w:t>s</w:t>
+      </w:r>
+      <w:r>
+        <w:rPr>
+          <w:rFonts w:ascii="Arial" w:hAnsi="Arial" w:cs="Arial"/>
+          <w:sz w:val="24"/>
+          <w:szCs w:val="24"/>
+        </w:rPr>
+        <w:t xml:space="preserve"> </w:t>
+      </w:r>
+      <w:r>
+        <w:rPr>
+          <w:rFonts w:ascii="Arial" w:hAnsi="Arial" w:cs="Arial"/>
+          <w:sz w:val="24"/>
+          <w:szCs w:val="24"/>
+        </w:rPr>
+        <w:t>his</w:t>
+      </w:r>
+      <w:r>
+        <w:rPr>
+          <w:rFonts w:ascii="Arial" w:hAnsi="Arial" w:cs="Arial"/>
+          <w:sz w:val="24"/>
+          <w:szCs w:val="24"/>
+        </w:rPr>
+        <w:t xml:space="preserve"> email address, password and institution name to complete </w:t>
+      </w:r>
+      <w:r>
+        <w:rPr>
+          <w:noProof/>
+        </w:rPr>
+        <w:drawing>
+          <wp:anchor distT="0" distB="0" distL="114300" distR="114300" simplePos="0" relativeHeight="251660288" behindDoc="0" locked="0" layoutInCell="1" allowOverlap="1" wp14:anchorId="2F19E5B6" wp14:editId="0E016606">
+            <wp:simplePos x="0" y="0"/>
+            <wp:positionH relativeFrom="column">
+              <wp:posOffset>470535</wp:posOffset>
+            </wp:positionH>
+            <wp:positionV relativeFrom="paragraph">
+              <wp:posOffset>661670</wp:posOffset>
+            </wp:positionV>
+            <wp:extent cx="4474845" cy="3385185"/>
+            <wp:effectExtent l="0" t="0" r="1905" b="5715"/>
+            <wp:wrapTopAndBottom/>
+            <wp:docPr id="5" name="Picture 5"/>
+            <wp:cNvGraphicFramePr>
+              <a:graphicFrameLocks xmlns:a="http://schemas.openxmlformats.org/drawingml/2006/main" noChangeAspect="1"/>
+            </wp:cNvGraphicFramePr>
+            <a:graphic xmlns:a="http://schemas.openxmlformats.org/drawingml/2006/main">
+              <a:graphicData uri="http://schemas.openxmlformats.org/drawingml/2006/picture">
+                <pic:pic xmlns:pic="http://schemas.openxmlformats.org/drawingml/2006/picture">
+                  <pic:nvPicPr>
+                    <pic:cNvPr id="1" name=""/>
+                    <pic:cNvPicPr/>
+                  </pic:nvPicPr>
+                  <pic:blipFill>
+                    <a:blip r:embed="rId14">
+                      <a:extLst>
+                        <a:ext uri="{28A0092B-C50C-407E-A947-70E740481C1C}">
+                          <a14:useLocalDpi xmlns:a14="http://schemas.microsoft.com/office/drawing/2010/main" val="0"/>
+                        </a:ext>
+                      </a:extLst>
+                    </a:blip>
+                    <a:stretch>
+                      <a:fillRect/>
+                    </a:stretch>
+                  </pic:blipFill>
+                  <pic:spPr>
+                    <a:xfrm>
+                      <a:off x="0" y="0"/>
+                      <a:ext cx="4474845" cy="3385185"/>
+                    </a:xfrm>
+                    <a:prstGeom prst="rect">
+                      <a:avLst/>
+                    </a:prstGeom>
+                  </pic:spPr>
+                </pic:pic>
+              </a:graphicData>
+            </a:graphic>
+            <wp14:sizeRelH relativeFrom="page">
+              <wp14:pctWidth>0</wp14:pctWidth>
+            </wp14:sizeRelH>
+            <wp14:sizeRelV relativeFrom="page">
+              <wp14:pctHeight>0</wp14:pctHeight>
+            </wp14:sizeRelV>
+          </wp:anchor>
+        </w:drawing>
+      </w:r>
+      <w:r>
+        <w:rPr>
+          <w:rFonts w:ascii="Arial" w:hAnsi="Arial" w:cs="Arial"/>
+          <w:sz w:val="24"/>
+          <w:szCs w:val="24"/>
+        </w:rPr>
+        <w:t>registration.</w:t>
+      </w:r>
+      <w:r>
+        <w:rPr>
+          <w:noProof/>
+        </w:rPr>
+        <w:t xml:space="preserve"> </w:t>
+      </w:r>
+    </w:p>
+    <w:p>
+      <w:pPr>
+        <w:pStyle w:val="ListParagraph"/>
+        <w:spacing w:line="360" w:lineRule="auto"/>
+        <w:rPr>
+          <w:rFonts w:ascii="Arial" w:hAnsi="Arial" w:cs="Arial"/>
+          <w:sz w:val="24"/>
+          <w:szCs w:val="24"/>
+        </w:rPr>
+      </w:pPr>
+      <w:r>
+        <w:rPr>
+          <w:noProof/>
+        </w:rPr>
+        <w:drawing>
+          <wp:inline distT="0" distB="0" distL="0" distR="0" wp14:anchorId="5FF2EDA0" wp14:editId="0592FBF4">
+            <wp:extent cx="4488873" cy="3409817"/>
+            <wp:effectExtent l="0" t="0" r="6985" b="635"/>
+            <wp:docPr id="6" name="Picture 6"/>
+            <wp:cNvGraphicFramePr>
+              <a:graphicFrameLocks xmlns:a="http://schemas.openxmlformats.org/drawingml/2006/main" noChangeAspect="1"/>
+            </wp:cNvGraphicFramePr>
+            <a:graphic xmlns:a="http://schemas.openxmlformats.org/drawingml/2006/main">
+              <a:graphicData uri="http://schemas.openxmlformats.org/drawingml/2006/picture">
+                <pic:pic xmlns:pic="http://schemas.openxmlformats.org/drawingml/2006/picture">
+                  <pic:nvPicPr>
+                    <pic:cNvPr id="1" name=""/>
+                    <pic:cNvPicPr/>
+                  </pic:nvPicPr>
+                  <pic:blipFill>
+                    <a:blip r:embed="rId15"/>
+                    <a:stretch>
+                      <a:fillRect/>
+                    </a:stretch>
+                  </pic:blipFill>
+                  <pic:spPr>
+                    <a:xfrm>
+                      <a:off x="0" y="0"/>
+                      <a:ext cx="4502922" cy="3420489"/>
+                    </a:xfrm>
+                    <a:prstGeom prst="rect">
+                      <a:avLst/>
+                    </a:prstGeom>
+                  </pic:spPr>
+                </pic:pic>
+              </a:graphicData>
+            </a:graphic>
+          </wp:inline>
+        </w:drawing>
+      </w:r>
+    </w:p>
+    <w:p>
+      <w:pPr>
+        <w:pStyle w:val="ListParagraph"/>
+        <w:spacing w:line="360" w:lineRule="auto"/>
+        <w:rPr>
+          <w:rFonts w:ascii="Arial" w:hAnsi="Arial" w:cs="Arial"/>
+          <w:sz w:val="24"/>
+          <w:szCs w:val="24"/>
+        </w:rPr>
+      </w:pPr>
+    </w:p>
+    <w:p>
+      <w:pPr>
+        <w:pStyle w:val="ListParagraph"/>
+        <w:numPr>
+          <w:ilvl w:val="0"/>
+          <w:numId w:val="21"/>
+        </w:numPr>
+        <w:spacing w:line="360" w:lineRule="auto"/>
+        <w:rPr>
+          <w:rFonts w:ascii="Arial" w:hAnsi="Arial" w:cs="Arial"/>
+          <w:sz w:val="24"/>
+          <w:szCs w:val="24"/>
+        </w:rPr>
+      </w:pPr>
+      <w:r>
+        <w:rPr>
+          <w:rFonts w:ascii="Arial" w:hAnsi="Arial" w:cs="Arial"/>
+          <w:sz w:val="24"/>
+          <w:szCs w:val="24"/>
+        </w:rPr>
+        <w:lastRenderedPageBreak/>
+        <w:t xml:space="preserve">Add new class – After logging in as a teacher </w:t>
+      </w:r>
+      <w:r>
+        <w:rPr>
+          <w:rFonts w:ascii="Arial" w:hAnsi="Arial" w:cs="Arial"/>
+          <w:sz w:val="24"/>
+          <w:szCs w:val="24"/>
+        </w:rPr>
+        <w:t>he</w:t>
+      </w:r>
+      <w:r>
+        <w:rPr>
+          <w:rFonts w:ascii="Arial" w:hAnsi="Arial" w:cs="Arial"/>
+          <w:sz w:val="24"/>
+          <w:szCs w:val="24"/>
+        </w:rPr>
+        <w:t xml:space="preserve"> will be able to create new classes with a name of </w:t>
+      </w:r>
+      <w:r>
+        <w:rPr>
+          <w:rFonts w:ascii="Arial" w:hAnsi="Arial" w:cs="Arial"/>
+          <w:sz w:val="24"/>
+          <w:szCs w:val="24"/>
+        </w:rPr>
+        <w:t>his</w:t>
+      </w:r>
+      <w:r>
+        <w:rPr>
+          <w:rFonts w:ascii="Arial" w:hAnsi="Arial" w:cs="Arial"/>
+          <w:sz w:val="24"/>
+          <w:szCs w:val="24"/>
+        </w:rPr>
+        <w:t xml:space="preserve"> choice</w:t>
+      </w:r>
+      <w:r>
+        <w:rPr>
+          <w:rFonts w:ascii="Arial" w:hAnsi="Arial" w:cs="Arial"/>
+          <w:sz w:val="24"/>
+          <w:szCs w:val="24"/>
+        </w:rPr>
+        <w:t>.</w:t>
+      </w:r>
+      <w:r>
+        <w:rPr>
+          <w:rFonts w:ascii="Arial" w:hAnsi="Arial" w:cs="Arial"/>
+          <w:sz w:val="24"/>
+          <w:szCs w:val="24"/>
+        </w:rPr>
+        <w:t xml:space="preserve"> </w:t>
+      </w:r>
+      <w:r>
+        <w:rPr>
+          <w:rFonts w:ascii="Arial" w:hAnsi="Arial" w:cs="Arial"/>
+          <w:sz w:val="24"/>
+          <w:szCs w:val="24"/>
+        </w:rPr>
+        <w:t>This will generate a code</w:t>
+      </w:r>
+      <w:r>
+        <w:rPr>
+          <w:rFonts w:ascii="Arial" w:hAnsi="Arial" w:cs="Arial"/>
+          <w:sz w:val="24"/>
+          <w:szCs w:val="24"/>
+        </w:rPr>
+        <w:t xml:space="preserve"> as an access key which uniquely identifies the class and with which the students can join the class.</w:t>
+      </w:r>
+      <w:r>
+        <w:rPr>
+          <w:noProof/>
+        </w:rPr>
+        <w:t xml:space="preserve"> </w:t>
+      </w:r>
+      <w:r>
+        <w:rPr>
+          <w:noProof/>
+        </w:rPr>
+        <w:drawing>
+          <wp:inline distT="0" distB="0" distL="0" distR="0" wp14:anchorId="72D87789" wp14:editId="756EAFF0">
+            <wp:extent cx="4862945" cy="2121823"/>
+            <wp:effectExtent l="0" t="0" r="0" b="0"/>
+            <wp:docPr id="7" name="Picture 7"/>
+            <wp:cNvGraphicFramePr>
+              <a:graphicFrameLocks xmlns:a="http://schemas.openxmlformats.org/drawingml/2006/main" noChangeAspect="1"/>
+            </wp:cNvGraphicFramePr>
+            <a:graphic xmlns:a="http://schemas.openxmlformats.org/drawingml/2006/main">
+              <a:graphicData uri="http://schemas.openxmlformats.org/drawingml/2006/picture">
+                <pic:pic xmlns:pic="http://schemas.openxmlformats.org/drawingml/2006/picture">
+                  <pic:nvPicPr>
+                    <pic:cNvPr id="1" name=""/>
+                    <pic:cNvPicPr/>
+                  </pic:nvPicPr>
+                  <pic:blipFill>
+                    <a:blip r:embed="rId16"/>
+                    <a:stretch>
+                      <a:fillRect/>
+                    </a:stretch>
+                  </pic:blipFill>
+                  <pic:spPr>
+                    <a:xfrm>
+                      <a:off x="0" y="0"/>
+                      <a:ext cx="4905595" cy="2140432"/>
+                    </a:xfrm>
+                    <a:prstGeom prst="rect">
+                      <a:avLst/>
+                    </a:prstGeom>
+                  </pic:spPr>
+                </pic:pic>
+              </a:graphicData>
+            </a:graphic>
+          </wp:inline>
+        </w:drawing>
+      </w:r>
+    </w:p>
+    <w:p>
+      <w:pPr>
+        <w:pStyle w:val="ListParagraph"/>
+        <w:spacing w:line="360" w:lineRule="auto"/>
+        <w:rPr>
+          <w:rFonts w:ascii="Arial" w:hAnsi="Arial" w:cs="Arial"/>
+          <w:sz w:val="24"/>
+          <w:szCs w:val="24"/>
+        </w:rPr>
+      </w:pPr>
+      <w:r>
+        <w:rPr>
+          <w:noProof/>
+        </w:rPr>
+        <w:drawing>
+          <wp:inline distT="0" distB="0" distL="0" distR="0" wp14:anchorId="32607D0E" wp14:editId="3AAA4718">
+            <wp:extent cx="4879571" cy="809613"/>
+            <wp:effectExtent l="0" t="0" r="0" b="0"/>
+            <wp:docPr id="8" name="Picture 8"/>
+            <wp:cNvGraphicFramePr>
+              <a:graphicFrameLocks xmlns:a="http://schemas.openxmlformats.org/drawingml/2006/main" noChangeAspect="1"/>
+            </wp:cNvGraphicFramePr>
+            <a:graphic xmlns:a="http://schemas.openxmlformats.org/drawingml/2006/main">
+              <a:graphicData uri="http://schemas.openxmlformats.org/drawingml/2006/picture">
+                <pic:pic xmlns:pic="http://schemas.openxmlformats.org/drawingml/2006/picture">
+                  <pic:nvPicPr>
+                    <pic:cNvPr id="1" name=""/>
+                    <pic:cNvPicPr/>
+                  </pic:nvPicPr>
+                  <pic:blipFill>
+                    <a:blip r:embed="rId17"/>
+                    <a:stretch>
+                      <a:fillRect/>
+                    </a:stretch>
+                  </pic:blipFill>
+                  <pic:spPr>
+                    <a:xfrm>
+                      <a:off x="0" y="0"/>
+                      <a:ext cx="4961698" cy="823239"/>
+                    </a:xfrm>
+                    <a:prstGeom prst="rect">
+                      <a:avLst/>
+                    </a:prstGeom>
+                  </pic:spPr>
+                </pic:pic>
+              </a:graphicData>
+            </a:graphic>
+          </wp:inline>
+        </w:drawing>
+      </w:r>
+    </w:p>
+    <w:p>
+      <w:pPr>
+        <w:pStyle w:val="ListParagraph"/>
+        <w:spacing w:line="360" w:lineRule="auto"/>
+        <w:rPr>
+          <w:rFonts w:ascii="Arial" w:hAnsi="Arial" w:cs="Arial"/>
+          <w:sz w:val="24"/>
+          <w:szCs w:val="24"/>
+        </w:rPr>
+      </w:pPr>
+    </w:p>
+    <w:p>
+      <w:pPr>
+        <w:pStyle w:val="ListParagraph"/>
+        <w:numPr>
+          <w:ilvl w:val="0"/>
+          <w:numId w:val="21"/>
+        </w:numPr>
+        <w:spacing w:line="360" w:lineRule="auto"/>
+        <w:rPr>
+          <w:rFonts w:ascii="Arial" w:hAnsi="Arial" w:cs="Arial"/>
+          <w:sz w:val="24"/>
+          <w:szCs w:val="24"/>
+        </w:rPr>
+      </w:pPr>
+      <w:r>
+        <w:rPr>
+          <w:noProof/>
+        </w:rPr>
+        <w:drawing>
+          <wp:anchor distT="0" distB="0" distL="114300" distR="114300" simplePos="0" relativeHeight="251661312" behindDoc="0" locked="0" layoutInCell="1" allowOverlap="1" wp14:anchorId="317648B9" wp14:editId="19CC1C6A">
+            <wp:simplePos x="0" y="0"/>
+            <wp:positionH relativeFrom="column">
+              <wp:posOffset>627380</wp:posOffset>
+            </wp:positionH>
+            <wp:positionV relativeFrom="paragraph">
+              <wp:posOffset>787627</wp:posOffset>
+            </wp:positionV>
+            <wp:extent cx="5247005" cy="2455545"/>
+            <wp:effectExtent l="0" t="0" r="0" b="1905"/>
+            <wp:wrapTopAndBottom/>
+            <wp:docPr id="9" name="Picture 9"/>
+            <wp:cNvGraphicFramePr>
+              <a:graphicFrameLocks xmlns:a="http://schemas.openxmlformats.org/drawingml/2006/main" noChangeAspect="1"/>
+            </wp:cNvGraphicFramePr>
+            <a:graphic xmlns:a="http://schemas.openxmlformats.org/drawingml/2006/main">
+              <a:graphicData uri="http://schemas.openxmlformats.org/drawingml/2006/picture">
+                <pic:pic xmlns:pic="http://schemas.openxmlformats.org/drawingml/2006/picture">
+                  <pic:nvPicPr>
+                    <pic:cNvPr id="1" name=""/>
+                    <pic:cNvPicPr/>
+                  </pic:nvPicPr>
+                  <pic:blipFill>
+                    <a:blip r:embed="rId18" cstate="print">
+                      <a:extLst>
+                        <a:ext uri="{28A0092B-C50C-407E-A947-70E740481C1C}">
+                          <a14:useLocalDpi xmlns:a14="http://schemas.microsoft.com/office/drawing/2010/main" val="0"/>
+                        </a:ext>
+                      </a:extLst>
+                    </a:blip>
+                    <a:stretch>
+                      <a:fillRect/>
+                    </a:stretch>
+                  </pic:blipFill>
+                  <pic:spPr>
+                    <a:xfrm>
+                      <a:off x="0" y="0"/>
+                      <a:ext cx="5247005" cy="2455545"/>
+                    </a:xfrm>
+                    <a:prstGeom prst="rect">
+                      <a:avLst/>
+                    </a:prstGeom>
+                  </pic:spPr>
+                </pic:pic>
+              </a:graphicData>
+            </a:graphic>
+            <wp14:sizeRelH relativeFrom="page">
+              <wp14:pctWidth>0</wp14:pctWidth>
+            </wp14:sizeRelH>
+            <wp14:sizeRelV relativeFrom="page">
+              <wp14:pctHeight>0</wp14:pctHeight>
+            </wp14:sizeRelV>
+          </wp:anchor>
+        </w:drawing>
+      </w:r>
+      <w:r>
+        <w:rPr>
+          <w:rFonts w:ascii="Arial" w:hAnsi="Arial" w:cs="Arial"/>
+          <w:sz w:val="24"/>
+          <w:szCs w:val="24"/>
+        </w:rPr>
+        <w:t xml:space="preserve">New Requests – </w:t>
+      </w:r>
+      <w:r>
+        <w:rPr>
+          <w:rFonts w:ascii="Arial" w:hAnsi="Arial" w:cs="Arial"/>
+          <w:sz w:val="24"/>
+          <w:szCs w:val="24"/>
+        </w:rPr>
+        <w:t>Teachers can a</w:t>
+      </w:r>
+      <w:r>
+        <w:rPr>
+          <w:rFonts w:ascii="Arial" w:hAnsi="Arial" w:cs="Arial"/>
+          <w:sz w:val="24"/>
+          <w:szCs w:val="24"/>
+        </w:rPr>
+        <w:t xml:space="preserve">ccept new student requests </w:t>
+      </w:r>
+      <w:r>
+        <w:rPr>
+          <w:rFonts w:ascii="Arial" w:hAnsi="Arial" w:cs="Arial"/>
+          <w:sz w:val="24"/>
+          <w:szCs w:val="24"/>
+        </w:rPr>
+        <w:t>if he is satisfied with the student’s ID shown in the request</w:t>
+      </w:r>
+      <w:r>
+        <w:rPr>
+          <w:rFonts w:ascii="Arial" w:hAnsi="Arial" w:cs="Arial"/>
+          <w:sz w:val="24"/>
+          <w:szCs w:val="24"/>
+        </w:rPr>
+        <w:t>.</w:t>
+      </w:r>
+      <w:r>
+        <w:rPr>
+          <w:noProof/>
+        </w:rPr>
+        <w:t xml:space="preserve"> </w:t>
+      </w:r>
+      <w:r>
+        <w:rPr>
+          <w:rFonts w:ascii="Arial" w:hAnsi="Arial" w:cs="Arial"/>
+          <w:noProof/>
+          <w:sz w:val="24"/>
+          <w:szCs w:val="24"/>
+        </w:rPr>
+        <w:t>The student ID can be checked by the teacher to ensure that unauthorized users do not get into a class.</w:t>
+      </w:r>
+    </w:p>
+    <w:p>
+      <w:pPr>
+        <w:pStyle w:val="ListParagraph"/>
+        <w:spacing w:line="360" w:lineRule="auto"/>
+        <w:rPr>
+          <w:noProof/>
+        </w:rPr>
+      </w:pPr>
+    </w:p>
+    <w:p>
+      <w:pPr>
+        <w:pStyle w:val="ListParagraph"/>
+        <w:numPr>
+          <w:ilvl w:val="0"/>
+          <w:numId w:val="21"/>
+        </w:numPr>
+        <w:spacing w:line="360" w:lineRule="auto"/>
+        <w:rPr>
+          <w:rFonts w:ascii="Arial" w:hAnsi="Arial" w:cs="Arial"/>
+          <w:sz w:val="24"/>
+          <w:szCs w:val="24"/>
+        </w:rPr>
+      </w:pPr>
+      <w:r>
+        <w:rPr>
+          <w:rFonts w:ascii="Arial" w:hAnsi="Arial" w:cs="Arial"/>
+          <w:sz w:val="24"/>
+          <w:szCs w:val="24"/>
+        </w:rPr>
+        <w:t xml:space="preserve">Manage class – </w:t>
+      </w:r>
+      <w:r>
+        <w:rPr>
+          <w:rFonts w:ascii="Arial" w:hAnsi="Arial" w:cs="Arial"/>
+          <w:sz w:val="24"/>
+          <w:szCs w:val="24"/>
+        </w:rPr>
+        <w:t>Clicking on</w:t>
+      </w:r>
+      <w:r>
+        <w:rPr>
+          <w:rFonts w:ascii="Arial" w:hAnsi="Arial" w:cs="Arial"/>
+          <w:sz w:val="24"/>
+          <w:szCs w:val="24"/>
+        </w:rPr>
+        <w:t xml:space="preserve"> manage class </w:t>
+      </w:r>
+      <w:r>
+        <w:rPr>
+          <w:rFonts w:ascii="Arial" w:hAnsi="Arial" w:cs="Arial"/>
+          <w:sz w:val="24"/>
+          <w:szCs w:val="24"/>
+        </w:rPr>
+        <w:t>in the landing page brings the teacher to the landing page of that particular class. Here, t</w:t>
+      </w:r>
+      <w:r>
+        <w:rPr>
+          <w:rFonts w:ascii="Arial" w:hAnsi="Arial" w:cs="Arial"/>
+          <w:sz w:val="24"/>
+          <w:szCs w:val="24"/>
+        </w:rPr>
+        <w:t xml:space="preserve">eachers will be able to add </w:t>
+      </w:r>
+      <w:r>
+        <w:rPr>
+          <w:rFonts w:ascii="Arial" w:hAnsi="Arial" w:cs="Arial"/>
+          <w:sz w:val="24"/>
+          <w:szCs w:val="24"/>
+        </w:rPr>
+        <w:lastRenderedPageBreak/>
+        <w:t>new quiz</w:t>
+      </w:r>
+      <w:r>
+        <w:rPr>
+          <w:rFonts w:ascii="Arial" w:hAnsi="Arial" w:cs="Arial"/>
+          <w:sz w:val="24"/>
+          <w:szCs w:val="24"/>
+        </w:rPr>
+        <w:t>zes</w:t>
+      </w:r>
+      <w:r>
+        <w:rPr>
+          <w:rFonts w:ascii="Arial" w:hAnsi="Arial" w:cs="Arial"/>
+          <w:sz w:val="24"/>
+          <w:szCs w:val="24"/>
+        </w:rPr>
+        <w:t xml:space="preserve">, see all the </w:t>
+      </w:r>
+      <w:r>
+        <w:rPr>
+          <w:rFonts w:ascii="Arial" w:hAnsi="Arial" w:cs="Arial"/>
+          <w:sz w:val="24"/>
+          <w:szCs w:val="24"/>
+        </w:rPr>
+        <w:t>quizzes in the class</w:t>
+      </w:r>
+      <w:r>
+        <w:rPr>
+          <w:rFonts w:ascii="Arial" w:hAnsi="Arial" w:cs="Arial"/>
+          <w:sz w:val="24"/>
+          <w:szCs w:val="24"/>
+        </w:rPr>
+        <w:t>, view class grades</w:t>
+      </w:r>
+      <w:r>
+        <w:rPr>
+          <w:rFonts w:ascii="Arial" w:hAnsi="Arial" w:cs="Arial"/>
+          <w:sz w:val="24"/>
+          <w:szCs w:val="24"/>
+        </w:rPr>
+        <w:t xml:space="preserve"> and also </w:t>
+      </w:r>
+      <w:r>
+        <w:rPr>
+          <w:rFonts w:ascii="Arial" w:hAnsi="Arial" w:cs="Arial"/>
+          <w:sz w:val="24"/>
+          <w:szCs w:val="24"/>
+        </w:rPr>
+        <w:t>a list of the</w:t>
+      </w:r>
+      <w:r>
+        <w:rPr>
+          <w:rFonts w:ascii="Arial" w:hAnsi="Arial" w:cs="Arial"/>
+          <w:sz w:val="24"/>
+          <w:szCs w:val="24"/>
+        </w:rPr>
+        <w:t xml:space="preserve"> students that are enrolled in the classroom</w:t>
+      </w:r>
+      <w:r>
+        <w:rPr>
+          <w:rFonts w:ascii="Arial" w:hAnsi="Arial" w:cs="Arial"/>
+          <w:sz w:val="24"/>
+          <w:szCs w:val="24"/>
+        </w:rPr>
+        <w:t xml:space="preserve"> (along with their email and institution).</w:t>
+      </w:r>
+    </w:p>
+    <w:p>
+      <w:pPr>
+        <w:pStyle w:val="ListParagraph"/>
+        <w:spacing w:line="360" w:lineRule="auto"/>
+        <w:rPr>
+          <w:rFonts w:ascii="Arial" w:hAnsi="Arial" w:cs="Arial"/>
+          <w:sz w:val="24"/>
+          <w:szCs w:val="24"/>
+        </w:rPr>
+      </w:pPr>
+      <w:r>
+        <w:rPr>
+          <w:noProof/>
+        </w:rPr>
+        <w:drawing>
+          <wp:inline distT="0" distB="0" distL="0" distR="0" wp14:anchorId="5ECA16DC" wp14:editId="09DBD59C">
+            <wp:extent cx="5178829" cy="2546811"/>
+            <wp:effectExtent l="0" t="0" r="3175" b="6350"/>
+            <wp:docPr id="10" name="Picture 10"/>
+            <wp:cNvGraphicFramePr>
+              <a:graphicFrameLocks xmlns:a="http://schemas.openxmlformats.org/drawingml/2006/main" noChangeAspect="1"/>
+            </wp:cNvGraphicFramePr>
+            <a:graphic xmlns:a="http://schemas.openxmlformats.org/drawingml/2006/main">
+              <a:graphicData uri="http://schemas.openxmlformats.org/drawingml/2006/picture">
+                <pic:pic xmlns:pic="http://schemas.openxmlformats.org/drawingml/2006/picture">
+                  <pic:nvPicPr>
+                    <pic:cNvPr id="1" name=""/>
+                    <pic:cNvPicPr/>
+                  </pic:nvPicPr>
+                  <pic:blipFill>
+                    <a:blip r:embed="rId19"/>
+                    <a:stretch>
+                      <a:fillRect/>
+                    </a:stretch>
+                  </pic:blipFill>
+                  <pic:spPr>
+                    <a:xfrm>
+                      <a:off x="0" y="0"/>
+                      <a:ext cx="5198242" cy="2556358"/>
+                    </a:xfrm>
+                    <a:prstGeom prst="rect">
+                      <a:avLst/>
+                    </a:prstGeom>
+                  </pic:spPr>
+                </pic:pic>
+              </a:graphicData>
+            </a:graphic>
+          </wp:inline>
+        </w:drawing>
+      </w:r>
+    </w:p>
+    <w:p>
+      <w:pPr>
+        <w:pStyle w:val="ListParagraph"/>
+        <w:numPr>
+          <w:ilvl w:val="0"/>
+          <w:numId w:val="21"/>
+        </w:numPr>
+        <w:spacing w:line="360" w:lineRule="auto"/>
+        <w:rPr>
+          <w:rFonts w:ascii="Arial" w:hAnsi="Arial" w:cs="Arial"/>
+          <w:sz w:val="24"/>
+          <w:szCs w:val="24"/>
+        </w:rPr>
+      </w:pPr>
+      <w:r>
+        <w:rPr>
+          <w:rFonts w:ascii="Arial" w:hAnsi="Arial" w:cs="Arial"/>
+          <w:sz w:val="24"/>
+          <w:szCs w:val="24"/>
+        </w:rPr>
+        <w:t xml:space="preserve">Add new quiz – </w:t>
+      </w:r>
+      <w:r>
+        <w:rPr>
+          <w:rFonts w:ascii="Arial" w:hAnsi="Arial" w:cs="Arial"/>
+          <w:sz w:val="24"/>
+          <w:szCs w:val="24"/>
+        </w:rPr>
+        <w:t>If the teacher clicks on</w:t>
+      </w:r>
+      <w:r>
+        <w:rPr>
+          <w:rFonts w:ascii="Arial" w:hAnsi="Arial" w:cs="Arial"/>
+          <w:sz w:val="24"/>
+          <w:szCs w:val="24"/>
+        </w:rPr>
+        <w:t xml:space="preserve"> “Add new quiz”</w:t>
+      </w:r>
+      <w:r>
+        <w:rPr>
+          <w:rFonts w:ascii="Arial" w:hAnsi="Arial" w:cs="Arial"/>
+          <w:sz w:val="24"/>
+          <w:szCs w:val="24"/>
+        </w:rPr>
+        <w:t>, he</w:t>
+      </w:r>
+      <w:r>
+        <w:rPr>
+          <w:rFonts w:ascii="Arial" w:hAnsi="Arial" w:cs="Arial"/>
+          <w:sz w:val="24"/>
+          <w:szCs w:val="24"/>
+        </w:rPr>
+        <w:t xml:space="preserve"> will be able to </w:t>
+      </w:r>
+      <w:r>
+        <w:rPr>
+          <w:rFonts w:ascii="Arial" w:hAnsi="Arial" w:cs="Arial"/>
+          <w:sz w:val="24"/>
+          <w:szCs w:val="24"/>
+        </w:rPr>
+        <w:t>create</w:t>
+      </w:r>
+      <w:r>
+        <w:rPr>
+          <w:rFonts w:ascii="Arial" w:hAnsi="Arial" w:cs="Arial"/>
+          <w:sz w:val="24"/>
+          <w:szCs w:val="24"/>
+        </w:rPr>
+        <w:t xml:space="preserve"> new quizzes by giving the quiz name, number of questions and a time limit </w:t>
+      </w:r>
+      <w:r>
+        <w:rPr>
+          <w:rFonts w:ascii="Arial" w:hAnsi="Arial" w:cs="Arial"/>
+          <w:sz w:val="24"/>
+          <w:szCs w:val="24"/>
+        </w:rPr>
+        <w:t>(</w:t>
+      </w:r>
+      <w:r>
+        <w:rPr>
+          <w:rFonts w:ascii="Arial" w:hAnsi="Arial" w:cs="Arial"/>
+          <w:sz w:val="24"/>
+          <w:szCs w:val="24"/>
+        </w:rPr>
+        <w:t>in minutes</w:t>
+      </w:r>
+      <w:r>
+        <w:rPr>
+          <w:rFonts w:ascii="Arial" w:hAnsi="Arial" w:cs="Arial"/>
+          <w:sz w:val="24"/>
+          <w:szCs w:val="24"/>
+        </w:rPr>
+        <w:t>)</w:t>
+      </w:r>
+      <w:r>
+        <w:rPr>
+          <w:rFonts w:ascii="Arial" w:hAnsi="Arial" w:cs="Arial"/>
+          <w:sz w:val="24"/>
+          <w:szCs w:val="24"/>
+        </w:rPr>
+        <w:t xml:space="preserve">. After that the </w:t>
+      </w:r>
+      <w:r>
+        <w:rPr>
+          <w:rFonts w:ascii="Arial" w:hAnsi="Arial" w:cs="Arial"/>
+          <w:sz w:val="24"/>
+          <w:szCs w:val="24"/>
+        </w:rPr>
+        <w:t>teacher will add the questions and correct answer for it to successfully add a new quiz.</w:t>
+      </w:r>
+      <w:r>
+        <w:rPr>
+          <w:noProof/>
+        </w:rPr>
+        <w:t xml:space="preserve"> </w:t>
+      </w:r>
+      <w:r>
+        <w:rPr>
+          <w:noProof/>
+        </w:rPr>
+        <w:drawing>
+          <wp:inline distT="0" distB="0" distL="0" distR="0" wp14:anchorId="64487C9D" wp14:editId="4BE180CE">
+            <wp:extent cx="5237018" cy="1468716"/>
+            <wp:effectExtent l="0" t="0" r="1905" b="0"/>
+            <wp:docPr id="12" name="Picture 12"/>
+            <wp:cNvGraphicFramePr>
+              <a:graphicFrameLocks xmlns:a="http://schemas.openxmlformats.org/drawingml/2006/main" noChangeAspect="1"/>
+            </wp:cNvGraphicFramePr>
+            <a:graphic xmlns:a="http://schemas.openxmlformats.org/drawingml/2006/main">
+              <a:graphicData uri="http://schemas.openxmlformats.org/drawingml/2006/picture">
+                <pic:pic xmlns:pic="http://schemas.openxmlformats.org/drawingml/2006/picture">
+                  <pic:nvPicPr>
+                    <pic:cNvPr id="1" name=""/>
+                    <pic:cNvPicPr/>
+                  </pic:nvPicPr>
+                  <pic:blipFill>
+                    <a:blip r:embed="rId20"/>
+                    <a:stretch>
+                      <a:fillRect/>
+                    </a:stretch>
+                  </pic:blipFill>
+                  <pic:spPr>
+                    <a:xfrm>
+                      <a:off x="0" y="0"/>
+                      <a:ext cx="5359885" cy="1503174"/>
+                    </a:xfrm>
+                    <a:prstGeom prst="rect">
+                      <a:avLst/>
+                    </a:prstGeom>
+                  </pic:spPr>
+                </pic:pic>
+              </a:graphicData>
+            </a:graphic>
+          </wp:inline>
+        </w:drawing>
+      </w:r>
+    </w:p>
+    <w:p>
+      <w:pPr>
+        <w:pStyle w:val="ListParagraph"/>
+        <w:spacing w:line="360" w:lineRule="auto"/>
+        <w:rPr>
+          <w:rFonts w:ascii="Arial" w:hAnsi="Arial" w:cs="Arial"/>
+          <w:sz w:val="24"/>
+          <w:szCs w:val="24"/>
+        </w:rPr>
+      </w:pPr>
+      <w:r>
+        <w:rPr>
+          <w:noProof/>
+        </w:rPr>
+        <w:lastRenderedPageBreak/>
+        <w:drawing>
+          <wp:anchor distT="0" distB="0" distL="114300" distR="114300" simplePos="0" relativeHeight="251663360" behindDoc="0" locked="0" layoutInCell="1" allowOverlap="1" wp14:anchorId="24C2123A" wp14:editId="7DD950DB">
+            <wp:simplePos x="0" y="0"/>
+            <wp:positionH relativeFrom="column">
+              <wp:posOffset>457200</wp:posOffset>
+            </wp:positionH>
+            <wp:positionV relativeFrom="paragraph">
+              <wp:posOffset>0</wp:posOffset>
+            </wp:positionV>
+            <wp:extent cx="5236845" cy="2463443"/>
+            <wp:effectExtent l="0" t="0" r="1905" b="0"/>
+            <wp:wrapTopAndBottom/>
+            <wp:docPr id="13" name="Picture 13"/>
+            <wp:cNvGraphicFramePr>
+              <a:graphicFrameLocks xmlns:a="http://schemas.openxmlformats.org/drawingml/2006/main" noChangeAspect="1"/>
+            </wp:cNvGraphicFramePr>
+            <a:graphic xmlns:a="http://schemas.openxmlformats.org/drawingml/2006/main">
+              <a:graphicData uri="http://schemas.openxmlformats.org/drawingml/2006/picture">
+                <pic:pic xmlns:pic="http://schemas.openxmlformats.org/drawingml/2006/picture">
+                  <pic:nvPicPr>
+                    <pic:cNvPr id="1" name=""/>
+                    <pic:cNvPicPr/>
+                  </pic:nvPicPr>
+                  <pic:blipFill>
+                    <a:blip r:embed="rId21" cstate="print">
+                      <a:extLst>
+                        <a:ext uri="{28A0092B-C50C-407E-A947-70E740481C1C}">
+                          <a14:useLocalDpi xmlns:a14="http://schemas.microsoft.com/office/drawing/2010/main" val="0"/>
+                        </a:ext>
+                      </a:extLst>
+                    </a:blip>
+                    <a:stretch>
+                      <a:fillRect/>
+                    </a:stretch>
+                  </pic:blipFill>
+                  <pic:spPr>
+                    <a:xfrm>
+                      <a:off x="0" y="0"/>
+                      <a:ext cx="5236845" cy="2463443"/>
+                    </a:xfrm>
+                    <a:prstGeom prst="rect">
+                      <a:avLst/>
+                    </a:prstGeom>
+                  </pic:spPr>
+                </pic:pic>
+              </a:graphicData>
+            </a:graphic>
+            <wp14:sizeRelH relativeFrom="page">
+              <wp14:pctWidth>0</wp14:pctWidth>
+            </wp14:sizeRelH>
+            <wp14:sizeRelV relativeFrom="page">
+              <wp14:pctHeight>0</wp14:pctHeight>
+            </wp14:sizeRelV>
+          </wp:anchor>
+        </w:drawing>
+      </w:r>
+    </w:p>
+    <w:p>
+      <w:pPr>
+        <w:pStyle w:val="ListParagraph"/>
+        <w:spacing w:line="360" w:lineRule="auto"/>
+        <w:rPr>
+          <w:rFonts w:ascii="Arial" w:hAnsi="Arial" w:cs="Arial"/>
+          <w:sz w:val="24"/>
+          <w:szCs w:val="24"/>
+        </w:rPr>
+      </w:pPr>
+    </w:p>
+    <w:p>
+      <w:pPr>
+        <w:pStyle w:val="ListParagraph"/>
+        <w:numPr>
+          <w:ilvl w:val="0"/>
+          <w:numId w:val="21"/>
+        </w:numPr>
+        <w:spacing w:line="360" w:lineRule="auto"/>
+        <w:rPr>
+          <w:rFonts w:ascii="Arial" w:hAnsi="Arial" w:cs="Arial"/>
+          <w:sz w:val="24"/>
+          <w:szCs w:val="24"/>
+        </w:rPr>
+      </w:pPr>
+      <w:r>
+        <w:rPr>
+          <w:rFonts w:ascii="Arial" w:hAnsi="Arial" w:cs="Arial"/>
+          <w:sz w:val="24"/>
+          <w:szCs w:val="24"/>
+        </w:rPr>
+        <w:t xml:space="preserve">View quiz grades – In the ‘view quiz grades’ section the teacher will be able to view the grades of every student who have taken the quiz </w:t>
+      </w:r>
+      <w:r>
+        <w:rPr>
+          <w:rFonts w:ascii="Arial" w:hAnsi="Arial" w:cs="Arial"/>
+          <w:sz w:val="24"/>
+          <w:szCs w:val="24"/>
+        </w:rPr>
+        <w:t>as</w:t>
+      </w:r>
+      <w:r>
+        <w:rPr>
+          <w:rFonts w:ascii="Arial" w:hAnsi="Arial" w:cs="Arial"/>
+          <w:sz w:val="24"/>
+          <w:szCs w:val="24"/>
+        </w:rPr>
+        <w:t xml:space="preserve"> a</w:t>
+      </w:r>
+      <w:r>
+        <w:rPr>
+          <w:rFonts w:ascii="Arial" w:hAnsi="Arial" w:cs="Arial"/>
+          <w:sz w:val="24"/>
+          <w:szCs w:val="24"/>
+        </w:rPr>
+        <w:t xml:space="preserve"> bar</w:t>
+      </w:r>
+      <w:r>
+        <w:rPr>
+          <w:rFonts w:ascii="Arial" w:hAnsi="Arial" w:cs="Arial"/>
+          <w:sz w:val="24"/>
+          <w:szCs w:val="24"/>
+        </w:rPr>
+        <w:t xml:space="preserve"> </w:t>
+      </w:r>
+      <w:r>
+        <w:rPr>
+          <w:rFonts w:ascii="Arial" w:hAnsi="Arial" w:cs="Arial"/>
+          <w:sz w:val="24"/>
+          <w:szCs w:val="24"/>
+        </w:rPr>
+        <w:t>chart</w:t>
+      </w:r>
+      <w:r>
+        <w:rPr>
+          <w:rFonts w:ascii="Arial" w:hAnsi="Arial" w:cs="Arial"/>
+          <w:sz w:val="24"/>
+          <w:szCs w:val="24"/>
+        </w:rPr>
+        <w:t>.</w:t>
+      </w:r>
+      <w:r>
+        <w:rPr>
+          <w:noProof/>
+        </w:rPr>
+        <w:t xml:space="preserve"> </w:t>
+      </w:r>
+    </w:p>
+    <w:p>
+      <w:pPr>
+        <w:spacing w:line="360" w:lineRule="auto"/>
+        <w:ind w:left="360"/>
+        <w:rPr>
+          <w:rFonts w:ascii="Arial" w:hAnsi="Arial" w:cs="Arial"/>
+          <w:sz w:val="24"/>
+          <w:szCs w:val="24"/>
+        </w:rPr>
+      </w:pPr>
+      <w:r>
+        <w:rPr>
+          <w:rFonts w:ascii="Arial" w:hAnsi="Arial" w:cs="Arial"/>
+          <w:noProof/>
+          <w:sz w:val="24"/>
+          <w:szCs w:val="24"/>
+        </w:rPr>
+        <w:drawing>
+          <wp:inline distT="0" distB="0" distL="0" distR="0" wp14:anchorId="24FAC1A0" wp14:editId="5F20DAA6">
+            <wp:extent cx="5508346" cy="2197685"/>
+            <wp:effectExtent l="0" t="0" r="0" b="0"/>
+            <wp:docPr id="3" name="Picture 3"/>
+            <wp:cNvGraphicFramePr>
+              <a:graphicFrameLocks xmlns:a="http://schemas.openxmlformats.org/drawingml/2006/main" noChangeAspect="1"/>
+            </wp:cNvGraphicFramePr>
+            <a:graphic xmlns:a="http://schemas.openxmlformats.org/drawingml/2006/main">
+              <a:graphicData uri="http://schemas.openxmlformats.org/drawingml/2006/picture">
+                <pic:pic xmlns:pic="http://schemas.openxmlformats.org/drawingml/2006/picture">
+                  <pic:nvPicPr>
+                    <pic:cNvPr id="0" name="Picture 1"/>
+                    <pic:cNvPicPr>
+                      <a:picLocks noChangeAspect="1" noChangeArrowheads="1"/>
+                    </pic:cNvPicPr>
+                  </pic:nvPicPr>
+                  <pic:blipFill>
+                    <a:blip r:embed="rId22" cstate="print">
+                      <a:extLst>
+                        <a:ext uri="{28A0092B-C50C-407E-A947-70E740481C1C}">
+                          <a14:useLocalDpi xmlns:a14="http://schemas.microsoft.com/office/drawing/2010/main" val="0"/>
+                        </a:ext>
+                      </a:extLst>
+                    </a:blip>
+                    <a:srcRect/>
+                    <a:stretch>
+                      <a:fillRect/>
+                    </a:stretch>
+                  </pic:blipFill>
+                  <pic:spPr bwMode="auto">
+                    <a:xfrm>
+                      <a:off x="0" y="0"/>
+                      <a:ext cx="5512658" cy="2199405"/>
+                    </a:xfrm>
+                    <a:prstGeom prst="rect">
+                      <a:avLst/>
+                    </a:prstGeom>
+                    <a:noFill/>
+                    <a:ln>
+                      <a:noFill/>
+                    </a:ln>
+                  </pic:spPr>
+                </pic:pic>
+              </a:graphicData>
+            </a:graphic>
+          </wp:inline>
+        </w:drawing>
+      </w:r>
+    </w:p>
+    <w:p>
+      <w:pPr>
+        <w:pStyle w:val="ListParagraph"/>
+        <w:numPr>
+          <w:ilvl w:val="0"/>
+          <w:numId w:val="21"/>
+        </w:numPr>
+        <w:spacing w:line="360" w:lineRule="auto"/>
+        <w:rPr>
+          <w:rFonts w:ascii="Arial" w:hAnsi="Arial" w:cs="Arial"/>
+          <w:sz w:val="24"/>
+          <w:szCs w:val="24"/>
+        </w:rPr>
+      </w:pPr>
+      <w:r>
+        <w:rPr>
+          <w:rFonts w:ascii="Arial" w:hAnsi="Arial" w:cs="Arial"/>
+          <w:sz w:val="24"/>
+          <w:szCs w:val="24"/>
+        </w:rPr>
+        <w:t xml:space="preserve">View class grades – In the “View class grades” section the teacher will be able to view the grades of every student who </w:t>
+      </w:r>
+      <w:r>
+        <w:rPr>
+          <w:rFonts w:ascii="Arial" w:hAnsi="Arial" w:cs="Arial"/>
+          <w:sz w:val="24"/>
+          <w:szCs w:val="24"/>
+        </w:rPr>
+        <w:t>has</w:t>
+      </w:r>
+      <w:r>
+        <w:rPr>
+          <w:rFonts w:ascii="Arial" w:hAnsi="Arial" w:cs="Arial"/>
+          <w:sz w:val="24"/>
+          <w:szCs w:val="24"/>
+        </w:rPr>
+        <w:t xml:space="preserve"> taken any quiz in the classroom in a </w:t>
+      </w:r>
+      <w:r>
+        <w:rPr>
+          <w:rFonts w:ascii="Arial" w:hAnsi="Arial" w:cs="Arial"/>
+          <w:sz w:val="24"/>
+          <w:szCs w:val="24"/>
+        </w:rPr>
+        <w:t>tabular form.</w:t>
+      </w:r>
+    </w:p>
+    <w:p>
+      <w:pPr>
+        <w:spacing w:line="360" w:lineRule="auto"/>
+        <w:ind w:left="360"/>
+        <w:rPr>
+          <w:rFonts w:ascii="Arial" w:hAnsi="Arial" w:cs="Arial"/>
+          <w:sz w:val="24"/>
+          <w:szCs w:val="24"/>
+        </w:rPr>
+      </w:pPr>
+      <w:r>
+        <w:rPr>
+          <w:rFonts w:ascii="Arial" w:hAnsi="Arial" w:cs="Arial"/>
+          <w:noProof/>
+          <w:sz w:val="24"/>
+          <w:szCs w:val="24"/>
+        </w:rPr>
+        <w:lastRenderedPageBreak/>
+        <w:drawing>
+          <wp:inline distT="0" distB="0" distL="0" distR="0" wp14:anchorId="5FF3F01E" wp14:editId="04A84591">
+            <wp:extent cx="5932805" cy="1565275"/>
+            <wp:effectExtent l="0" t="0" r="0" b="0"/>
+            <wp:docPr id="15" name="Picture 15"/>
+            <wp:cNvGraphicFramePr>
+              <a:graphicFrameLocks xmlns:a="http://schemas.openxmlformats.org/drawingml/2006/main" noChangeAspect="1"/>
+            </wp:cNvGraphicFramePr>
+            <a:graphic xmlns:a="http://schemas.openxmlformats.org/drawingml/2006/main">
+              <a:graphicData uri="http://schemas.openxmlformats.org/drawingml/2006/picture">
+                <pic:pic xmlns:pic="http://schemas.openxmlformats.org/drawingml/2006/picture">
+                  <pic:nvPicPr>
+                    <pic:cNvPr id="0" name="Picture 3"/>
+                    <pic:cNvPicPr>
+                      <a:picLocks noChangeAspect="1" noChangeArrowheads="1"/>
+                    </pic:cNvPicPr>
+                  </pic:nvPicPr>
+                  <pic:blipFill>
+                    <a:blip r:embed="rId23">
+                      <a:extLst>
+                        <a:ext uri="{28A0092B-C50C-407E-A947-70E740481C1C}">
+                          <a14:useLocalDpi xmlns:a14="http://schemas.microsoft.com/office/drawing/2010/main" val="0"/>
+                        </a:ext>
+                      </a:extLst>
+                    </a:blip>
+                    <a:srcRect/>
+                    <a:stretch>
+                      <a:fillRect/>
+                    </a:stretch>
+                  </pic:blipFill>
+                  <pic:spPr bwMode="auto">
+                    <a:xfrm>
+                      <a:off x="0" y="0"/>
+                      <a:ext cx="5932805" cy="1565275"/>
+                    </a:xfrm>
+                    <a:prstGeom prst="rect">
+                      <a:avLst/>
+                    </a:prstGeom>
+                    <a:noFill/>
+                    <a:ln>
+                      <a:noFill/>
+                    </a:ln>
+                  </pic:spPr>
+                </pic:pic>
+              </a:graphicData>
+            </a:graphic>
+          </wp:inline>
+        </w:drawing>
+      </w:r>
+    </w:p>
+    <w:p>
+      <w:pPr>
+        <w:rPr>
+          <w:rFonts w:ascii="Arial" w:hAnsi="Arial" w:cs="Arial"/>
+          <w:sz w:val="24"/>
+          <w:szCs w:val="24"/>
+        </w:rPr>
+      </w:pPr>
+    </w:p>
+    <w:p>
+      <w:pPr>
+        <w:pStyle w:val="ListParagraph"/>
+        <w:numPr>
+          <w:ilvl w:val="0"/>
+          <w:numId w:val="21"/>
+        </w:numPr>
+        <w:rPr>
+          <w:rFonts w:ascii="Arial" w:hAnsi="Arial" w:cs="Arial"/>
+          <w:sz w:val="24"/>
+          <w:szCs w:val="24"/>
+        </w:rPr>
+      </w:pPr>
+      <w:r>
+        <w:rPr>
+          <w:rFonts w:ascii="Arial" w:hAnsi="Arial" w:cs="Arial"/>
+          <w:sz w:val="24"/>
+          <w:szCs w:val="24"/>
+        </w:rPr>
+        <w:t xml:space="preserve">Home &amp; Logout </w:t>
+      </w:r>
+      <w:r>
+        <w:rPr>
+          <w:rFonts w:ascii="Arial" w:hAnsi="Arial" w:cs="Arial"/>
+          <w:sz w:val="24"/>
+          <w:szCs w:val="24"/>
+        </w:rPr>
+        <w:t>–</w:t>
+      </w:r>
+      <w:r>
+        <w:rPr>
+          <w:rFonts w:ascii="Arial" w:hAnsi="Arial" w:cs="Arial"/>
+          <w:sz w:val="24"/>
+          <w:szCs w:val="24"/>
+        </w:rPr>
+        <w:t xml:space="preserve"> </w:t>
+      </w:r>
+      <w:r>
+        <w:rPr>
+          <w:rFonts w:ascii="Arial" w:hAnsi="Arial" w:cs="Arial"/>
+          <w:sz w:val="24"/>
+          <w:szCs w:val="24"/>
+        </w:rPr>
+        <w:t>The teacher can go to their profile homepage by pressing the “Home” button in the navigation bar present at the top of every page and can sign out by pressing the “Logout” button.</w:t>
+      </w:r>
+    </w:p>
+    <w:p>
+      <w:pPr>
+        <w:pStyle w:val="ListParagraph"/>
+        <w:rPr>
+          <w:rFonts w:ascii="Arial" w:hAnsi="Arial" w:cs="Arial"/>
+          <w:sz w:val="24"/>
+          <w:szCs w:val="24"/>
+        </w:rPr>
+      </w:pPr>
+    </w:p>
+    <w:p>
+      <w:pPr>
+        <w:pStyle w:val="ListParagraph"/>
+        <w:rPr>
+          <w:rFonts w:ascii="Arial" w:hAnsi="Arial" w:cs="Arial"/>
+          <w:sz w:val="24"/>
+          <w:szCs w:val="24"/>
+        </w:rPr>
+      </w:pPr>
+    </w:p>
+    <w:p>
+      <w:pPr>
+        <w:pStyle w:val="ListParagraph"/>
+        <w:rPr>
+          <w:rFonts w:ascii="Arial" w:hAnsi="Arial" w:cs="Arial"/>
+          <w:sz w:val="24"/>
+          <w:szCs w:val="24"/>
+        </w:rPr>
+      </w:pPr>
+    </w:p>
+    <w:p>
+      <w:pPr>
+        <w:spacing w:line="276" w:lineRule="auto"/>
+        <w:rPr>
+          <w:rFonts w:ascii="Arial Black" w:hAnsi="Arial Black" w:cs="Times New Roman"/>
+          <w:sz w:val="28"/>
+        </w:rPr>
+      </w:pPr>
+      <w:r>
+        <w:rPr>
+          <w:rFonts w:ascii="Arial Black" w:hAnsi="Arial Black" w:cs="Times New Roman"/>
+          <w:sz w:val="28"/>
+        </w:rPr>
+        <w:t>User pathway as a student</w:t>
+      </w:r>
+      <w:r>
+        <w:rPr>
+          <w:rFonts w:ascii="Arial Black" w:hAnsi="Arial Black" w:cs="Times New Roman"/>
+          <w:sz w:val="28"/>
+        </w:rPr>
+        <w:t>:</w:t>
+      </w:r>
+    </w:p>
+    <w:p>
+      <w:pPr>
+        <w:pStyle w:val="ListParagraph"/>
+        <w:numPr>
+          <w:ilvl w:val="0"/>
+          <w:numId w:val="23"/>
+        </w:numPr>
+        <w:spacing w:line="360" w:lineRule="auto"/>
+        <w:rPr>
+          <w:rFonts w:ascii="Arial" w:hAnsi="Arial" w:cs="Arial"/>
+          <w:sz w:val="24"/>
+          <w:szCs w:val="24"/>
+        </w:rPr>
+      </w:pPr>
+      <w:r>
+        <w:rPr>
+          <w:rFonts w:ascii="Arial" w:hAnsi="Arial" w:cs="Arial"/>
+          <w:sz w:val="24"/>
+          <w:szCs w:val="24"/>
+        </w:rPr>
+        <w:t>Login – Enter you registered email, password and user type for logging in.</w:t>
+      </w:r>
+    </w:p>
+    <w:p>
+      <w:pPr>
+        <w:spacing w:line="360" w:lineRule="auto"/>
+        <w:rPr>
+          <w:rFonts w:ascii="Arial" w:hAnsi="Arial" w:cs="Arial"/>
+          <w:sz w:val="24"/>
+          <w:szCs w:val="24"/>
+        </w:rPr>
+      </w:pPr>
+    </w:p>
+    <w:p>
+      <w:pPr>
+        <w:pStyle w:val="ListParagraph"/>
+        <w:spacing w:line="360" w:lineRule="auto"/>
+        <w:rPr>
+          <w:rFonts w:ascii="Arial" w:hAnsi="Arial" w:cs="Arial"/>
+          <w:sz w:val="24"/>
+          <w:szCs w:val="24"/>
+        </w:rPr>
+      </w:pPr>
+      <w:r>
+        <w:rPr>
+          <w:rFonts w:ascii="Arial" w:hAnsi="Arial" w:cs="Arial"/>
+          <w:noProof/>
+          <w:sz w:val="24"/>
+          <w:szCs w:val="24"/>
+        </w:rPr>
+        <w:drawing>
+          <wp:inline distT="0" distB="0" distL="0" distR="0" wp14:anchorId="7E9D762F" wp14:editId="02D5897F">
+            <wp:extent cx="2388692" cy="3569817"/>
+            <wp:effectExtent l="0" t="0" r="0" b="0"/>
+            <wp:docPr id="22" name="Picture 22"/>
+            <wp:cNvGraphicFramePr>
+              <a:graphicFrameLocks xmlns:a="http://schemas.openxmlformats.org/drawingml/2006/main" noChangeAspect="1"/>
+            </wp:cNvGraphicFramePr>
+            <a:graphic xmlns:a="http://schemas.openxmlformats.org/drawingml/2006/main">
+              <a:graphicData uri="http://schemas.openxmlformats.org/drawingml/2006/picture">
+                <pic:pic xmlns:pic="http://schemas.openxmlformats.org/drawingml/2006/picture">
+                  <pic:nvPicPr>
+                    <pic:cNvPr id="0" name="Picture 5"/>
+                    <pic:cNvPicPr>
+                      <a:picLocks noChangeAspect="1" noChangeArrowheads="1"/>
+                    </pic:cNvPicPr>
+                  </pic:nvPicPr>
+                  <pic:blipFill>
+                    <a:blip r:embed="rId24">
+                      <a:extLst>
+                        <a:ext uri="{28A0092B-C50C-407E-A947-70E740481C1C}">
+                          <a14:useLocalDpi xmlns:a14="http://schemas.microsoft.com/office/drawing/2010/main" val="0"/>
+                        </a:ext>
+                      </a:extLst>
+                    </a:blip>
+                    <a:srcRect/>
+                    <a:stretch>
+                      <a:fillRect/>
+                    </a:stretch>
+                  </pic:blipFill>
+                  <pic:spPr bwMode="auto">
+                    <a:xfrm>
+                      <a:off x="0" y="0"/>
+                      <a:ext cx="2435383" cy="3639595"/>
+                    </a:xfrm>
+                    <a:prstGeom prst="rect">
+                      <a:avLst/>
+                    </a:prstGeom>
+                    <a:noFill/>
+                    <a:ln>
+                      <a:noFill/>
+                    </a:ln>
+                  </pic:spPr>
+                </pic:pic>
+              </a:graphicData>
+            </a:graphic>
+          </wp:inline>
+        </w:drawing>
+      </w:r>
+    </w:p>
+    <w:p>
+      <w:pPr>
+        <w:pStyle w:val="ListParagraph"/>
+        <w:spacing w:line="360" w:lineRule="auto"/>
+        <w:rPr>
+          <w:rFonts w:ascii="Arial" w:hAnsi="Arial" w:cs="Arial"/>
+          <w:sz w:val="24"/>
+          <w:szCs w:val="24"/>
+        </w:rPr>
+      </w:pPr>
+    </w:p>
+    <w:p>
+      <w:pPr>
+        <w:pStyle w:val="ListParagraph"/>
+        <w:numPr>
+          <w:ilvl w:val="0"/>
+          <w:numId w:val="23"/>
+        </w:numPr>
+        <w:spacing w:line="360" w:lineRule="auto"/>
+        <w:rPr>
+          <w:rFonts w:ascii="Arial" w:hAnsi="Arial" w:cs="Arial"/>
+          <w:sz w:val="24"/>
+          <w:szCs w:val="24"/>
+        </w:rPr>
+      </w:pPr>
+      <w:r>
+        <w:rPr>
+          <w:rFonts w:ascii="Arial" w:hAnsi="Arial" w:cs="Arial"/>
+          <w:sz w:val="24"/>
+          <w:szCs w:val="24"/>
+        </w:rPr>
+        <w:t xml:space="preserve">Registration – If you don’t have an account then register for it in the “Sign up here” section of the login page. Choose </w:t>
+      </w:r>
+      <w:r>
+        <w:rPr>
+          <w:rFonts w:ascii="Arial" w:hAnsi="Arial" w:cs="Arial"/>
+          <w:sz w:val="24"/>
+          <w:szCs w:val="24"/>
+        </w:rPr>
+        <w:t>your</w:t>
+      </w:r>
+      <w:r>
+        <w:rPr>
+          <w:rFonts w:ascii="Arial" w:hAnsi="Arial" w:cs="Arial"/>
+          <w:sz w:val="24"/>
+          <w:szCs w:val="24"/>
+        </w:rPr>
+        <w:t xml:space="preserve"> type of user and provide your email address, password and institution name to complete registration.</w:t>
+      </w:r>
+      <w:r>
+        <w:rPr>
+          <w:noProof/>
+        </w:rPr>
+        <w:t xml:space="preserve"> </w:t>
+      </w:r>
+    </w:p>
+    <w:p>
+      <w:pPr>
+        <w:pStyle w:val="ListParagraph"/>
+        <w:spacing w:line="360" w:lineRule="auto"/>
+        <w:rPr>
+          <w:rFonts w:ascii="Arial" w:hAnsi="Arial" w:cs="Arial"/>
+          <w:sz w:val="24"/>
+          <w:szCs w:val="24"/>
+        </w:rPr>
+      </w:pPr>
+      <w:r>
+        <w:rPr>
+          <w:rFonts w:ascii="Arial" w:hAnsi="Arial" w:cs="Arial"/>
+          <w:noProof/>
+          <w:sz w:val="24"/>
+          <w:szCs w:val="24"/>
+        </w:rPr>
+        <w:drawing>
+          <wp:anchor distT="0" distB="0" distL="114300" distR="114300" simplePos="0" relativeHeight="251662336" behindDoc="0" locked="0" layoutInCell="1" allowOverlap="1" wp14:anchorId="016A2829" wp14:editId="4C1D19A1">
+            <wp:simplePos x="0" y="0"/>
+            <wp:positionH relativeFrom="column">
+              <wp:posOffset>464024</wp:posOffset>
+            </wp:positionH>
+            <wp:positionV relativeFrom="paragraph">
+              <wp:posOffset>2653333</wp:posOffset>
+            </wp:positionV>
+            <wp:extent cx="2238557" cy="4133088"/>
+            <wp:effectExtent l="0" t="0" r="0" b="1270"/>
+            <wp:wrapTopAndBottom/>
+            <wp:docPr id="21" name="Picture 21"/>
+            <wp:cNvGraphicFramePr>
+              <a:graphicFrameLocks xmlns:a="http://schemas.openxmlformats.org/drawingml/2006/main" noChangeAspect="1"/>
+            </wp:cNvGraphicFramePr>
+            <a:graphic xmlns:a="http://schemas.openxmlformats.org/drawingml/2006/main">
+              <a:graphicData uri="http://schemas.openxmlformats.org/drawingml/2006/picture">
+                <pic:pic xmlns:pic="http://schemas.openxmlformats.org/drawingml/2006/picture">
+                  <pic:nvPicPr>
+                    <pic:cNvPr id="0" name="Picture 4"/>
+                    <pic:cNvPicPr>
+                      <a:picLocks noChangeAspect="1" noChangeArrowheads="1"/>
+                    </pic:cNvPicPr>
+                  </pic:nvPicPr>
+                  <pic:blipFill>
+                    <a:blip r:embed="rId25">
+                      <a:extLst>
+                        <a:ext uri="{28A0092B-C50C-407E-A947-70E740481C1C}">
+                          <a14:useLocalDpi xmlns:a14="http://schemas.microsoft.com/office/drawing/2010/main" val="0"/>
+                        </a:ext>
+                      </a:extLst>
+                    </a:blip>
+                    <a:srcRect/>
+                    <a:stretch>
+                      <a:fillRect/>
+                    </a:stretch>
+                  </pic:blipFill>
+                  <pic:spPr bwMode="auto">
+                    <a:xfrm>
+                      <a:off x="0" y="0"/>
+                      <a:ext cx="2238557" cy="4133088"/>
+                    </a:xfrm>
+                    <a:prstGeom prst="rect">
+                      <a:avLst/>
+                    </a:prstGeom>
+                    <a:noFill/>
+                    <a:ln>
+                      <a:noFill/>
+                    </a:ln>
+                  </pic:spPr>
+                </pic:pic>
+              </a:graphicData>
+            </a:graphic>
+            <wp14:sizeRelH relativeFrom="page">
+              <wp14:pctWidth>0</wp14:pctWidth>
+            </wp14:sizeRelH>
+            <wp14:sizeRelV relativeFrom="page">
+              <wp14:pctHeight>0</wp14:pctHeight>
+            </wp14:sizeRelV>
+          </wp:anchor>
+        </w:drawing>
+      </w:r>
+      <w:r>
+        <w:rPr>
+          <w:noProof/>
+        </w:rPr>
+        <w:drawing>
+          <wp:inline distT="0" distB="0" distL="0" distR="0" wp14:anchorId="610DD42C" wp14:editId="15E7EFE7">
+            <wp:extent cx="3065069" cy="2423893"/>
+            <wp:effectExtent l="0" t="0" r="2540" b="0"/>
+            <wp:docPr id="18" name="Picture 18"/>
+            <wp:cNvGraphicFramePr>
+              <a:graphicFrameLocks xmlns:a="http://schemas.openxmlformats.org/drawingml/2006/main" noChangeAspect="1"/>
+            </wp:cNvGraphicFramePr>
+            <a:graphic xmlns:a="http://schemas.openxmlformats.org/drawingml/2006/main">
+              <a:graphicData uri="http://schemas.openxmlformats.org/drawingml/2006/picture">
+                <pic:pic xmlns:pic="http://schemas.openxmlformats.org/drawingml/2006/picture">
+                  <pic:nvPicPr>
+                    <pic:cNvPr id="1" name=""/>
+                    <pic:cNvPicPr/>
+                  </pic:nvPicPr>
+                  <pic:blipFill>
+                    <a:blip r:embed="rId14"/>
+                    <a:stretch>
+                      <a:fillRect/>
+                    </a:stretch>
+                  </pic:blipFill>
+                  <pic:spPr>
+                    <a:xfrm>
+                      <a:off x="0" y="0"/>
+                      <a:ext cx="3126639" cy="2472583"/>
+                    </a:xfrm>
+                    <a:prstGeom prst="rect">
+                      <a:avLst/>
+                    </a:prstGeom>
+                  </pic:spPr>
+                </pic:pic>
+              </a:graphicData>
+            </a:graphic>
+          </wp:inline>
+        </w:drawing>
+      </w:r>
+    </w:p>
+    <w:p>
+      <w:pPr>
+        <w:spacing w:line="360" w:lineRule="auto"/>
+        <w:rPr>
+          <w:rFonts w:ascii="Arial" w:hAnsi="Arial" w:cs="Arial"/>
+          <w:sz w:val="24"/>
+          <w:szCs w:val="24"/>
+        </w:rPr>
+      </w:pPr>
+    </w:p>
+    <w:p>
+      <w:pPr>
+        <w:pStyle w:val="ListParagraph"/>
+        <w:numPr>
+          <w:ilvl w:val="0"/>
+          <w:numId w:val="23"/>
+        </w:numPr>
+        <w:spacing w:line="360" w:lineRule="auto"/>
+        <w:rPr>
+          <w:rFonts w:ascii="Arial" w:hAnsi="Arial" w:cs="Arial"/>
+          <w:sz w:val="24"/>
+          <w:szCs w:val="24"/>
+        </w:rPr>
+      </w:pPr>
+      <w:r>
+        <w:rPr>
+          <w:rFonts w:ascii="Arial" w:hAnsi="Arial" w:cs="Arial"/>
+          <w:sz w:val="24"/>
+          <w:szCs w:val="24"/>
+        </w:rPr>
+        <w:lastRenderedPageBreak/>
+        <w:t xml:space="preserve">Home Page – At the student home page the student can see </w:t>
+      </w:r>
+      <w:r>
+        <w:rPr>
+          <w:rFonts w:ascii="Arial" w:hAnsi="Arial" w:cs="Arial"/>
+          <w:sz w:val="24"/>
+          <w:szCs w:val="24"/>
+        </w:rPr>
+        <w:t>the classes that he is enrolled in</w:t>
+      </w:r>
+      <w:r>
+        <w:rPr>
+          <w:rFonts w:ascii="Arial" w:hAnsi="Arial" w:cs="Arial"/>
+          <w:sz w:val="24"/>
+          <w:szCs w:val="24"/>
+        </w:rPr>
+        <w:t xml:space="preserve">, join a new class and also see all </w:t>
+      </w:r>
+      <w:r>
+        <w:rPr>
+          <w:rFonts w:ascii="Arial" w:hAnsi="Arial" w:cs="Arial"/>
+          <w:sz w:val="24"/>
+          <w:szCs w:val="24"/>
+        </w:rPr>
+        <w:t>his</w:t>
+      </w:r>
+      <w:r>
+        <w:rPr>
+          <w:rFonts w:ascii="Arial" w:hAnsi="Arial" w:cs="Arial"/>
+          <w:sz w:val="24"/>
+          <w:szCs w:val="24"/>
+        </w:rPr>
+        <w:t xml:space="preserve"> grade history.</w:t>
+      </w:r>
+      <w:r>
+        <w:rPr>
+          <w:noProof/>
+        </w:rPr>
+        <w:t xml:space="preserve"> </w:t>
+      </w:r>
+      <w:r>
+        <w:rPr>
+          <w:noProof/>
+        </w:rPr>
+        <w:drawing>
+          <wp:inline distT="0" distB="0" distL="0" distR="0" wp14:anchorId="695F1174" wp14:editId="7F2D6CA6">
+            <wp:extent cx="4821382" cy="2117081"/>
+            <wp:effectExtent l="0" t="0" r="0" b="0"/>
+            <wp:docPr id="19" name="Picture 19"/>
+            <wp:cNvGraphicFramePr>
+              <a:graphicFrameLocks xmlns:a="http://schemas.openxmlformats.org/drawingml/2006/main" noChangeAspect="1"/>
+            </wp:cNvGraphicFramePr>
+            <a:graphic xmlns:a="http://schemas.openxmlformats.org/drawingml/2006/main">
+              <a:graphicData uri="http://schemas.openxmlformats.org/drawingml/2006/picture">
+                <pic:pic xmlns:pic="http://schemas.openxmlformats.org/drawingml/2006/picture">
+                  <pic:nvPicPr>
+                    <pic:cNvPr id="1" name=""/>
+                    <pic:cNvPicPr/>
+                  </pic:nvPicPr>
+                  <pic:blipFill>
+                    <a:blip r:embed="rId26"/>
+                    <a:stretch>
+                      <a:fillRect/>
+                    </a:stretch>
+                  </pic:blipFill>
+                  <pic:spPr>
+                    <a:xfrm>
+                      <a:off x="0" y="0"/>
+                      <a:ext cx="4843875" cy="2126958"/>
+                    </a:xfrm>
+                    <a:prstGeom prst="rect">
+                      <a:avLst/>
+                    </a:prstGeom>
+                  </pic:spPr>
+                </pic:pic>
+              </a:graphicData>
+            </a:graphic>
+          </wp:inline>
+        </w:drawing>
+      </w:r>
+    </w:p>
+    <w:p>
+      <w:pPr>
+        <w:spacing w:line="360" w:lineRule="auto"/>
+        <w:ind w:left="360"/>
+        <w:rPr>
+          <w:rFonts w:ascii="Arial" w:hAnsi="Arial" w:cs="Arial"/>
+          <w:sz w:val="24"/>
+          <w:szCs w:val="24"/>
+        </w:rPr>
+      </w:pPr>
+    </w:p>
+    <w:p>
+      <w:pPr>
+        <w:pStyle w:val="ListParagraph"/>
+        <w:numPr>
+          <w:ilvl w:val="0"/>
+          <w:numId w:val="23"/>
+        </w:numPr>
+        <w:spacing w:line="360" w:lineRule="auto"/>
+        <w:rPr>
+          <w:rFonts w:ascii="Arial" w:hAnsi="Arial" w:cs="Arial"/>
+          <w:sz w:val="24"/>
+          <w:szCs w:val="24"/>
+        </w:rPr>
+      </w:pPr>
+      <w:r>
+        <w:rPr>
+          <w:rFonts w:ascii="Arial" w:hAnsi="Arial" w:cs="Arial"/>
+          <w:sz w:val="24"/>
+          <w:szCs w:val="24"/>
+        </w:rPr>
+        <w:t>Classroom</w:t>
+      </w:r>
+      <w:r>
+        <w:rPr>
+          <w:rFonts w:ascii="Arial" w:hAnsi="Arial" w:cs="Arial"/>
+          <w:sz w:val="24"/>
+          <w:szCs w:val="24"/>
+        </w:rPr>
+        <w:t xml:space="preserve"> – </w:t>
+      </w:r>
+      <w:r>
+        <w:rPr>
+          <w:rFonts w:ascii="Arial" w:hAnsi="Arial" w:cs="Arial"/>
+          <w:sz w:val="24"/>
+          <w:szCs w:val="24"/>
+        </w:rPr>
+        <w:t>On</w:t>
+      </w:r>
+      <w:r>
+        <w:rPr>
+          <w:rFonts w:ascii="Arial" w:hAnsi="Arial" w:cs="Arial"/>
+          <w:sz w:val="24"/>
+          <w:szCs w:val="24"/>
+        </w:rPr>
+        <w:t xml:space="preserve"> the home page the student </w:t>
+      </w:r>
+      <w:r>
+        <w:rPr>
+          <w:rFonts w:ascii="Arial" w:hAnsi="Arial" w:cs="Arial"/>
+          <w:sz w:val="24"/>
+          <w:szCs w:val="24"/>
+        </w:rPr>
+        <w:t xml:space="preserve">will </w:t>
+      </w:r>
+      <w:r>
+        <w:rPr>
+          <w:rFonts w:ascii="Arial" w:hAnsi="Arial" w:cs="Arial"/>
+          <w:sz w:val="24"/>
+          <w:szCs w:val="24"/>
+        </w:rPr>
+        <w:t xml:space="preserve">have to </w:t>
+      </w:r>
+      <w:r>
+        <w:rPr>
+          <w:rFonts w:ascii="Arial" w:hAnsi="Arial" w:cs="Arial"/>
+          <w:sz w:val="24"/>
+          <w:szCs w:val="24"/>
+        </w:rPr>
+        <w:t>click on</w:t>
+      </w:r>
+      <w:r>
+        <w:rPr>
+          <w:rFonts w:ascii="Arial" w:hAnsi="Arial" w:cs="Arial"/>
+          <w:sz w:val="24"/>
+          <w:szCs w:val="24"/>
+        </w:rPr>
+        <w:t xml:space="preserve"> ‘Go to class’ to enter </w:t>
+      </w:r>
+      <w:r>
+        <w:rPr>
+          <w:rFonts w:ascii="Arial" w:hAnsi="Arial" w:cs="Arial"/>
+          <w:sz w:val="24"/>
+          <w:szCs w:val="24"/>
+        </w:rPr>
+        <w:t>a certain classroom.</w:t>
+      </w:r>
+      <w:r>
+        <w:rPr>
+          <w:rFonts w:ascii="Arial" w:hAnsi="Arial" w:cs="Arial"/>
+          <w:sz w:val="24"/>
+          <w:szCs w:val="24"/>
+        </w:rPr>
+        <w:t xml:space="preserve"> </w:t>
+      </w:r>
+      <w:r>
+        <w:rPr>
+          <w:rFonts w:ascii="Arial" w:hAnsi="Arial" w:cs="Arial"/>
+          <w:sz w:val="24"/>
+          <w:szCs w:val="24"/>
+        </w:rPr>
+        <w:t>Inside a classroom, he will be able</w:t>
+      </w:r>
+      <w:r>
+        <w:rPr>
+          <w:rFonts w:ascii="Arial" w:hAnsi="Arial" w:cs="Arial"/>
+          <w:sz w:val="24"/>
+          <w:szCs w:val="24"/>
+        </w:rPr>
+        <w:t xml:space="preserve"> to see </w:t>
+      </w:r>
+      <w:r>
+        <w:rPr>
+          <w:rFonts w:ascii="Arial" w:hAnsi="Arial" w:cs="Arial"/>
+          <w:sz w:val="24"/>
+          <w:szCs w:val="24"/>
+        </w:rPr>
+        <w:t>the quizzes in the classroom and take a quiz (if he hasn’t taken it before).</w:t>
+      </w:r>
+    </w:p>
+    <w:p>
+      <w:pPr>
+        <w:pStyle w:val="ListParagraph"/>
+        <w:rPr>
+          <w:rFonts w:ascii="Arial" w:hAnsi="Arial" w:cs="Arial"/>
+          <w:sz w:val="24"/>
+          <w:szCs w:val="24"/>
+        </w:rPr>
+      </w:pPr>
+    </w:p>
+    <w:p>
+      <w:pPr>
+        <w:pStyle w:val="ListParagraph"/>
+        <w:spacing w:line="360" w:lineRule="auto"/>
+        <w:rPr>
+          <w:rFonts w:ascii="Arial" w:hAnsi="Arial" w:cs="Arial"/>
+          <w:sz w:val="24"/>
+          <w:szCs w:val="24"/>
+        </w:rPr>
+      </w:pPr>
+      <w:r>
+        <w:rPr>
+          <w:noProof/>
+        </w:rPr>
+        <w:drawing>
+          <wp:inline distT="0" distB="0" distL="0" distR="0" wp14:anchorId="0CAE1086" wp14:editId="0CBC8DAB">
+            <wp:extent cx="5370022" cy="1393567"/>
+            <wp:effectExtent l="0" t="0" r="2540" b="0"/>
+            <wp:docPr id="20" name="Picture 20"/>
+            <wp:cNvGraphicFramePr>
+              <a:graphicFrameLocks xmlns:a="http://schemas.openxmlformats.org/drawingml/2006/main" noChangeAspect="1"/>
+            </wp:cNvGraphicFramePr>
+            <a:graphic xmlns:a="http://schemas.openxmlformats.org/drawingml/2006/main">
+              <a:graphicData uri="http://schemas.openxmlformats.org/drawingml/2006/picture">
+                <pic:pic xmlns:pic="http://schemas.openxmlformats.org/drawingml/2006/picture">
+                  <pic:nvPicPr>
+                    <pic:cNvPr id="1" name=""/>
+                    <pic:cNvPicPr/>
+                  </pic:nvPicPr>
+                  <pic:blipFill>
+                    <a:blip r:embed="rId27"/>
+                    <a:stretch>
+                      <a:fillRect/>
+                    </a:stretch>
+                  </pic:blipFill>
+                  <pic:spPr>
+                    <a:xfrm>
+                      <a:off x="0" y="0"/>
+                      <a:ext cx="5409357" cy="1403775"/>
+                    </a:xfrm>
+                    <a:prstGeom prst="rect">
+                      <a:avLst/>
+                    </a:prstGeom>
+                  </pic:spPr>
+                </pic:pic>
+              </a:graphicData>
+            </a:graphic>
+          </wp:inline>
+        </w:drawing>
+      </w:r>
+    </w:p>
+    <w:p>
+      <w:pPr>
+        <w:pStyle w:val="ListParagraph"/>
+        <w:spacing w:line="360" w:lineRule="auto"/>
+        <w:rPr>
+          <w:rFonts w:ascii="Arial" w:hAnsi="Arial" w:cs="Arial"/>
+          <w:sz w:val="24"/>
+          <w:szCs w:val="24"/>
+        </w:rPr>
+      </w:pPr>
+    </w:p>
+    <w:p>
+      <w:pPr>
+        <w:pStyle w:val="ListParagraph"/>
+        <w:numPr>
+          <w:ilvl w:val="0"/>
+          <w:numId w:val="23"/>
+        </w:numPr>
+        <w:spacing w:line="360" w:lineRule="auto"/>
+        <w:rPr>
+          <w:rFonts w:ascii="Arial" w:hAnsi="Arial" w:cs="Arial"/>
+          <w:sz w:val="24"/>
+          <w:szCs w:val="24"/>
+        </w:rPr>
+      </w:pPr>
+      <w:r>
+        <w:rPr>
+          <w:rFonts w:ascii="Arial" w:hAnsi="Arial" w:cs="Arial"/>
+          <w:sz w:val="24"/>
+          <w:szCs w:val="24"/>
+        </w:rPr>
+        <w:t>Take quiz - Once the student clicks on ‘Take quiz’, he will be shown the quiz questions, their respective options, as well as the time-remaining. If the time runs out, the student’s selected response (or an empty response) is automatically submitted to the database for storage. The system automatically marks his quiz and stores his marks.</w:t>
+      </w:r>
+    </w:p>
+    <w:p>
+      <w:pPr>
+        <w:pStyle w:val="ListParagraph"/>
+        <w:spacing w:line="360" w:lineRule="auto"/>
+        <w:rPr>
+          <w:rFonts w:ascii="Arial" w:hAnsi="Arial" w:cs="Arial"/>
+          <w:sz w:val="24"/>
+          <w:szCs w:val="24"/>
+        </w:rPr>
+      </w:pPr>
+      <w:r>
+        <w:rPr>
+          <w:rFonts w:ascii="Arial" w:hAnsi="Arial" w:cs="Arial"/>
+          <w:noProof/>
+          <w:sz w:val="24"/>
+          <w:szCs w:val="24"/>
+        </w:rPr>
+        <w:lastRenderedPageBreak/>
+        <w:drawing>
+          <wp:inline distT="0" distB="0" distL="0" distR="0" wp14:anchorId="507C08B6" wp14:editId="5F098730">
+            <wp:extent cx="5939790" cy="2560320"/>
+            <wp:effectExtent l="0" t="0" r="3810" b="0"/>
+            <wp:docPr id="25" name="Picture 25"/>
+            <wp:cNvGraphicFramePr>
+              <a:graphicFrameLocks xmlns:a="http://schemas.openxmlformats.org/drawingml/2006/main" noChangeAspect="1"/>
+            </wp:cNvGraphicFramePr>
+            <a:graphic xmlns:a="http://schemas.openxmlformats.org/drawingml/2006/main">
+              <a:graphicData uri="http://schemas.openxmlformats.org/drawingml/2006/picture">
+                <pic:pic xmlns:pic="http://schemas.openxmlformats.org/drawingml/2006/picture">
+                  <pic:nvPicPr>
+                    <pic:cNvPr id="0" name="Picture 7"/>
+                    <pic:cNvPicPr>
+                      <a:picLocks noChangeAspect="1" noChangeArrowheads="1"/>
+                    </pic:cNvPicPr>
+                  </pic:nvPicPr>
+                  <pic:blipFill>
+                    <a:blip r:embed="rId28">
+                      <a:extLst>
+                        <a:ext uri="{28A0092B-C50C-407E-A947-70E740481C1C}">
+                          <a14:useLocalDpi xmlns:a14="http://schemas.microsoft.com/office/drawing/2010/main" val="0"/>
+                        </a:ext>
+                      </a:extLst>
+                    </a:blip>
+                    <a:srcRect/>
+                    <a:stretch>
+                      <a:fillRect/>
+                    </a:stretch>
+                  </pic:blipFill>
+                  <pic:spPr bwMode="auto">
+                    <a:xfrm>
+                      <a:off x="0" y="0"/>
+                      <a:ext cx="5939790" cy="2560320"/>
+                    </a:xfrm>
+                    <a:prstGeom prst="rect">
+                      <a:avLst/>
+                    </a:prstGeom>
+                    <a:noFill/>
+                    <a:ln>
+                      <a:noFill/>
+                    </a:ln>
+                  </pic:spPr>
+                </pic:pic>
+              </a:graphicData>
+            </a:graphic>
+          </wp:inline>
+        </w:drawing>
+      </w:r>
+    </w:p>
+    <w:p>
+      <w:pPr>
+        <w:spacing w:line="360" w:lineRule="auto"/>
+        <w:rPr>
+          <w:rFonts w:ascii="Arial" w:hAnsi="Arial" w:cs="Arial"/>
+          <w:sz w:val="24"/>
+          <w:szCs w:val="24"/>
+        </w:rPr>
+      </w:pPr>
+    </w:p>
+    <w:p>
+      <w:pPr>
+        <w:pStyle w:val="ListParagraph"/>
+        <w:numPr>
+          <w:ilvl w:val="0"/>
+          <w:numId w:val="23"/>
+        </w:numPr>
+        <w:spacing w:line="360" w:lineRule="auto"/>
+        <w:rPr>
+          <w:rFonts w:ascii="Arial" w:hAnsi="Arial" w:cs="Arial"/>
+          <w:sz w:val="24"/>
+          <w:szCs w:val="24"/>
+        </w:rPr>
+      </w:pPr>
+      <w:r>
+        <w:rPr>
+          <w:rFonts w:ascii="Arial" w:hAnsi="Arial" w:cs="Arial"/>
+          <w:sz w:val="24"/>
+          <w:szCs w:val="24"/>
+        </w:rPr>
+        <w:t xml:space="preserve">Join new class – The students can join a new class from their home page by pressing the “Add new class” button in the home page. Student have to give the access code of the class and class ID in order to join the class. </w:t>
+      </w:r>
+    </w:p>
+    <w:p>
+      <w:pPr>
+        <w:pStyle w:val="ListParagraph"/>
+        <w:spacing w:line="360" w:lineRule="auto"/>
+        <w:rPr>
+          <w:rFonts w:ascii="Arial" w:hAnsi="Arial" w:cs="Arial"/>
+          <w:sz w:val="24"/>
+          <w:szCs w:val="24"/>
+        </w:rPr>
+      </w:pPr>
+      <w:r>
+        <w:rPr>
+          <w:rFonts w:ascii="Arial" w:hAnsi="Arial" w:cs="Arial"/>
+          <w:sz w:val="24"/>
+          <w:szCs w:val="24"/>
+        </w:rPr>
+        <w:t>** The student will successfully join a class only after the joining request is accepted by the teacher of the class.</w:t>
+      </w:r>
+      <w:r>
+        <w:rPr>
+          <w:rFonts w:ascii="Arial" w:hAnsi="Arial" w:cs="Arial"/>
+          <w:sz w:val="24"/>
+          <w:szCs w:val="24"/>
+        </w:rPr>
+        <w:br/>
+      </w:r>
+      <w:r>
+        <w:rPr>
+          <w:noProof/>
+        </w:rPr>
+        <w:drawing>
+          <wp:inline distT="0" distB="0" distL="0" distR="0" wp14:anchorId="38939A4F" wp14:editId="1193A397">
+            <wp:extent cx="5428211" cy="1151175"/>
+            <wp:effectExtent l="0" t="0" r="1270" b="0"/>
+            <wp:docPr id="23" name="Picture 23"/>
+            <wp:cNvGraphicFramePr>
+              <a:graphicFrameLocks xmlns:a="http://schemas.openxmlformats.org/drawingml/2006/main" noChangeAspect="1"/>
+            </wp:cNvGraphicFramePr>
+            <a:graphic xmlns:a="http://schemas.openxmlformats.org/drawingml/2006/main">
+              <a:graphicData uri="http://schemas.openxmlformats.org/drawingml/2006/picture">
+                <pic:pic xmlns:pic="http://schemas.openxmlformats.org/drawingml/2006/picture">
+                  <pic:nvPicPr>
+                    <pic:cNvPr id="1" name=""/>
+                    <pic:cNvPicPr/>
+                  </pic:nvPicPr>
+                  <pic:blipFill>
+                    <a:blip r:embed="rId29"/>
+                    <a:stretch>
+                      <a:fillRect/>
+                    </a:stretch>
+                  </pic:blipFill>
+                  <pic:spPr>
+                    <a:xfrm>
+                      <a:off x="0" y="0"/>
+                      <a:ext cx="5451233" cy="1156057"/>
+                    </a:xfrm>
+                    <a:prstGeom prst="rect">
+                      <a:avLst/>
+                    </a:prstGeom>
+                  </pic:spPr>
+                </pic:pic>
+              </a:graphicData>
+            </a:graphic>
+          </wp:inline>
+        </w:drawing>
+      </w:r>
+    </w:p>
+    <w:p>
+      <w:pPr>
+        <w:spacing w:line="360" w:lineRule="auto"/>
+        <w:rPr>
+          <w:rFonts w:ascii="Arial" w:hAnsi="Arial" w:cs="Arial"/>
+          <w:sz w:val="24"/>
+          <w:szCs w:val="24"/>
+        </w:rPr>
+      </w:pPr>
+    </w:p>
+    <w:p>
+      <w:pPr>
+        <w:pStyle w:val="ListParagraph"/>
+        <w:numPr>
+          <w:ilvl w:val="0"/>
+          <w:numId w:val="23"/>
+        </w:numPr>
+        <w:rPr>
+          <w:rFonts w:ascii="Arial" w:hAnsi="Arial" w:cs="Arial"/>
+          <w:sz w:val="24"/>
+          <w:szCs w:val="24"/>
+        </w:rPr>
+      </w:pPr>
+      <w:r>
+        <w:rPr>
+          <w:rFonts w:ascii="Arial" w:hAnsi="Arial" w:cs="Arial"/>
+          <w:sz w:val="24"/>
+          <w:szCs w:val="24"/>
+        </w:rPr>
+        <w:t xml:space="preserve">Home &amp; Logout – The </w:t>
+      </w:r>
+      <w:r>
+        <w:rPr>
+          <w:rFonts w:ascii="Arial" w:hAnsi="Arial" w:cs="Arial"/>
+          <w:sz w:val="24"/>
+          <w:szCs w:val="24"/>
+        </w:rPr>
+        <w:t>student</w:t>
+      </w:r>
+      <w:r>
+        <w:rPr>
+          <w:rFonts w:ascii="Arial" w:hAnsi="Arial" w:cs="Arial"/>
+          <w:sz w:val="24"/>
+          <w:szCs w:val="24"/>
+        </w:rPr>
+        <w:t xml:space="preserve"> can go to their profile homepage by pressing the “Home” button in the navigation bar present at the top of every page and can sign out by pressing the “Logout” button.</w:t>
+      </w:r>
+    </w:p>
+    <w:p>
+      <w:pPr>
+        <w:pStyle w:val="ListParagraph"/>
+        <w:spacing w:line="360" w:lineRule="auto"/>
+        <w:rPr>
+          <w:rFonts w:ascii="Arial" w:hAnsi="Arial" w:cs="Arial"/>
+          <w:sz w:val="24"/>
+          <w:szCs w:val="24"/>
+        </w:rPr>
+      </w:pPr>
+    </w:p>
+    <w:p>
+      <w:pPr>
+        <w:spacing w:line="360" w:lineRule="auto"/>
+        <w:ind w:left="360"/>
+        <w:rPr>
+          <w:rFonts w:ascii="Arial" w:hAnsi="Arial" w:cs="Arial"/>
+          <w:sz w:val="24"/>
+          <w:szCs w:val="24"/>
+        </w:rPr>
+      </w:pPr>
+    </w:p>
     <w:sectPr>
       <w:pgSz w:w="12240" w:h="15840"/>
       <w:pgMar w:top="1440" w:right="1440" w:bottom="1440" w:left="1440" w:header="720" w:footer="720" w:gutter="0"/>
@@ -2247,7 +4719,7 @@
 </file>
 
 <file path=word/endnotes.xml><?xml version="1.0" encoding="utf-8"?>
-<w:endnotes xmlns:wpc="http://schemas.microsoft.com/office/word/2010/wordprocessingCanvas" xmlns:mc="http://schemas.openxmlformats.org/markup-compatibility/2006" xmlns:o="urn:schemas-microsoft-com:office:office" xmlns:r="http://schemas.openxmlformats.org/officeDocument/2006/relationships" xmlns:m="http://schemas.openxmlformats.org/officeDocument/2006/math" xmlns:v="urn:schemas-microsoft-com:vml" xmlns:wp14="http://schemas.microsoft.com/office/word/2010/wordprocessingDrawing" xmlns:wp="http://schemas.openxmlformats.org/drawingml/2006/wordprocessingDrawing" xmlns:w10="urn:schemas-microsoft-com:office:word" xmlns:w="http://schemas.openxmlformats.org/wordprocessingml/2006/main" xmlns:w14="http://schemas.microsoft.com/office/word/2010/wordml" xmlns:w15="http://schemas.microsoft.com/office/word/2012/wordml" xmlns:wpg="http://schemas.microsoft.com/office/word/2010/wordprocessingGroup" xmlns:wpi="http://schemas.microsoft.com/office/word/2010/wordprocessingInk" xmlns:wne="http://schemas.microsoft.com/office/word/2006/wordml" xmlns:wps="http://schemas.microsoft.com/office/word/2010/wordprocessingShape" mc:Ignorable="w14 w15 wp14">
+<w:endnotes xmlns:wpc="http://schemas.microsoft.com/office/word/2010/wordprocessingCanvas" xmlns:cx="http://schemas.microsoft.com/office/drawing/2014/chartex" xmlns:cx1="http://schemas.microsoft.com/office/drawing/2015/9/8/chartex" xmlns:cx2="http://schemas.microsoft.com/office/drawing/2015/10/21/chartex" xmlns:cx3="http://schemas.microsoft.com/office/drawing/2016/5/9/chartex" xmlns:cx4="http://schemas.microsoft.com/office/drawing/2016/5/10/chartex" xmlns:cx5="http://schemas.microsoft.com/office/drawing/2016/5/11/chartex" xmlns:cx6="http://schemas.microsoft.com/office/drawing/2016/5/12/chartex" xmlns:cx7="http://schemas.microsoft.com/office/drawing/2016/5/13/chartex" xmlns:cx8="http://schemas.microsoft.com/office/drawing/2016/5/14/chartex" xmlns:mc="http://schemas.openxmlformats.org/markup-compatibility/2006" xmlns:aink="http://schemas.microsoft.com/office/drawing/2016/ink" xmlns:am3d="http://schemas.microsoft.com/office/drawing/2017/model3d" xmlns:o="urn:schemas-microsoft-com:office:office" xmlns:r="http://schemas.openxmlformats.org/officeDocument/2006/relationships" xmlns:m="http://schemas.openxmlformats.org/officeDocument/2006/math" xmlns:v="urn:schemas-microsoft-com:vml" xmlns:wp14="http://schemas.microsoft.com/office/word/2010/wordprocessingDrawing" xmlns:wp="http://schemas.openxmlformats.org/drawingml/2006/wordprocessingDrawing" xmlns:w10="urn:schemas-microsoft-com:office:word" xmlns:w="http://schemas.openxmlformats.org/wordprocessingml/2006/main" xmlns:w14="http://schemas.microsoft.com/office/word/2010/wordml" xmlns:w15="http://schemas.microsoft.com/office/word/2012/wordml" xmlns:w16cid="http://schemas.microsoft.com/office/word/2016/wordml/cid" xmlns:w16se="http://schemas.microsoft.com/office/word/2015/wordml/symex" xmlns:wpg="http://schemas.microsoft.com/office/word/2010/wordprocessingGroup" xmlns:wpi="http://schemas.microsoft.com/office/word/2010/wordprocessingInk" xmlns:wne="http://schemas.microsoft.com/office/word/2006/wordml" xmlns:wps="http://schemas.microsoft.com/office/word/2010/wordprocessingShape" mc:Ignorable="w14 w15 w16se w16cid wp14">
   <w:endnote w:type="separator" w:id="-1">
     <w:p>
       <w:pPr>
@@ -2272,7 +4744,7 @@
 </file>
 
 <file path=word/footnotes.xml><?xml version="1.0" encoding="utf-8"?>
-<w:footnotes xmlns:wpc="http://schemas.microsoft.com/office/word/2010/wordprocessingCanvas" xmlns:mc="http://schemas.openxmlformats.org/markup-compatibility/2006" xmlns:o="urn:schemas-microsoft-com:office:office" xmlns:r="http://schemas.openxmlformats.org/officeDocument/2006/relationships" xmlns:m="http://schemas.openxmlformats.org/officeDocument/2006/math" xmlns:v="urn:schemas-microsoft-com:vml" xmlns:wp14="http://schemas.microsoft.com/office/word/2010/wordprocessingDrawing" xmlns:wp="http://schemas.openxmlformats.org/drawingml/2006/wordprocessingDrawing" xmlns:w10="urn:schemas-microsoft-com:office:word" xmlns:w="http://schemas.openxmlformats.org/wordprocessingml/2006/main" xmlns:w14="http://schemas.microsoft.com/office/word/2010/wordml" xmlns:w15="http://schemas.microsoft.com/office/word/2012/wordml" xmlns:wpg="http://schemas.microsoft.com/office/word/2010/wordprocessingGroup" xmlns:wpi="http://schemas.microsoft.com/office/word/2010/wordprocessingInk" xmlns:wne="http://schemas.microsoft.com/office/word/2006/wordml" xmlns:wps="http://schemas.microsoft.com/office/word/2010/wordprocessingShape" mc:Ignorable="w14 w15 wp14">
+<w:footnotes xmlns:wpc="http://schemas.microsoft.com/office/word/2010/wordprocessingCanvas" xmlns:cx="http://schemas.microsoft.com/office/drawing/2014/chartex" xmlns:cx1="http://schemas.microsoft.com/office/drawing/2015/9/8/chartex" xmlns:cx2="http://schemas.microsoft.com/office/drawing/2015/10/21/chartex" xmlns:cx3="http://schemas.microsoft.com/office/drawing/2016/5/9/chartex" xmlns:cx4="http://schemas.microsoft.com/office/drawing/2016/5/10/chartex" xmlns:cx5="http://schemas.microsoft.com/office/drawing/2016/5/11/chartex" xmlns:cx6="http://schemas.microsoft.com/office/drawing/2016/5/12/chartex" xmlns:cx7="http://schemas.microsoft.com/office/drawing/2016/5/13/chartex" xmlns:cx8="http://schemas.microsoft.com/office/drawing/2016/5/14/chartex" xmlns:mc="http://schemas.openxmlformats.org/markup-compatibility/2006" xmlns:aink="http://schemas.microsoft.com/office/drawing/2016/ink" xmlns:am3d="http://schemas.microsoft.com/office/drawing/2017/model3d" xmlns:o="urn:schemas-microsoft-com:office:office" xmlns:r="http://schemas.openxmlformats.org/officeDocument/2006/relationships" xmlns:m="http://schemas.openxmlformats.org/officeDocument/2006/math" xmlns:v="urn:schemas-microsoft-com:vml" xmlns:wp14="http://schemas.microsoft.com/office/word/2010/wordprocessingDrawing" xmlns:wp="http://schemas.openxmlformats.org/drawingml/2006/wordprocessingDrawing" xmlns:w10="urn:schemas-microsoft-com:office:word" xmlns:w="http://schemas.openxmlformats.org/wordprocessingml/2006/main" xmlns:w14="http://schemas.microsoft.com/office/word/2010/wordml" xmlns:w15="http://schemas.microsoft.com/office/word/2012/wordml" xmlns:w16cid="http://schemas.microsoft.com/office/word/2016/wordml/cid" xmlns:w16se="http://schemas.microsoft.com/office/word/2015/wordml/symex" xmlns:wpg="http://schemas.microsoft.com/office/word/2010/wordprocessingGroup" xmlns:wpi="http://schemas.microsoft.com/office/word/2010/wordprocessingInk" xmlns:wne="http://schemas.microsoft.com/office/word/2006/wordml" xmlns:wps="http://schemas.microsoft.com/office/word/2010/wordprocessingShape" mc:Ignorable="w14 w15 w16se w16cid wp14">
   <w:footnote w:type="separator" w:id="-1">
     <w:p>
       <w:pPr>
@@ -2297,8 +4769,8 @@
 </file>
 
 <file path=word/numbering.xml><?xml version="1.0" encoding="utf-8"?>
-<w:numbering xmlns:wpc="http://schemas.microsoft.com/office/word/2010/wordprocessingCanvas" xmlns:mc="http://schemas.openxmlformats.org/markup-compatibility/2006" xmlns:o="urn:schemas-microsoft-com:office:office" xmlns:r="http://schemas.openxmlformats.org/officeDocument/2006/relationships" xmlns:m="http://schemas.openxmlformats.org/officeDocument/2006/math" xmlns:v="urn:schemas-microsoft-com:vml" xmlns:wp14="http://schemas.microsoft.com/office/word/2010/wordprocessingDrawing" xmlns:wp="http://schemas.openxmlformats.org/drawingml/2006/wordprocessingDrawing" xmlns:w10="urn:schemas-microsoft-com:office:word" xmlns:w="http://schemas.openxmlformats.org/wordprocessingml/2006/main" xmlns:w14="http://schemas.microsoft.com/office/word/2010/wordml" xmlns:w15="http://schemas.microsoft.com/office/word/2012/wordml" xmlns:wpg="http://schemas.microsoft.com/office/word/2010/wordprocessingGroup" xmlns:wpi="http://schemas.microsoft.com/office/word/2010/wordprocessingInk" xmlns:wne="http://schemas.microsoft.com/office/word/2006/wordml" xmlns:wps="http://schemas.microsoft.com/office/word/2010/wordprocessingShape" mc:Ignorable="w14 w15 wp14">
-  <w:abstractNum w:abstractNumId="0">
+<w:numbering xmlns:wpc="http://schemas.microsoft.com/office/word/2010/wordprocessingCanvas" xmlns:cx="http://schemas.microsoft.com/office/drawing/2014/chartex" xmlns:cx1="http://schemas.microsoft.com/office/drawing/2015/9/8/chartex" xmlns:cx2="http://schemas.microsoft.com/office/drawing/2015/10/21/chartex" xmlns:cx3="http://schemas.microsoft.com/office/drawing/2016/5/9/chartex" xmlns:cx4="http://schemas.microsoft.com/office/drawing/2016/5/10/chartex" xmlns:cx5="http://schemas.microsoft.com/office/drawing/2016/5/11/chartex" xmlns:cx6="http://schemas.microsoft.com/office/drawing/2016/5/12/chartex" xmlns:cx7="http://schemas.microsoft.com/office/drawing/2016/5/13/chartex" xmlns:cx8="http://schemas.microsoft.com/office/drawing/2016/5/14/chartex" xmlns:mc="http://schemas.openxmlformats.org/markup-compatibility/2006" xmlns:aink="http://schemas.microsoft.com/office/drawing/2016/ink" xmlns:am3d="http://schemas.microsoft.com/office/drawing/2017/model3d" xmlns:o="urn:schemas-microsoft-com:office:office" xmlns:r="http://schemas.openxmlformats.org/officeDocument/2006/relationships" xmlns:m="http://schemas.openxmlformats.org/officeDocument/2006/math" xmlns:v="urn:schemas-microsoft-com:vml" xmlns:wp14="http://schemas.microsoft.com/office/word/2010/wordprocessingDrawing" xmlns:wp="http://schemas.openxmlformats.org/drawingml/2006/wordprocessingDrawing" xmlns:w10="urn:schemas-microsoft-com:office:word" xmlns:w="http://schemas.openxmlformats.org/wordprocessingml/2006/main" xmlns:w14="http://schemas.microsoft.com/office/word/2010/wordml" xmlns:w15="http://schemas.microsoft.com/office/word/2012/wordml" xmlns:w16cid="http://schemas.microsoft.com/office/word/2016/wordml/cid" xmlns:w16se="http://schemas.microsoft.com/office/word/2015/wordml/symex" xmlns:wpg="http://schemas.microsoft.com/office/word/2010/wordprocessingGroup" xmlns:wpi="http://schemas.microsoft.com/office/word/2010/wordprocessingInk" xmlns:wne="http://schemas.microsoft.com/office/word/2006/wordml" xmlns:wps="http://schemas.microsoft.com/office/word/2010/wordprocessingShape" mc:Ignorable="w14 w15 w16se w16cid wp14">
+  <w:abstractNum w:abstractNumId="0" w15:restartNumberingAfterBreak="0">
     <w:nsid w:val="00491590"/>
     <w:multiLevelType w:val="hybridMultilevel"/>
     <w:tmpl w:val="FB08040E"/>
@@ -2411,7 +4883,96 @@
       </w:rPr>
     </w:lvl>
   </w:abstractNum>
-  <w:abstractNum w:abstractNumId="1">
+  <w:abstractNum w:abstractNumId="1" w15:restartNumberingAfterBreak="0">
+    <w:nsid w:val="010B2E2A"/>
+    <w:multiLevelType w:val="hybridMultilevel"/>
+    <w:tmpl w:val="97E8319A"/>
+    <w:lvl w:ilvl="0" w:tplc="0409000F">
+      <w:start w:val="1"/>
+      <w:numFmt w:val="decimal"/>
+      <w:lvlText w:val="%1."/>
+      <w:lvlJc w:val="left"/>
+      <w:pPr>
+        <w:ind w:left="720" w:hanging="360"/>
+      </w:pPr>
+      <w:rPr>
+        <w:rFonts w:hint="default"/>
+      </w:rPr>
+    </w:lvl>
+    <w:lvl w:ilvl="1" w:tplc="04090019" w:tentative="1">
+      <w:start w:val="1"/>
+      <w:numFmt w:val="lowerLetter"/>
+      <w:lvlText w:val="%2."/>
+      <w:lvlJc w:val="left"/>
+      <w:pPr>
+        <w:ind w:left="1440" w:hanging="360"/>
+      </w:pPr>
+    </w:lvl>
+    <w:lvl w:ilvl="2" w:tplc="0409001B" w:tentative="1">
+      <w:start w:val="1"/>
+      <w:numFmt w:val="lowerRoman"/>
+      <w:lvlText w:val="%3."/>
+      <w:lvlJc w:val="right"/>
+      <w:pPr>
+        <w:ind w:left="2160" w:hanging="180"/>
+      </w:pPr>
+    </w:lvl>
+    <w:lvl w:ilvl="3" w:tplc="0409000F" w:tentative="1">
+      <w:start w:val="1"/>
+      <w:numFmt w:val="decimal"/>
+      <w:lvlText w:val="%4."/>
+      <w:lvlJc w:val="left"/>
+      <w:pPr>
+        <w:ind w:left="2880" w:hanging="360"/>
+      </w:pPr>
+    </w:lvl>
+    <w:lvl w:ilvl="4" w:tplc="04090019" w:tentative="1">
+      <w:start w:val="1"/>
+      <w:numFmt w:val="lowerLetter"/>
+      <w:lvlText w:val="%5."/>
+      <w:lvlJc w:val="left"/>
+      <w:pPr>
+        <w:ind w:left="3600" w:hanging="360"/>
+      </w:pPr>
+    </w:lvl>
+    <w:lvl w:ilvl="5" w:tplc="0409001B" w:tentative="1">
+      <w:start w:val="1"/>
+      <w:numFmt w:val="lowerRoman"/>
+      <w:lvlText w:val="%6."/>
+      <w:lvlJc w:val="right"/>
+      <w:pPr>
+        <w:ind w:left="4320" w:hanging="180"/>
+      </w:pPr>
+    </w:lvl>
+    <w:lvl w:ilvl="6" w:tplc="0409000F" w:tentative="1">
+      <w:start w:val="1"/>
+      <w:numFmt w:val="decimal"/>
+      <w:lvlText w:val="%7."/>
+      <w:lvlJc w:val="left"/>
+      <w:pPr>
+        <w:ind w:left="5040" w:hanging="360"/>
+      </w:pPr>
+    </w:lvl>
+    <w:lvl w:ilvl="7" w:tplc="04090019" w:tentative="1">
+      <w:start w:val="1"/>
+      <w:numFmt w:val="lowerLetter"/>
+      <w:lvlText w:val="%8."/>
+      <w:lvlJc w:val="left"/>
+      <w:pPr>
+        <w:ind w:left="5760" w:hanging="360"/>
+      </w:pPr>
+    </w:lvl>
+    <w:lvl w:ilvl="8" w:tplc="0409001B" w:tentative="1">
+      <w:start w:val="1"/>
+      <w:numFmt w:val="lowerRoman"/>
+      <w:lvlText w:val="%9."/>
+      <w:lvlJc w:val="right"/>
+      <w:pPr>
+        <w:ind w:left="6480" w:hanging="180"/>
+      </w:pPr>
+    </w:lvl>
+  </w:abstractNum>
+  <w:abstractNum w:abstractNumId="2" w15:restartNumberingAfterBreak="0">
     <w:nsid w:val="025763A4"/>
     <w:multiLevelType w:val="hybridMultilevel"/>
     <w:tmpl w:val="BF68ABEC"/>
@@ -2524,7 +5085,7 @@
       </w:rPr>
     </w:lvl>
   </w:abstractNum>
-  <w:abstractNum w:abstractNumId="2">
+  <w:abstractNum w:abstractNumId="3" w15:restartNumberingAfterBreak="0">
     <w:nsid w:val="06F509BC"/>
     <w:multiLevelType w:val="hybridMultilevel"/>
     <w:tmpl w:val="41966E50"/>
@@ -2636,7 +5197,7 @@
       </w:rPr>
     </w:lvl>
   </w:abstractNum>
-  <w:abstractNum w:abstractNumId="3">
+  <w:abstractNum w:abstractNumId="4" w15:restartNumberingAfterBreak="0">
     <w:nsid w:val="0FFF56CB"/>
     <w:multiLevelType w:val="hybridMultilevel"/>
     <w:tmpl w:val="031C8080"/>
@@ -2722,7 +5283,96 @@
       </w:pPr>
     </w:lvl>
   </w:abstractNum>
-  <w:abstractNum w:abstractNumId="4">
+  <w:abstractNum w:abstractNumId="5" w15:restartNumberingAfterBreak="0">
+    <w:nsid w:val="12A57CF1"/>
+    <w:multiLevelType w:val="hybridMultilevel"/>
+    <w:tmpl w:val="A1B6544C"/>
+    <w:lvl w:ilvl="0" w:tplc="0409000F">
+      <w:start w:val="1"/>
+      <w:numFmt w:val="decimal"/>
+      <w:lvlText w:val="%1."/>
+      <w:lvlJc w:val="left"/>
+      <w:pPr>
+        <w:ind w:left="720" w:hanging="360"/>
+      </w:pPr>
+      <w:rPr>
+        <w:rFonts w:hint="default"/>
+      </w:rPr>
+    </w:lvl>
+    <w:lvl w:ilvl="1" w:tplc="04090019" w:tentative="1">
+      <w:start w:val="1"/>
+      <w:numFmt w:val="lowerLetter"/>
+      <w:lvlText w:val="%2."/>
+      <w:lvlJc w:val="left"/>
+      <w:pPr>
+        <w:ind w:left="1440" w:hanging="360"/>
+      </w:pPr>
+    </w:lvl>
+    <w:lvl w:ilvl="2" w:tplc="0409001B" w:tentative="1">
+      <w:start w:val="1"/>
+      <w:numFmt w:val="lowerRoman"/>
+      <w:lvlText w:val="%3."/>
+      <w:lvlJc w:val="right"/>
+      <w:pPr>
+        <w:ind w:left="2160" w:hanging="180"/>
+      </w:pPr>
+    </w:lvl>
+    <w:lvl w:ilvl="3" w:tplc="0409000F" w:tentative="1">
+      <w:start w:val="1"/>
+      <w:numFmt w:val="decimal"/>
+      <w:lvlText w:val="%4."/>
+      <w:lvlJc w:val="left"/>
+      <w:pPr>
+        <w:ind w:left="2880" w:hanging="360"/>
+      </w:pPr>
+    </w:lvl>
+    <w:lvl w:ilvl="4" w:tplc="04090019" w:tentative="1">
+      <w:start w:val="1"/>
+      <w:numFmt w:val="lowerLetter"/>
+      <w:lvlText w:val="%5."/>
+      <w:lvlJc w:val="left"/>
+      <w:pPr>
+        <w:ind w:left="3600" w:hanging="360"/>
+      </w:pPr>
+    </w:lvl>
+    <w:lvl w:ilvl="5" w:tplc="0409001B" w:tentative="1">
+      <w:start w:val="1"/>
+      <w:numFmt w:val="lowerRoman"/>
+      <w:lvlText w:val="%6."/>
+      <w:lvlJc w:val="right"/>
+      <w:pPr>
+        <w:ind w:left="4320" w:hanging="180"/>
+      </w:pPr>
+    </w:lvl>
+    <w:lvl w:ilvl="6" w:tplc="0409000F" w:tentative="1">
+      <w:start w:val="1"/>
+      <w:numFmt w:val="decimal"/>
+      <w:lvlText w:val="%7."/>
+      <w:lvlJc w:val="left"/>
+      <w:pPr>
+        <w:ind w:left="5040" w:hanging="360"/>
+      </w:pPr>
+    </w:lvl>
+    <w:lvl w:ilvl="7" w:tplc="04090019" w:tentative="1">
+      <w:start w:val="1"/>
+      <w:numFmt w:val="lowerLetter"/>
+      <w:lvlText w:val="%8."/>
+      <w:lvlJc w:val="left"/>
+      <w:pPr>
+        <w:ind w:left="5760" w:hanging="360"/>
+      </w:pPr>
+    </w:lvl>
+    <w:lvl w:ilvl="8" w:tplc="0409001B" w:tentative="1">
+      <w:start w:val="1"/>
+      <w:numFmt w:val="lowerRoman"/>
+      <w:lvlText w:val="%9."/>
+      <w:lvlJc w:val="right"/>
+      <w:pPr>
+        <w:ind w:left="6480" w:hanging="180"/>
+      </w:pPr>
+    </w:lvl>
+  </w:abstractNum>
+  <w:abstractNum w:abstractNumId="6" w15:restartNumberingAfterBreak="0">
     <w:nsid w:val="1A747909"/>
     <w:multiLevelType w:val="hybridMultilevel"/>
     <w:tmpl w:val="8076B1C8"/>
@@ -2834,7 +5484,7 @@
       </w:rPr>
     </w:lvl>
   </w:abstractNum>
-  <w:abstractNum w:abstractNumId="5">
+  <w:abstractNum w:abstractNumId="7" w15:restartNumberingAfterBreak="0">
     <w:nsid w:val="1D1900BE"/>
     <w:multiLevelType w:val="hybridMultilevel"/>
     <w:tmpl w:val="4A74A462"/>
@@ -2946,7 +5596,7 @@
       </w:rPr>
     </w:lvl>
   </w:abstractNum>
-  <w:abstractNum w:abstractNumId="6">
+  <w:abstractNum w:abstractNumId="8" w15:restartNumberingAfterBreak="0">
     <w:nsid w:val="20687D56"/>
     <w:multiLevelType w:val="hybridMultilevel"/>
     <w:tmpl w:val="457C362C"/>
@@ -3059,7 +5709,7 @@
       </w:rPr>
     </w:lvl>
   </w:abstractNum>
-  <w:abstractNum w:abstractNumId="7">
+  <w:abstractNum w:abstractNumId="9" w15:restartNumberingAfterBreak="0">
     <w:nsid w:val="24922D15"/>
     <w:multiLevelType w:val="hybridMultilevel"/>
     <w:tmpl w:val="66BC965C"/>
@@ -3172,7 +5822,7 @@
       </w:rPr>
     </w:lvl>
   </w:abstractNum>
-  <w:abstractNum w:abstractNumId="8">
+  <w:abstractNum w:abstractNumId="10" w15:restartNumberingAfterBreak="0">
     <w:nsid w:val="3B4209A7"/>
     <w:multiLevelType w:val="hybridMultilevel"/>
     <w:tmpl w:val="F522A44C"/>
@@ -3285,7 +5935,7 @@
       </w:rPr>
     </w:lvl>
   </w:abstractNum>
-  <w:abstractNum w:abstractNumId="9">
+  <w:abstractNum w:abstractNumId="11" w15:restartNumberingAfterBreak="0">
     <w:nsid w:val="3DAC42F9"/>
     <w:multiLevelType w:val="hybridMultilevel"/>
     <w:tmpl w:val="69D2279E"/>
@@ -3398,7 +6048,7 @@
       </w:rPr>
     </w:lvl>
   </w:abstractNum>
-  <w:abstractNum w:abstractNumId="10">
+  <w:abstractNum w:abstractNumId="12" w15:restartNumberingAfterBreak="0">
     <w:nsid w:val="49574EA5"/>
     <w:multiLevelType w:val="hybridMultilevel"/>
     <w:tmpl w:val="8582437E"/>
@@ -3510,7 +6160,7 @@
       </w:rPr>
     </w:lvl>
   </w:abstractNum>
-  <w:abstractNum w:abstractNumId="11">
+  <w:abstractNum w:abstractNumId="13" w15:restartNumberingAfterBreak="0">
     <w:nsid w:val="4AD93BC7"/>
     <w:multiLevelType w:val="hybridMultilevel"/>
     <w:tmpl w:val="05CCD4C8"/>
@@ -3623,7 +6273,7 @@
       </w:rPr>
     </w:lvl>
   </w:abstractNum>
-  <w:abstractNum w:abstractNumId="12">
+  <w:abstractNum w:abstractNumId="14" w15:restartNumberingAfterBreak="0">
     <w:nsid w:val="4DD81C43"/>
     <w:multiLevelType w:val="hybridMultilevel"/>
     <w:tmpl w:val="C3401912"/>
@@ -3736,10 +6386,10 @@
       </w:rPr>
     </w:lvl>
   </w:abstractNum>
-  <w:abstractNum w:abstractNumId="13">
+  <w:abstractNum w:abstractNumId="15" w15:restartNumberingAfterBreak="0">
     <w:nsid w:val="51C1121A"/>
     <w:multiLevelType w:val="hybridMultilevel"/>
-    <w:tmpl w:val="5B16DE68"/>
+    <w:tmpl w:val="FBFA6EFA"/>
     <w:lvl w:ilvl="0" w:tplc="04090001">
       <w:start w:val="1"/>
       <w:numFmt w:val="bullet"/>
@@ -3849,7 +6499,7 @@
       </w:rPr>
     </w:lvl>
   </w:abstractNum>
-  <w:abstractNum w:abstractNumId="14">
+  <w:abstractNum w:abstractNumId="16" w15:restartNumberingAfterBreak="0">
     <w:nsid w:val="5F0913F3"/>
     <w:multiLevelType w:val="hybridMultilevel"/>
     <w:tmpl w:val="876CE1AE"/>
@@ -3961,7 +6611,96 @@
       </w:rPr>
     </w:lvl>
   </w:abstractNum>
-  <w:abstractNum w:abstractNumId="15">
+  <w:abstractNum w:abstractNumId="17" w15:restartNumberingAfterBreak="0">
+    <w:nsid w:val="64E86A23"/>
+    <w:multiLevelType w:val="hybridMultilevel"/>
+    <w:tmpl w:val="FAB0BE66"/>
+    <w:lvl w:ilvl="0" w:tplc="0409000F">
+      <w:start w:val="1"/>
+      <w:numFmt w:val="decimal"/>
+      <w:lvlText w:val="%1."/>
+      <w:lvlJc w:val="left"/>
+      <w:pPr>
+        <w:ind w:left="720" w:hanging="360"/>
+      </w:pPr>
+      <w:rPr>
+        <w:rFonts w:hint="default"/>
+      </w:rPr>
+    </w:lvl>
+    <w:lvl w:ilvl="1" w:tplc="04090019" w:tentative="1">
+      <w:start w:val="1"/>
+      <w:numFmt w:val="lowerLetter"/>
+      <w:lvlText w:val="%2."/>
+      <w:lvlJc w:val="left"/>
+      <w:pPr>
+        <w:ind w:left="1440" w:hanging="360"/>
+      </w:pPr>
+    </w:lvl>
+    <w:lvl w:ilvl="2" w:tplc="0409001B" w:tentative="1">
+      <w:start w:val="1"/>
+      <w:numFmt w:val="lowerRoman"/>
+      <w:lvlText w:val="%3."/>
+      <w:lvlJc w:val="right"/>
+      <w:pPr>
+        <w:ind w:left="2160" w:hanging="180"/>
+      </w:pPr>
+    </w:lvl>
+    <w:lvl w:ilvl="3" w:tplc="0409000F" w:tentative="1">
+      <w:start w:val="1"/>
+      <w:numFmt w:val="decimal"/>
+      <w:lvlText w:val="%4."/>
+      <w:lvlJc w:val="left"/>
+      <w:pPr>
+        <w:ind w:left="2880" w:hanging="360"/>
+      </w:pPr>
+    </w:lvl>
+    <w:lvl w:ilvl="4" w:tplc="04090019" w:tentative="1">
+      <w:start w:val="1"/>
+      <w:numFmt w:val="lowerLetter"/>
+      <w:lvlText w:val="%5."/>
+      <w:lvlJc w:val="left"/>
+      <w:pPr>
+        <w:ind w:left="3600" w:hanging="360"/>
+      </w:pPr>
+    </w:lvl>
+    <w:lvl w:ilvl="5" w:tplc="0409001B" w:tentative="1">
+      <w:start w:val="1"/>
+      <w:numFmt w:val="lowerRoman"/>
+      <w:lvlText w:val="%6."/>
+      <w:lvlJc w:val="right"/>
+      <w:pPr>
+        <w:ind w:left="4320" w:hanging="180"/>
+      </w:pPr>
+    </w:lvl>
+    <w:lvl w:ilvl="6" w:tplc="0409000F" w:tentative="1">
+      <w:start w:val="1"/>
+      <w:numFmt w:val="decimal"/>
+      <w:lvlText w:val="%7."/>
+      <w:lvlJc w:val="left"/>
+      <w:pPr>
+        <w:ind w:left="5040" w:hanging="360"/>
+      </w:pPr>
+    </w:lvl>
+    <w:lvl w:ilvl="7" w:tplc="04090019" w:tentative="1">
+      <w:start w:val="1"/>
+      <w:numFmt w:val="lowerLetter"/>
+      <w:lvlText w:val="%8."/>
+      <w:lvlJc w:val="left"/>
+      <w:pPr>
+        <w:ind w:left="5760" w:hanging="360"/>
+      </w:pPr>
+    </w:lvl>
+    <w:lvl w:ilvl="8" w:tplc="0409001B" w:tentative="1">
+      <w:start w:val="1"/>
+      <w:numFmt w:val="lowerRoman"/>
+      <w:lvlText w:val="%9."/>
+      <w:lvlJc w:val="right"/>
+      <w:pPr>
+        <w:ind w:left="6480" w:hanging="180"/>
+      </w:pPr>
+    </w:lvl>
+  </w:abstractNum>
+  <w:abstractNum w:abstractNumId="18" w15:restartNumberingAfterBreak="0">
     <w:nsid w:val="6F001D20"/>
     <w:multiLevelType w:val="hybridMultilevel"/>
     <w:tmpl w:val="74487176"/>
@@ -4073,7 +6812,7 @@
       </w:rPr>
     </w:lvl>
   </w:abstractNum>
-  <w:abstractNum w:abstractNumId="16">
+  <w:abstractNum w:abstractNumId="19" w15:restartNumberingAfterBreak="0">
     <w:nsid w:val="7375101B"/>
     <w:multiLevelType w:val="hybridMultilevel"/>
     <w:tmpl w:val="8D62596E"/>
@@ -4185,7 +6924,7 @@
       </w:rPr>
     </w:lvl>
   </w:abstractNum>
-  <w:abstractNum w:abstractNumId="17">
+  <w:abstractNum w:abstractNumId="20" w15:restartNumberingAfterBreak="0">
     <w:nsid w:val="75337750"/>
     <w:multiLevelType w:val="hybridMultilevel"/>
     <w:tmpl w:val="F64A0E06"/>
@@ -4271,7 +7010,7 @@
       </w:pPr>
     </w:lvl>
   </w:abstractNum>
-  <w:abstractNum w:abstractNumId="18">
+  <w:abstractNum w:abstractNumId="21" w15:restartNumberingAfterBreak="0">
     <w:nsid w:val="7C324C78"/>
     <w:multiLevelType w:val="hybridMultilevel"/>
     <w:tmpl w:val="54A23F22"/>
@@ -4384,7 +7123,7 @@
       </w:rPr>
     </w:lvl>
   </w:abstractNum>
-  <w:abstractNum w:abstractNumId="19">
+  <w:abstractNum w:abstractNumId="22" w15:restartNumberingAfterBreak="0">
     <w:nsid w:val="7E59677B"/>
     <w:multiLevelType w:val="hybridMultilevel"/>
     <w:tmpl w:val="69E2894C"/>
@@ -4498,70 +7237,79 @@
     </w:lvl>
   </w:abstractNum>
   <w:num w:numId="1">
+    <w:abstractNumId w:val="21"/>
+  </w:num>
+  <w:num w:numId="2">
+    <w:abstractNumId w:val="2"/>
+  </w:num>
+  <w:num w:numId="3">
+    <w:abstractNumId w:val="20"/>
+  </w:num>
+  <w:num w:numId="4">
+    <w:abstractNumId w:val="22"/>
+  </w:num>
+  <w:num w:numId="5">
+    <w:abstractNumId w:val="9"/>
+  </w:num>
+  <w:num w:numId="6">
+    <w:abstractNumId w:val="15"/>
+  </w:num>
+  <w:num w:numId="7">
+    <w:abstractNumId w:val="8"/>
+  </w:num>
+  <w:num w:numId="8">
+    <w:abstractNumId w:val="6"/>
+  </w:num>
+  <w:num w:numId="9">
+    <w:abstractNumId w:val="16"/>
+  </w:num>
+  <w:num w:numId="10">
+    <w:abstractNumId w:val="7"/>
+  </w:num>
+  <w:num w:numId="11">
     <w:abstractNumId w:val="18"/>
   </w:num>
-  <w:num w:numId="2">
-    <w:abstractNumId w:val="1"/>
-  </w:num>
-  <w:num w:numId="3">
-    <w:abstractNumId w:val="17"/>
-  </w:num>
-  <w:num w:numId="4">
-    <w:abstractNumId w:val="19"/>
-  </w:num>
-  <w:num w:numId="5">
-    <w:abstractNumId w:val="7"/>
-  </w:num>
-  <w:num w:numId="6">
-    <w:abstractNumId w:val="13"/>
-  </w:num>
-  <w:num w:numId="7">
-    <w:abstractNumId w:val="6"/>
-  </w:num>
-  <w:num w:numId="8">
-    <w:abstractNumId w:val="4"/>
-  </w:num>
-  <w:num w:numId="9">
-    <w:abstractNumId w:val="14"/>
-  </w:num>
-  <w:num w:numId="10">
-    <w:abstractNumId w:val="5"/>
-  </w:num>
-  <w:num w:numId="11">
-    <w:abstractNumId w:val="15"/>
-  </w:num>
   <w:num w:numId="12">
-    <w:abstractNumId w:val="10"/>
+    <w:abstractNumId w:val="12"/>
   </w:num>
   <w:num w:numId="13">
-    <w:abstractNumId w:val="16"/>
+    <w:abstractNumId w:val="19"/>
   </w:num>
   <w:num w:numId="14">
     <w:abstractNumId w:val="0"/>
   </w:num>
   <w:num w:numId="15">
-    <w:abstractNumId w:val="12"/>
+    <w:abstractNumId w:val="14"/>
   </w:num>
   <w:num w:numId="16">
-    <w:abstractNumId w:val="2"/>
+    <w:abstractNumId w:val="3"/>
   </w:num>
   <w:num w:numId="17">
-    <w:abstractNumId w:val="3"/>
+    <w:abstractNumId w:val="4"/>
   </w:num>
   <w:num w:numId="18">
-    <w:abstractNumId w:val="9"/>
+    <w:abstractNumId w:val="11"/>
   </w:num>
   <w:num w:numId="19">
-    <w:abstractNumId w:val="8"/>
+    <w:abstractNumId w:val="10"/>
   </w:num>
   <w:num w:numId="20">
-    <w:abstractNumId w:val="11"/>
+    <w:abstractNumId w:val="13"/>
+  </w:num>
+  <w:num w:numId="21">
+    <w:abstractNumId w:val="5"/>
+  </w:num>
+  <w:num w:numId="22">
+    <w:abstractNumId w:val="1"/>
+  </w:num>
+  <w:num w:numId="23">
+    <w:abstractNumId w:val="17"/>
   </w:num>
 </w:numbering>
 </file>
 
 <file path=word/styles.xml><?xml version="1.0" encoding="utf-8"?>
-<w:styles xmlns:mc="http://schemas.openxmlformats.org/markup-compatibility/2006" xmlns:r="http://schemas.openxmlformats.org/officeDocument/2006/relationships" xmlns:w="http://schemas.openxmlformats.org/wordprocessingml/2006/main" xmlns:w14="http://schemas.microsoft.com/office/word/2010/wordml" xmlns:w15="http://schemas.microsoft.com/office/word/2012/wordml" mc:Ignorable="w14 w15">
+<w:styles xmlns:mc="http://schemas.openxmlformats.org/markup-compatibility/2006" xmlns:r="http://schemas.openxmlformats.org/officeDocument/2006/relationships" xmlns:w="http://schemas.openxmlformats.org/wordprocessingml/2006/main" xmlns:w14="http://schemas.microsoft.com/office/word/2010/wordml" xmlns:w15="http://schemas.microsoft.com/office/word/2012/wordml" xmlns:w16cid="http://schemas.microsoft.com/office/word/2016/wordml/cid" xmlns:w16se="http://schemas.microsoft.com/office/word/2015/wordml/symex" mc:Ignorable="w14 w15 w16se w16cid">
   <w:docDefaults>
     <w:rPrDefault>
       <w:rPr>
@@ -4577,7 +7325,7 @@
       </w:pPr>
     </w:pPrDefault>
   </w:docDefaults>
-  <w:latentStyles w:defLockedState="0" w:defUIPriority="99" w:defSemiHidden="0" w:defUnhideWhenUsed="0" w:defQFormat="0" w:count="371">
+  <w:latentStyles w:defLockedState="0" w:defUIPriority="99" w:defSemiHidden="0" w:defUnhideWhenUsed="0" w:defQFormat="0" w:count="376">
     <w:lsdException w:name="Normal" w:uiPriority="0" w:qFormat="1"/>
     <w:lsdException w:name="heading 1" w:uiPriority="9" w:qFormat="1"/>
     <w:lsdException w:name="heading 2" w:semiHidden="1" w:uiPriority="9" w:unhideWhenUsed="1" w:qFormat="1"/>
@@ -4949,6 +7697,11 @@
     <w:lsdException w:name="List Table 5 Dark Accent 6" w:uiPriority="50"/>
     <w:lsdException w:name="List Table 6 Colorful Accent 6" w:uiPriority="51"/>
     <w:lsdException w:name="List Table 7 Colorful Accent 6" w:uiPriority="52"/>
+    <w:lsdException w:name="Mention" w:semiHidden="1" w:unhideWhenUsed="1"/>
+    <w:lsdException w:name="Smart Hyperlink" w:semiHidden="1" w:unhideWhenUsed="1"/>
+    <w:lsdException w:name="Hashtag" w:semiHidden="1" w:unhideWhenUsed="1"/>
+    <w:lsdException w:name="Unresolved Mention" w:semiHidden="1" w:unhideWhenUsed="1"/>
+    <w:lsdException w:name="Smart Link" w:semiHidden="1" w:unhideWhenUsed="1"/>
   </w:latentStyles>
   <w:style w:type="paragraph" w:default="1" w:styleId="Normal">
     <w:name w:val="Normal"/>
@@ -5050,6 +7803,18 @@
     <w:rPr>
       <w:color w:val="0563C1" w:themeColor="hyperlink"/>
       <w:u w:val="single"/>
+    </w:rPr>
+  </w:style>
+  <w:style w:type="character" w:styleId="UnresolvedMention">
+    <w:name w:val="Unresolved Mention"/>
+    <w:basedOn w:val="DefaultParagraphFont"/>
+    <w:uiPriority w:val="99"/>
+    <w:semiHidden/>
+    <w:unhideWhenUsed/>
+    <w:rsid w:val="00335002"/>
+    <w:rPr>
+      <w:color w:val="605E5C"/>
+      <w:shd w:val="clear" w:color="auto" w:fill="E1DFDD"/>
     </w:rPr>
   </w:style>
 </w:styles>

</xml_diff>